<commit_message>
Updated minimum iOS to 4.2 from 4.0 becuase of CLLocationManager usage.  Also included a note as to how to workaround this for customers desiring iOS versions less than 4.2.
</commit_message>
<xml_diff>
--- a/Documentation/Developer Guide/Developer Guide.docx
+++ b/Documentation/Developer Guide/Developer Guide.docx
@@ -1408,21 +1408,177 @@
     </w:p>
     <w:p>
       <w:pPr>
+        <w:pStyle w:val="-11"/>
+        <w:numPr>
+          <w:ilvl w:val="0"/>
+          <w:numId w:val="8"/>
+        </w:numPr>
+        <w:spacing w:before="0" w:after="200"/>
+        <w:jc w:val="both"/>
+        <w:rPr>
+          <w:color w:val="auto"/>
+          <w:u w:val="none"/>
+          <w:lang w:val="en-US"/>
+        </w:rPr>
+      </w:pPr>
+      <w:r>
+        <w:rPr>
+          <w:color w:val="auto"/>
+          <w:u w:val="none"/>
+          <w:lang w:val="en-US"/>
+        </w:rPr>
+        <w:t xml:space="preserve">On iOS targets less than 4.2, comment out the first three lines in </w:t>
+      </w:r>
+      <w:proofErr w:type="spellStart"/>
+      <w:r>
+        <w:rPr>
+          <w:color w:val="auto"/>
+          <w:u w:val="none"/>
+          <w:lang w:val="en-US"/>
+        </w:rPr>
+        <w:t>MASTLocationManager</w:t>
+      </w:r>
+      <w:proofErr w:type="spellEnd"/>
+      <w:r>
+        <w:rPr>
+          <w:color w:val="auto"/>
+          <w:u w:val="none"/>
+          <w:lang w:val="en-US"/>
+        </w:rPr>
+        <w:t xml:space="preserve"> </w:t>
+      </w:r>
+      <w:proofErr w:type="spellStart"/>
+      <w:r>
+        <w:rPr>
+          <w:color w:val="auto"/>
+          <w:u w:val="none"/>
+          <w:lang w:val="en-US"/>
+        </w:rPr>
+        <w:t>deviceLocationAvailable</w:t>
+      </w:r>
+      <w:proofErr w:type="spellEnd"/>
+      <w:r>
+        <w:rPr>
+          <w:color w:val="auto"/>
+          <w:u w:val="none"/>
+          <w:lang w:val="en-US"/>
+        </w:rPr>
+        <w:t xml:space="preserve"> and </w:t>
+      </w:r>
+      <w:bookmarkStart w:id="5" w:name="_GoBack"/>
+      <w:bookmarkEnd w:id="5"/>
+      <w:proofErr w:type="spellStart"/>
+      <w:r>
+        <w:rPr>
+          <w:color w:val="auto"/>
+          <w:u w:val="none"/>
+          <w:lang w:val="en-US"/>
+        </w:rPr>
+        <w:t>MASTLocati</w:t>
+      </w:r>
+      <w:r>
+        <w:rPr>
+          <w:color w:val="auto"/>
+          <w:u w:val="none"/>
+          <w:lang w:val="en-US"/>
+        </w:rPr>
+        <w:t>onManager</w:t>
+      </w:r>
+      <w:proofErr w:type="spellEnd"/>
+      <w:r>
+        <w:rPr>
+          <w:color w:val="auto"/>
+          <w:u w:val="none"/>
+          <w:lang w:val="en-US"/>
+        </w:rPr>
+        <w:t xml:space="preserve"> </w:t>
+      </w:r>
+      <w:proofErr w:type="spellStart"/>
+      <w:r>
+        <w:rPr>
+          <w:color w:val="auto"/>
+          <w:u w:val="none"/>
+          <w:lang w:val="en-US"/>
+        </w:rPr>
+        <w:t>deviceHeadingAvailable</w:t>
+      </w:r>
+      <w:proofErr w:type="spellEnd"/>
+      <w:r>
+        <w:rPr>
+          <w:color w:val="auto"/>
+          <w:u w:val="none"/>
+          <w:lang w:val="en-US"/>
+        </w:rPr>
+        <w:t>.</w:t>
+      </w:r>
+      <w:r>
+        <w:rPr>
+          <w:color w:val="auto"/>
+          <w:u w:val="none"/>
+          <w:lang w:val="en-US"/>
+        </w:rPr>
+        <w:t xml:space="preserve">  The </w:t>
+      </w:r>
+      <w:proofErr w:type="spellStart"/>
+      <w:r>
+        <w:rPr>
+          <w:color w:val="auto"/>
+          <w:u w:val="none"/>
+          <w:lang w:val="en-US"/>
+        </w:rPr>
+        <w:t>authorizationS</w:t>
+      </w:r>
+      <w:r>
+        <w:rPr>
+          <w:color w:val="auto"/>
+          <w:u w:val="none"/>
+          <w:lang w:val="en-US"/>
+        </w:rPr>
+        <w:t>tatus</w:t>
+      </w:r>
+      <w:proofErr w:type="spellEnd"/>
+      <w:r>
+        <w:rPr>
+          <w:color w:val="auto"/>
+          <w:u w:val="none"/>
+          <w:lang w:val="en-US"/>
+        </w:rPr>
+        <w:t xml:space="preserve"> </w:t>
+      </w:r>
+      <w:r>
+        <w:rPr>
+          <w:color w:val="auto"/>
+          <w:u w:val="none"/>
+          <w:lang w:val="en-US"/>
+        </w:rPr>
+        <w:t>method</w:t>
+      </w:r>
+      <w:r>
+        <w:rPr>
+          <w:color w:val="auto"/>
+          <w:u w:val="none"/>
+          <w:lang w:val="en-US"/>
+        </w:rPr>
+        <w:t xml:space="preserve"> is only available in iOS version 4.2 and higher.</w:t>
+      </w:r>
+    </w:p>
+    <w:p>
+      <w:pPr>
         <w:pStyle w:val="Heading1"/>
         <w:rPr>
           <w:lang w:val="en-US"/>
         </w:rPr>
       </w:pPr>
-      <w:bookmarkStart w:id="5" w:name="_Toc191979978"/>
-      <w:bookmarkStart w:id="6" w:name="_Toc318223489"/>
+      <w:bookmarkStart w:id="6" w:name="_Toc191979978"/>
+      <w:bookmarkStart w:id="7" w:name="_Toc318223489"/>
       <w:r>
         <w:rPr>
           <w:lang w:val="en-US"/>
         </w:rPr>
         <w:t>System Requirements</w:t>
       </w:r>
-      <w:bookmarkEnd w:id="5"/>
       <w:bookmarkEnd w:id="6"/>
+      <w:bookmarkEnd w:id="7"/>
     </w:p>
     <w:p>
       <w:pPr>
@@ -1446,7 +1602,7 @@
         <w:t>.</w:t>
       </w:r>
       <w:r>
-        <w:t>0</w:t>
+        <w:t>2</w:t>
       </w:r>
       <w:r>
         <w:t xml:space="preserve"> </w:t>
@@ -1461,7 +1617,13 @@
       </w:pPr>
       <w:proofErr w:type="spellStart"/>
       <w:r>
-        <w:t>XCode</w:t>
+        <w:t>X</w:t>
+      </w:r>
+      <w:r>
+        <w:t>c</w:t>
+      </w:r>
+      <w:r>
+        <w:t>ode</w:t>
       </w:r>
       <w:proofErr w:type="spellEnd"/>
       <w:r>
@@ -1489,8 +1651,8 @@
           <w:lang w:val="en-US"/>
         </w:rPr>
       </w:pPr>
-      <w:bookmarkStart w:id="7" w:name="_Toc191979979"/>
-      <w:bookmarkStart w:id="8" w:name="_Toc318223490"/>
+      <w:bookmarkStart w:id="8" w:name="_Toc191979979"/>
+      <w:bookmarkStart w:id="9" w:name="_Toc318223490"/>
       <w:r>
         <w:rPr>
           <w:lang w:val="en-US"/>
@@ -1524,8 +1686,8 @@
         </w:rPr>
         <w:t>ist</w:t>
       </w:r>
-      <w:bookmarkEnd w:id="7"/>
       <w:bookmarkEnd w:id="8"/>
+      <w:bookmarkEnd w:id="9"/>
     </w:p>
     <w:p>
       <w:pPr>
@@ -1810,7 +1972,7 @@
       <w:r>
         <w:t xml:space="preserve"> </w:t>
       </w:r>
-      <w:bookmarkStart w:id="9" w:name="_Toc191979980"/>
+      <w:bookmarkStart w:id="10" w:name="_Toc191979980"/>
     </w:p>
     <w:p>
       <w:pPr>
@@ -1996,7 +2158,7 @@
       <w:pPr>
         <w:pStyle w:val="Heading1"/>
       </w:pPr>
-      <w:bookmarkStart w:id="10" w:name="_Toc318223491"/>
+      <w:bookmarkStart w:id="11" w:name="_Toc318223491"/>
       <w:r>
         <w:lastRenderedPageBreak/>
         <w:t xml:space="preserve">Installing the Ad </w:t>
@@ -2004,8 +2166,8 @@
       <w:r>
         <w:t>SDK</w:t>
       </w:r>
-      <w:bookmarkEnd w:id="9"/>
       <w:bookmarkEnd w:id="10"/>
+      <w:bookmarkEnd w:id="11"/>
     </w:p>
     <w:p>
       <w:pPr>
@@ -2014,8 +2176,8 @@
           <w:lang w:val="en-US"/>
         </w:rPr>
       </w:pPr>
-      <w:bookmarkStart w:id="11" w:name="_Toc191979981"/>
-      <w:bookmarkStart w:id="12" w:name="_Toc318223492"/>
+      <w:bookmarkStart w:id="12" w:name="_Toc191979981"/>
+      <w:bookmarkStart w:id="13" w:name="_Toc318223492"/>
       <w:r>
         <w:rPr>
           <w:lang w:val="en-US"/>
@@ -2046,8 +2208,8 @@
         </w:rPr>
         <w:t xml:space="preserve"> project</w:t>
       </w:r>
-      <w:bookmarkEnd w:id="11"/>
       <w:bookmarkEnd w:id="12"/>
+      <w:bookmarkEnd w:id="13"/>
     </w:p>
     <w:p>
       <w:pPr>
@@ -2216,9 +2378,9 @@
           <w:lang w:val="en-US"/>
         </w:rPr>
       </w:pPr>
-      <w:bookmarkStart w:id="13" w:name="_Ref258364105"/>
-      <w:bookmarkStart w:id="14" w:name="_Toc191979982"/>
-      <w:bookmarkStart w:id="15" w:name="_Toc318223493"/>
+      <w:bookmarkStart w:id="14" w:name="_Ref258364105"/>
+      <w:bookmarkStart w:id="15" w:name="_Toc191979982"/>
+      <w:bookmarkStart w:id="16" w:name="_Toc318223493"/>
       <w:r>
         <w:rPr>
           <w:lang w:val="en-US"/>
@@ -2237,9 +2399,9 @@
         </w:rPr>
         <w:t xml:space="preserve"> and libraries</w:t>
       </w:r>
-      <w:bookmarkEnd w:id="13"/>
       <w:bookmarkEnd w:id="14"/>
       <w:bookmarkEnd w:id="15"/>
+      <w:bookmarkEnd w:id="16"/>
     </w:p>
     <w:p>
       <w:pPr>
@@ -2676,8 +2838,8 @@
           <w:lang w:val="en-US"/>
         </w:rPr>
       </w:pPr>
-      <w:bookmarkStart w:id="16" w:name="_Toc191979983"/>
-      <w:bookmarkStart w:id="17" w:name="_Toc318223494"/>
+      <w:bookmarkStart w:id="17" w:name="_Toc191979983"/>
+      <w:bookmarkStart w:id="18" w:name="_Toc318223494"/>
       <w:r>
         <w:rPr>
           <w:lang w:val="en-US"/>
@@ -2708,8 +2870,8 @@
         </w:rPr>
         <w:t>ependencies</w:t>
       </w:r>
-      <w:bookmarkEnd w:id="16"/>
       <w:bookmarkEnd w:id="17"/>
+      <w:bookmarkEnd w:id="18"/>
     </w:p>
     <w:p>
       <w:pPr>
@@ -2842,8 +3004,8 @@
           <w:lang w:val="en-US"/>
         </w:rPr>
       </w:pPr>
-      <w:bookmarkStart w:id="18" w:name="_Toc191979984"/>
-      <w:bookmarkStart w:id="19" w:name="_Toc318223495"/>
+      <w:bookmarkStart w:id="19" w:name="_Toc191979984"/>
+      <w:bookmarkStart w:id="20" w:name="_Toc318223495"/>
       <w:r>
         <w:rPr>
           <w:lang w:val="en-US"/>
@@ -2862,8 +3024,8 @@
         </w:rPr>
         <w:t>ocumentation</w:t>
       </w:r>
-      <w:bookmarkEnd w:id="18"/>
       <w:bookmarkEnd w:id="19"/>
+      <w:bookmarkEnd w:id="20"/>
     </w:p>
     <w:p>
       <w:pPr>
@@ -3000,14 +3162,14 @@
         </w:rPr>
         <w:br w:type="page"/>
       </w:r>
-      <w:bookmarkStart w:id="20" w:name="_Toc191979985"/>
-      <w:bookmarkStart w:id="21" w:name="_Toc318223496"/>
+      <w:bookmarkStart w:id="21" w:name="_Toc191979985"/>
+      <w:bookmarkStart w:id="22" w:name="_Toc318223496"/>
       <w:r>
         <w:lastRenderedPageBreak/>
         <w:t>MASTAdView</w:t>
       </w:r>
-      <w:bookmarkEnd w:id="20"/>
       <w:bookmarkEnd w:id="21"/>
+      <w:bookmarkEnd w:id="22"/>
       <w:r>
         <w:rPr>
           <w:lang w:val="en-US"/>
@@ -3364,10 +3526,10 @@
         </w:rPr>
         <w:t>.</w:t>
       </w:r>
-      <w:bookmarkStart w:id="22" w:name="_Simple_ad_integration"/>
-      <w:bookmarkStart w:id="23" w:name="_Toc191979986"/>
-      <w:bookmarkStart w:id="24" w:name="_Toc318223497"/>
-      <w:bookmarkEnd w:id="22"/>
+      <w:bookmarkStart w:id="23" w:name="_Simple_ad_integration"/>
+      <w:bookmarkStart w:id="24" w:name="_Toc191979986"/>
+      <w:bookmarkStart w:id="25" w:name="_Toc318223497"/>
+      <w:bookmarkEnd w:id="23"/>
       <w:r>
         <w:rPr>
           <w:lang w:val="en-US"/>
@@ -3447,8 +3609,8 @@
         </w:rPr>
         <w:t>ntegration</w:t>
       </w:r>
-      <w:bookmarkEnd w:id="23"/>
       <w:bookmarkEnd w:id="24"/>
+      <w:bookmarkEnd w:id="25"/>
     </w:p>
     <w:p>
       <w:pPr>
@@ -3813,8 +3975,8 @@
           <w:lang w:val="en-US"/>
         </w:rPr>
       </w:pPr>
-      <w:bookmarkStart w:id="25" w:name="OLE_LINK1"/>
-      <w:bookmarkStart w:id="26" w:name="OLE_LINK2"/>
+      <w:bookmarkStart w:id="26" w:name="OLE_LINK1"/>
+      <w:bookmarkStart w:id="27" w:name="OLE_LINK2"/>
       <w:r>
         <w:rPr>
           <w:rFonts w:cs="Menlo Regular"/>
@@ -4270,8 +4432,8 @@
         <w:t>];</w:t>
       </w:r>
     </w:p>
-    <w:bookmarkEnd w:id="25"/>
     <w:bookmarkEnd w:id="26"/>
+    <w:bookmarkEnd w:id="27"/>
     <w:p>
       <w:pPr>
         <w:widowControl w:val="0"/>
@@ -4626,14 +4788,14 @@
           <w:lang w:val="en-US"/>
         </w:rPr>
       </w:pPr>
-      <w:bookmarkStart w:id="27" w:name="_Simple_Interstitial_ad"/>
-      <w:bookmarkStart w:id="28" w:name="_Simple_Interstitial_ad_1"/>
-      <w:bookmarkStart w:id="29" w:name="_Simple_Interstitial_ad_2"/>
-      <w:bookmarkStart w:id="30" w:name="_Interstitial_ad_integration"/>
-      <w:bookmarkEnd w:id="27"/>
+      <w:bookmarkStart w:id="28" w:name="_Simple_Interstitial_ad"/>
+      <w:bookmarkStart w:id="29" w:name="_Simple_Interstitial_ad_1"/>
+      <w:bookmarkStart w:id="30" w:name="_Simple_Interstitial_ad_2"/>
+      <w:bookmarkStart w:id="31" w:name="_Interstitial_ad_integration"/>
       <w:bookmarkEnd w:id="28"/>
       <w:bookmarkEnd w:id="29"/>
       <w:bookmarkEnd w:id="30"/>
+      <w:bookmarkEnd w:id="31"/>
       <w:r>
         <w:rPr>
           <w:lang w:val="en-US"/>
@@ -6751,18 +6913,18 @@
           <w:lang w:val="en-US"/>
         </w:rPr>
       </w:pPr>
-      <w:bookmarkStart w:id="31" w:name="_Interstitial_ad_integration_1"/>
-      <w:bookmarkStart w:id="32" w:name="_Interstitial_ad_integration_2"/>
-      <w:bookmarkEnd w:id="31"/>
+      <w:bookmarkStart w:id="32" w:name="_Interstitial_ad_integration_1"/>
+      <w:bookmarkStart w:id="33" w:name="_Interstitial_ad_integration_2"/>
       <w:bookmarkEnd w:id="32"/>
+      <w:bookmarkEnd w:id="33"/>
       <w:r>
         <w:rPr>
           <w:lang w:val="en-US"/>
         </w:rPr>
         <w:br w:type="page"/>
       </w:r>
-      <w:bookmarkStart w:id="33" w:name="_Toc191979987"/>
-      <w:bookmarkStart w:id="34" w:name="_Toc318223498"/>
+      <w:bookmarkStart w:id="34" w:name="_Toc191979987"/>
+      <w:bookmarkStart w:id="35" w:name="_Toc318223498"/>
       <w:r>
         <w:rPr>
           <w:lang w:val="en-US"/>
@@ -6800,8 +6962,8 @@
         </w:rPr>
         <w:t>ntegration</w:t>
       </w:r>
-      <w:bookmarkEnd w:id="33"/>
       <w:bookmarkEnd w:id="34"/>
+      <w:bookmarkEnd w:id="35"/>
     </w:p>
     <w:p>
       <w:pPr>
@@ -8963,8 +9125,8 @@
           <w:lang w:val="ru-RU" w:eastAsia="ru-RU"/>
         </w:rPr>
       </w:pPr>
-      <w:bookmarkStart w:id="35" w:name="_Customize_MASTAdView"/>
-      <w:bookmarkEnd w:id="35"/>
+      <w:bookmarkStart w:id="36" w:name="_Customize_MASTAdView"/>
+      <w:bookmarkEnd w:id="36"/>
     </w:p>
     <w:p>
       <w:pPr>
@@ -8979,8 +9141,8 @@
         </w:rPr>
         <w:br w:type="page"/>
       </w:r>
-      <w:bookmarkStart w:id="36" w:name="_Toc191979988"/>
-      <w:bookmarkStart w:id="37" w:name="_Toc318223499"/>
+      <w:bookmarkStart w:id="37" w:name="_Toc191979988"/>
+      <w:bookmarkStart w:id="38" w:name="_Toc318223499"/>
       <w:proofErr w:type="spellStart"/>
       <w:r>
         <w:rPr>
@@ -8995,8 +9157,8 @@
         </w:rPr>
         <w:t>AdView</w:t>
       </w:r>
-      <w:bookmarkEnd w:id="36"/>
       <w:bookmarkEnd w:id="37"/>
+      <w:bookmarkEnd w:id="38"/>
       <w:proofErr w:type="spellEnd"/>
       <w:r>
         <w:rPr>
@@ -9012,16 +9174,16 @@
           <w:lang w:val="en-US"/>
         </w:rPr>
       </w:pPr>
-      <w:bookmarkStart w:id="38" w:name="_Toc191979989"/>
-      <w:bookmarkStart w:id="39" w:name="_Toc318223500"/>
+      <w:bookmarkStart w:id="39" w:name="_Toc191979989"/>
+      <w:bookmarkStart w:id="40" w:name="_Toc318223500"/>
       <w:r>
         <w:rPr>
           <w:lang w:val="en-US"/>
         </w:rPr>
         <w:t>Customize view appearance</w:t>
       </w:r>
-      <w:bookmarkEnd w:id="38"/>
       <w:bookmarkEnd w:id="39"/>
+      <w:bookmarkEnd w:id="40"/>
     </w:p>
     <w:p>
       <w:pPr>
@@ -9351,10 +9513,10 @@
             <v:path o:extrusionok="f" gradientshapeok="t" o:connecttype="rect"/>
             <o:lock v:ext="edit" aspectratio="t"/>
           </v:shapetype>
-          <v:shape id="_x0000_i1025" type="#_x0000_t75" style="width:467.15pt;height:382.3pt" o:ole="">
+          <v:shape id="_x0000_i1025" type="#_x0000_t75" style="width:466.75pt;height:382.35pt" o:ole="">
             <v:imagedata r:id="rId13" o:title=""/>
           </v:shape>
-          <o:OLEObject Type="Embed" ProgID="Visio.Drawing.11" ShapeID="_x0000_i1025" DrawAspect="Content" ObjectID="_1396768114" r:id="rId14"/>
+          <o:OLEObject Type="Embed" ProgID="Visio.Drawing.11" ShapeID="_x0000_i1025" DrawAspect="Content" ObjectID="_1397287350" r:id="rId14"/>
         </w:object>
       </w:r>
     </w:p>
@@ -9383,8 +9545,8 @@
         </w:rPr>
         <w:br w:type="page"/>
       </w:r>
-      <w:bookmarkStart w:id="40" w:name="_Toc191979991"/>
-      <w:bookmarkStart w:id="41" w:name="_Toc318223502"/>
+      <w:bookmarkStart w:id="41" w:name="_Toc191979991"/>
+      <w:bookmarkStart w:id="42" w:name="_Toc318223502"/>
       <w:r>
         <w:rPr>
           <w:lang w:val="en-US"/>
@@ -9404,8 +9566,8 @@
         </w:rPr>
         <w:t xml:space="preserve"> </w:t>
       </w:r>
-      <w:bookmarkEnd w:id="40"/>
       <w:bookmarkEnd w:id="41"/>
+      <w:bookmarkEnd w:id="42"/>
       <w:r>
         <w:rPr>
           <w:lang w:val="en-US"/>
@@ -9420,16 +9582,16 @@
           <w:lang w:val="en-US"/>
         </w:rPr>
       </w:pPr>
-      <w:bookmarkStart w:id="42" w:name="_Toc191979992"/>
-      <w:bookmarkStart w:id="43" w:name="_Toc318223503"/>
+      <w:bookmarkStart w:id="43" w:name="_Toc191979992"/>
+      <w:bookmarkStart w:id="44" w:name="_Toc318223503"/>
       <w:r>
         <w:rPr>
           <w:lang w:val="en-US"/>
         </w:rPr>
         <w:t>Customize view appearance</w:t>
       </w:r>
-      <w:bookmarkEnd w:id="42"/>
       <w:bookmarkEnd w:id="43"/>
+      <w:bookmarkEnd w:id="44"/>
     </w:p>
     <w:p>
       <w:pPr>
@@ -9507,8 +9669,8 @@
           <w:lang w:val="en-US"/>
         </w:rPr>
       </w:pPr>
-      <w:bookmarkStart w:id="44" w:name="_Toc191979990"/>
-      <w:bookmarkStart w:id="45" w:name="_Toc318223501"/>
+      <w:bookmarkStart w:id="45" w:name="_Toc191979990"/>
+      <w:bookmarkStart w:id="46" w:name="_Toc318223501"/>
       <w:r>
         <w:rPr>
           <w:lang w:val="en-US"/>
@@ -9516,8 +9678,8 @@
         <w:t>Ad Content Customization</w:t>
       </w:r>
     </w:p>
-    <w:bookmarkEnd w:id="44"/>
     <w:bookmarkEnd w:id="45"/>
+    <w:bookmarkEnd w:id="46"/>
     <w:p>
       <w:pPr>
         <w:pStyle w:val="Heading2"/>
@@ -9558,8 +9720,6 @@
         </w:rPr>
         <w:t>L</w:t>
       </w:r>
-      <w:bookmarkStart w:id="46" w:name="_GoBack"/>
-      <w:bookmarkEnd w:id="46"/>
       <w:r>
         <w:rPr>
           <w:lang w:val="en-US"/>
@@ -10401,7 +10561,7 @@
             <w:rPr>
               <w:noProof/>
             </w:rPr>
-            <w:t>13</w:t>
+            <w:t>3</w:t>
           </w:r>
           <w:r>
             <w:rPr>
@@ -11669,6 +11829,7 @@
   <w:style w:type="character" w:default="1" w:styleId="DefaultParagraphFont">
     <w:name w:val="Default Paragraph Font"/>
     <w:uiPriority w:val="1"/>
+    <w:semiHidden/>
     <w:unhideWhenUsed/>
   </w:style>
   <w:style w:type="table" w:default="1" w:styleId="TableNormal">
@@ -12590,8 +12751,8 @@
       <w:lang w:val="en-US"/>
     </w:rPr>
   </w:style>
-  <w:style w:type="paragraph" w:customStyle="1" w:styleId="title0">
-    <w:name w:val="title"/>
+  <w:style w:type="paragraph" w:customStyle="1" w:styleId="Title1">
+    <w:name w:val="Title1"/>
     <w:basedOn w:val="Normal"/>
     <w:rsid w:val="0054440F"/>
     <w:pPr>
@@ -12604,8 +12765,8 @@
       <w:lang w:val="en-US"/>
     </w:rPr>
   </w:style>
-  <w:style w:type="paragraph" w:customStyle="1" w:styleId="subtitle">
-    <w:name w:val="subtitle"/>
+  <w:style w:type="paragraph" w:customStyle="1" w:styleId="Subtitle1">
+    <w:name w:val="Subtitle1"/>
     <w:basedOn w:val="Normal"/>
     <w:rsid w:val="0054440F"/>
     <w:pPr>
@@ -13084,6 +13245,7 @@
   <w:style w:type="character" w:default="1" w:styleId="DefaultParagraphFont">
     <w:name w:val="Default Paragraph Font"/>
     <w:uiPriority w:val="1"/>
+    <w:semiHidden/>
     <w:unhideWhenUsed/>
   </w:style>
   <w:style w:type="table" w:default="1" w:styleId="TableNormal">
@@ -14005,8 +14167,8 @@
       <w:lang w:val="en-US"/>
     </w:rPr>
   </w:style>
-  <w:style w:type="paragraph" w:customStyle="1" w:styleId="title0">
-    <w:name w:val="title"/>
+  <w:style w:type="paragraph" w:customStyle="1" w:styleId="Title1">
+    <w:name w:val="Title1"/>
     <w:basedOn w:val="Normal"/>
     <w:rsid w:val="0054440F"/>
     <w:pPr>
@@ -14019,8 +14181,8 @@
       <w:lang w:val="en-US"/>
     </w:rPr>
   </w:style>
-  <w:style w:type="paragraph" w:customStyle="1" w:styleId="subtitle">
-    <w:name w:val="subtitle"/>
+  <w:style w:type="paragraph" w:customStyle="1" w:styleId="Subtitle1">
+    <w:name w:val="Subtitle1"/>
     <w:basedOn w:val="Normal"/>
     <w:rsid w:val="0054440F"/>
     <w:pPr>
@@ -14647,7 +14809,7 @@
 </file>
 
 <file path=customXml/itemProps2.xml><?xml version="1.0" encoding="utf-8"?>
-<ds:datastoreItem xmlns:ds="http://schemas.openxmlformats.org/officeDocument/2006/customXml" ds:itemID="{C3B0BD2E-82F2-4BB5-9D54-9D0C437576D7}">
+<ds:datastoreItem xmlns:ds="http://schemas.openxmlformats.org/officeDocument/2006/customXml" ds:itemID="{8FC65434-0FD2-4F1D-A030-FE67E64164E5}">
   <ds:schemaRefs>
     <ds:schemaRef ds:uri="http://schemas.openxmlformats.org/officeDocument/2006/bibliography"/>
   </ds:schemaRefs>

</xml_diff>

<commit_message>
Updating Changlog and the Developer Guide for 2.12.
</commit_message>
<xml_diff>
--- a/Documentation/Developer Guide/Developer Guide.docx
+++ b/Documentation/Developer Guide/Developer Guide.docx
@@ -73,7 +73,6 @@
           <w:lang w:val="en-US"/>
         </w:rPr>
       </w:pPr>
-      <w:proofErr w:type="gramStart"/>
       <w:r>
         <w:rPr>
           <w:rFonts w:ascii="Calibri" w:hAnsi="Calibri" w:cs="Calibri"/>
@@ -81,29 +80,12 @@
         </w:rPr>
         <w:t>iOS</w:t>
       </w:r>
-      <w:proofErr w:type="gramEnd"/>
       <w:r>
         <w:rPr>
           <w:rFonts w:ascii="Calibri" w:hAnsi="Calibri" w:cs="Calibri"/>
           <w:lang w:val="en-US"/>
         </w:rPr>
-        <w:t xml:space="preserve"> </w:t>
-      </w:r>
-      <w:proofErr w:type="spellStart"/>
-      <w:r>
-        <w:rPr>
-          <w:rFonts w:ascii="Calibri" w:hAnsi="Calibri" w:cs="Calibri"/>
-          <w:lang w:val="en-US"/>
-        </w:rPr>
-        <w:t>mOcean</w:t>
-      </w:r>
-      <w:proofErr w:type="spellEnd"/>
-      <w:r>
-        <w:rPr>
-          <w:rFonts w:ascii="Calibri" w:hAnsi="Calibri" w:cs="Calibri"/>
-          <w:lang w:val="en-US"/>
-        </w:rPr>
-        <w:t xml:space="preserve"> SDK</w:t>
+        <w:t xml:space="preserve"> mOcean SDK</w:t>
       </w:r>
     </w:p>
     <w:p>
@@ -174,7 +156,7 @@
           <w:color w:val="auto"/>
           <w:lang w:val="en-US"/>
         </w:rPr>
-        <w:t>11</w:t>
+        <w:t>12</w:t>
       </w:r>
     </w:p>
     <w:p>
@@ -331,7 +313,7 @@
           <w:noProof/>
           <w:lang w:val="en-US"/>
         </w:rPr>
-        <w:t>1</w:t>
+        <w:t>2</w:t>
       </w:r>
       <w:r>
         <w:rPr>
@@ -1191,7 +1173,7 @@
         <w:rPr>
           <w:lang w:val="en-US"/>
         </w:rPr>
-        <w:t>1</w:t>
+        <w:t>2</w:t>
       </w:r>
     </w:p>
     <w:p>
@@ -1199,7 +1181,7 @@
         <w:pStyle w:val="xxx"/>
       </w:pPr>
       <w:r>
-        <w:t>Calling update is now required to start ad loading</w:t>
+        <w:t>Removed contentAlignment and injectionBodyCode</w:t>
       </w:r>
     </w:p>
     <w:p>
@@ -1207,47 +1189,23 @@
         <w:pStyle w:val="xxx"/>
       </w:pPr>
       <w:r>
-        <w:t>Location detection support reworked</w:t>
+        <w:t>Default injectionHeaderCode centers content</w:t>
       </w:r>
     </w:p>
     <w:p>
       <w:pPr>
         <w:pStyle w:val="xxx"/>
-        <w:rPr>
-          <w:szCs w:val="24"/>
-        </w:rPr>
-      </w:pPr>
-      <w:r>
-        <w:t xml:space="preserve">Replaced usage of </w:t>
-      </w:r>
-      <w:proofErr w:type="spellStart"/>
-      <w:r>
-        <w:t>UIDevice</w:t>
-      </w:r>
-      <w:proofErr w:type="spellEnd"/>
-      <w:r>
-        <w:t xml:space="preserve"> </w:t>
-      </w:r>
-      <w:proofErr w:type="spellStart"/>
-      <w:r>
-        <w:t>uniqueIdentifier</w:t>
-      </w:r>
-      <w:proofErr w:type="spellEnd"/>
+      </w:pPr>
+      <w:r>
+        <w:t>Added injectionHeaderCode samples to Samples application</w:t>
+      </w:r>
     </w:p>
     <w:p>
       <w:pPr>
         <w:pStyle w:val="xxx"/>
       </w:pPr>
       <w:r>
-        <w:t>Added support for custom wrapper/injection HTML/JavaScript</w:t>
-      </w:r>
-    </w:p>
-    <w:p>
-      <w:pPr>
-        <w:pStyle w:val="xxx"/>
-      </w:pPr>
-      <w:r>
-        <w:t>New sample application</w:t>
+        <w:t>iOS 4.0 support corrected</w:t>
       </w:r>
     </w:p>
     <w:p>
@@ -1289,43 +1247,25 @@
           <w:u w:val="none"/>
           <w:lang w:val="en-US"/>
         </w:rPr>
-        <w:t xml:space="preserve">Implementations MUST now call update on instances of </w:t>
-      </w:r>
-      <w:proofErr w:type="spellStart"/>
+        <w:t xml:space="preserve">Implementations </w:t>
+      </w:r>
       <w:r>
         <w:rPr>
           <w:color w:val="auto"/>
           <w:u w:val="none"/>
           <w:lang w:val="en-US"/>
         </w:rPr>
-        <w:t>MASTAdView</w:t>
-      </w:r>
-      <w:proofErr w:type="spellEnd"/>
+        <w:t xml:space="preserve">that use contentAlignment or injectionBodyCode must now use the </w:t>
+      </w:r>
+      <w:bookmarkStart w:id="5" w:name="_GoBack"/>
+      <w:bookmarkEnd w:id="5"/>
       <w:r>
         <w:rPr>
           <w:color w:val="auto"/>
           <w:u w:val="none"/>
           <w:lang w:val="en-US"/>
         </w:rPr>
-        <w:t xml:space="preserve"> in order for it to update ad content.  For most implementations this can be done in the </w:t>
-      </w:r>
-      <w:proofErr w:type="spellStart"/>
-      <w:r>
-        <w:rPr>
-          <w:color w:val="auto"/>
-          <w:u w:val="none"/>
-          <w:lang w:val="en-US"/>
-        </w:rPr>
-        <w:t>viewWillAppear</w:t>
-      </w:r>
-      <w:proofErr w:type="spellEnd"/>
-      <w:r>
-        <w:rPr>
-          <w:color w:val="auto"/>
-          <w:u w:val="none"/>
-          <w:lang w:val="en-US"/>
-        </w:rPr>
-        <w:t>: method of the owning view controller.</w:t>
+        <w:t>injectionHeaderCode property to apply customization to the viewport or content style.</w:t>
       </w:r>
     </w:p>
     <w:p>
@@ -1349,217 +1289,7 @@
           <w:u w:val="none"/>
           <w:lang w:val="en-US"/>
         </w:rPr>
-        <w:t xml:space="preserve">Using the device unique identifier from </w:t>
-      </w:r>
-      <w:proofErr w:type="spellStart"/>
-      <w:r>
-        <w:rPr>
-          <w:color w:val="auto"/>
-          <w:u w:val="none"/>
-          <w:lang w:val="en-US"/>
-        </w:rPr>
-        <w:t>UIDevice</w:t>
-      </w:r>
-      <w:proofErr w:type="spellEnd"/>
-      <w:r>
-        <w:rPr>
-          <w:color w:val="auto"/>
-          <w:u w:val="none"/>
-          <w:lang w:val="en-US"/>
-        </w:rPr>
-        <w:t xml:space="preserve"> has been deprecated by Apple.  To send a unique ID create one within the application and set the </w:t>
-      </w:r>
-      <w:proofErr w:type="spellStart"/>
-      <w:r>
-        <w:rPr>
-          <w:color w:val="auto"/>
-          <w:u w:val="none"/>
-          <w:lang w:val="en-US"/>
-        </w:rPr>
-        <w:t>udid</w:t>
-      </w:r>
-      <w:proofErr w:type="spellEnd"/>
-      <w:r>
-        <w:rPr>
-          <w:color w:val="auto"/>
-          <w:u w:val="none"/>
-          <w:lang w:val="en-US"/>
-        </w:rPr>
-        <w:t xml:space="preserve"> property on </w:t>
-      </w:r>
-      <w:proofErr w:type="spellStart"/>
-      <w:r>
-        <w:rPr>
-          <w:color w:val="auto"/>
-          <w:u w:val="none"/>
-          <w:lang w:val="en-US"/>
-        </w:rPr>
-        <w:t>MASTAdView</w:t>
-      </w:r>
-      <w:proofErr w:type="spellEnd"/>
-      <w:r>
-        <w:rPr>
-          <w:color w:val="auto"/>
-          <w:u w:val="none"/>
-          <w:lang w:val="en-US"/>
-        </w:rPr>
-        <w:t>.</w:t>
-      </w:r>
-    </w:p>
-    <w:p>
-      <w:pPr>
-        <w:pStyle w:val="-11"/>
-        <w:numPr>
-          <w:ilvl w:val="0"/>
-          <w:numId w:val="8"/>
-        </w:numPr>
-        <w:spacing w:before="0" w:after="200"/>
-        <w:jc w:val="both"/>
-        <w:rPr>
-          <w:color w:val="auto"/>
-          <w:u w:val="none"/>
-          <w:lang w:val="en-US"/>
-        </w:rPr>
-      </w:pPr>
-      <w:r>
-        <w:rPr>
-          <w:color w:val="auto"/>
-          <w:u w:val="none"/>
-          <w:lang w:val="en-US"/>
-        </w:rPr>
-        <w:t xml:space="preserve">On iOS targets less than 4.2, comment out the first three lines in </w:t>
-      </w:r>
-      <w:proofErr w:type="spellStart"/>
-      <w:r>
-        <w:rPr>
-          <w:color w:val="auto"/>
-          <w:u w:val="none"/>
-          <w:lang w:val="en-US"/>
-        </w:rPr>
-        <w:t>MASTLocationManager</w:t>
-      </w:r>
-      <w:proofErr w:type="spellEnd"/>
-      <w:r>
-        <w:rPr>
-          <w:color w:val="auto"/>
-          <w:u w:val="none"/>
-          <w:lang w:val="en-US"/>
-        </w:rPr>
-        <w:t xml:space="preserve"> </w:t>
-      </w:r>
-      <w:proofErr w:type="spellStart"/>
-      <w:r>
-        <w:rPr>
-          <w:color w:val="auto"/>
-          <w:u w:val="none"/>
-          <w:lang w:val="en-US"/>
-        </w:rPr>
-        <w:t>deviceLocationAvailable</w:t>
-      </w:r>
-      <w:proofErr w:type="spellEnd"/>
-      <w:r>
-        <w:rPr>
-          <w:color w:val="auto"/>
-          <w:u w:val="none"/>
-          <w:lang w:val="en-US"/>
-        </w:rPr>
-        <w:t xml:space="preserve"> and </w:t>
-      </w:r>
-      <w:bookmarkStart w:id="5" w:name="_GoBack"/>
-      <w:bookmarkEnd w:id="5"/>
-      <w:proofErr w:type="spellStart"/>
-      <w:r>
-        <w:rPr>
-          <w:color w:val="auto"/>
-          <w:u w:val="none"/>
-          <w:lang w:val="en-US"/>
-        </w:rPr>
-        <w:t>MASTLocati</w:t>
-      </w:r>
-      <w:r>
-        <w:rPr>
-          <w:color w:val="auto"/>
-          <w:u w:val="none"/>
-          <w:lang w:val="en-US"/>
-        </w:rPr>
-        <w:t>onManager</w:t>
-      </w:r>
-      <w:proofErr w:type="spellEnd"/>
-      <w:r>
-        <w:rPr>
-          <w:color w:val="auto"/>
-          <w:u w:val="none"/>
-          <w:lang w:val="en-US"/>
-        </w:rPr>
-        <w:t xml:space="preserve"> </w:t>
-      </w:r>
-      <w:proofErr w:type="spellStart"/>
-      <w:r>
-        <w:rPr>
-          <w:color w:val="auto"/>
-          <w:u w:val="none"/>
-          <w:lang w:val="en-US"/>
-        </w:rPr>
-        <w:t>deviceHeadingAvailable</w:t>
-      </w:r>
-      <w:proofErr w:type="spellEnd"/>
-      <w:r>
-        <w:rPr>
-          <w:color w:val="auto"/>
-          <w:u w:val="none"/>
-          <w:lang w:val="en-US"/>
-        </w:rPr>
-        <w:t>.</w:t>
-      </w:r>
-      <w:r>
-        <w:rPr>
-          <w:color w:val="auto"/>
-          <w:u w:val="none"/>
-          <w:lang w:val="en-US"/>
-        </w:rPr>
-        <w:t xml:space="preserve">  The </w:t>
-      </w:r>
-      <w:proofErr w:type="spellStart"/>
-      <w:r>
-        <w:rPr>
-          <w:color w:val="auto"/>
-          <w:u w:val="none"/>
-          <w:lang w:val="en-US"/>
-        </w:rPr>
-        <w:t>authorizationS</w:t>
-      </w:r>
-      <w:r>
-        <w:rPr>
-          <w:color w:val="auto"/>
-          <w:u w:val="none"/>
-          <w:lang w:val="en-US"/>
-        </w:rPr>
-        <w:t>tatus</w:t>
-      </w:r>
-      <w:proofErr w:type="spellEnd"/>
-      <w:r>
-        <w:rPr>
-          <w:color w:val="auto"/>
-          <w:u w:val="none"/>
-          <w:lang w:val="en-US"/>
-        </w:rPr>
-        <w:t xml:space="preserve"> </w:t>
-      </w:r>
-      <w:r>
-        <w:rPr>
-          <w:color w:val="auto"/>
-          <w:u w:val="none"/>
-          <w:lang w:val="en-US"/>
-        </w:rPr>
-        <w:t>method</w:t>
-      </w:r>
-      <w:r>
-        <w:rPr>
-          <w:color w:val="auto"/>
-          <w:u w:val="none"/>
-          <w:lang w:val="en-US"/>
-        </w:rPr>
-        <w:t xml:space="preserve"> is only available in iOS version 4.2 and higher.</w:t>
+        <w:t>Using the device unique identifier from UIDevice has been deprecated by Apple.  To send a unique ID create one within the application and set the udid property on MASTAdView.</w:t>
       </w:r>
     </w:p>
     <w:p>
@@ -1602,7 +1332,7 @@
         <w:t>.</w:t>
       </w:r>
       <w:r>
-        <w:t>2</w:t>
+        <w:t>0</w:t>
       </w:r>
       <w:r>
         <w:t xml:space="preserve"> </w:t>
@@ -1615,7 +1345,6 @@
       <w:pPr>
         <w:pStyle w:val="xxx"/>
       </w:pPr>
-      <w:proofErr w:type="spellStart"/>
       <w:r>
         <w:t>X</w:t>
       </w:r>
@@ -1623,11 +1352,7 @@
         <w:t>c</w:t>
       </w:r>
       <w:r>
-        <w:t>ode</w:t>
-      </w:r>
-      <w:proofErr w:type="spellEnd"/>
-      <w:r>
-        <w:t xml:space="preserve"> 4</w:t>
+        <w:t>ode 4</w:t>
       </w:r>
       <w:r>
         <w:t>.2</w:t>
@@ -1778,15 +1503,7 @@
         <w:t>s</w:t>
       </w:r>
       <w:r>
-        <w:t xml:space="preserve"> displaying web ads using </w:t>
-      </w:r>
-      <w:proofErr w:type="spellStart"/>
-      <w:r>
-        <w:t>UIWebView</w:t>
-      </w:r>
-      <w:proofErr w:type="spellEnd"/>
-      <w:r>
-        <w:t xml:space="preserve"> component.</w:t>
+        <w:t xml:space="preserve"> displaying web ads using UIWebView component.</w:t>
       </w:r>
     </w:p>
     <w:p>
@@ -2244,7 +1961,6 @@
         </w:rPr>
         <w:t xml:space="preserve">Add the </w:t>
       </w:r>
-      <w:proofErr w:type="spellStart"/>
       <w:r>
         <w:rPr>
           <w:lang w:val="en-US"/>
@@ -2257,7 +1973,6 @@
         </w:rPr>
         <w:t>AdView.h</w:t>
       </w:r>
-      <w:proofErr w:type="spellEnd"/>
       <w:r>
         <w:rPr>
           <w:lang w:val="en-US"/>
@@ -2270,7 +1985,6 @@
         </w:rPr>
         <w:t xml:space="preserve"> </w:t>
       </w:r>
-      <w:proofErr w:type="spellStart"/>
       <w:r>
         <w:rPr>
           <w:lang w:val="en-US"/>
@@ -2283,7 +1997,6 @@
         </w:rPr>
         <w:t>AdDelegate.h</w:t>
       </w:r>
-      <w:proofErr w:type="spellEnd"/>
       <w:r>
         <w:rPr>
           <w:lang w:val="en-US"/>
@@ -2354,21 +2067,7 @@
         <w:rPr>
           <w:lang w:val="en-US"/>
         </w:rPr>
-        <w:t xml:space="preserve">  Note:  If the SDK project is already open in another </w:t>
-      </w:r>
-      <w:proofErr w:type="spellStart"/>
-      <w:r>
-        <w:rPr>
-          <w:lang w:val="en-US"/>
-        </w:rPr>
-        <w:t>Xcode</w:t>
-      </w:r>
-      <w:proofErr w:type="spellEnd"/>
-      <w:r>
-        <w:rPr>
-          <w:lang w:val="en-US"/>
-        </w:rPr>
-        <w:t xml:space="preserve"> project (nested or directly) the SDK project will be locked and unavailable to open within the project.</w:t>
+        <w:t xml:space="preserve">  Note:  If the SDK project is already open in another Xcode project (nested or directly) the SDK project will be locked and unavailable to open within the project.</w:t>
       </w:r>
     </w:p>
     <w:p>
@@ -2472,7 +2171,6 @@
           <w:lang w:val="en-US"/>
         </w:rPr>
       </w:pPr>
-      <w:proofErr w:type="spellStart"/>
       <w:r>
         <w:rPr>
           <w:color w:val="000000"/>
@@ -2480,7 +2178,6 @@
         </w:rPr>
         <w:t>UIKit</w:t>
       </w:r>
-      <w:proofErr w:type="spellEnd"/>
     </w:p>
     <w:p>
       <w:pPr>
@@ -2497,7 +2194,6 @@
           <w:lang w:val="en-US"/>
         </w:rPr>
       </w:pPr>
-      <w:proofErr w:type="spellStart"/>
       <w:r>
         <w:rPr>
           <w:color w:val="000000"/>
@@ -2505,7 +2201,6 @@
         </w:rPr>
         <w:t>CoreGraphics</w:t>
       </w:r>
-      <w:proofErr w:type="spellEnd"/>
     </w:p>
     <w:p>
       <w:pPr>
@@ -2522,7 +2217,6 @@
           <w:lang w:val="en-US"/>
         </w:rPr>
       </w:pPr>
-      <w:proofErr w:type="spellStart"/>
       <w:r>
         <w:rPr>
           <w:color w:val="000000"/>
@@ -2530,7 +2224,6 @@
         </w:rPr>
         <w:t>CoreLocation</w:t>
       </w:r>
-      <w:proofErr w:type="spellEnd"/>
     </w:p>
     <w:p>
       <w:pPr>
@@ -2547,7 +2240,6 @@
           <w:lang w:val="en-US"/>
         </w:rPr>
       </w:pPr>
-      <w:proofErr w:type="spellStart"/>
       <w:r>
         <w:rPr>
           <w:color w:val="000000"/>
@@ -2555,7 +2247,6 @@
         </w:rPr>
         <w:t>CoreMotion</w:t>
       </w:r>
-      <w:proofErr w:type="spellEnd"/>
     </w:p>
     <w:p>
       <w:pPr>
@@ -2572,7 +2263,6 @@
           <w:lang w:val="en-US"/>
         </w:rPr>
       </w:pPr>
-      <w:proofErr w:type="spellStart"/>
       <w:r>
         <w:rPr>
           <w:color w:val="000000"/>
@@ -2580,7 +2270,6 @@
         </w:rPr>
         <w:t>CoreTelephony</w:t>
       </w:r>
-      <w:proofErr w:type="spellEnd"/>
     </w:p>
     <w:p>
       <w:pPr>
@@ -2597,7 +2286,6 @@
           <w:lang w:val="en-US"/>
         </w:rPr>
       </w:pPr>
-      <w:proofErr w:type="spellStart"/>
       <w:r>
         <w:rPr>
           <w:color w:val="000000"/>
@@ -2605,7 +2293,6 @@
         </w:rPr>
         <w:t>EventKit</w:t>
       </w:r>
-      <w:proofErr w:type="spellEnd"/>
     </w:p>
     <w:p>
       <w:pPr>
@@ -2622,7 +2309,6 @@
           <w:lang w:val="en-US"/>
         </w:rPr>
       </w:pPr>
-      <w:proofErr w:type="spellStart"/>
       <w:r>
         <w:rPr>
           <w:color w:val="000000"/>
@@ -2630,7 +2316,6 @@
         </w:rPr>
         <w:t>MediaPlayer</w:t>
       </w:r>
-      <w:proofErr w:type="spellEnd"/>
     </w:p>
     <w:p>
       <w:pPr>
@@ -2647,7 +2332,6 @@
           <w:lang w:val="en-US"/>
         </w:rPr>
       </w:pPr>
-      <w:proofErr w:type="spellStart"/>
       <w:r>
         <w:rPr>
           <w:color w:val="000000"/>
@@ -2655,7 +2339,6 @@
         </w:rPr>
         <w:t>MessageUI</w:t>
       </w:r>
-      <w:proofErr w:type="spellEnd"/>
     </w:p>
     <w:p>
       <w:pPr>
@@ -2672,7 +2355,6 @@
           <w:lang w:val="en-US"/>
         </w:rPr>
       </w:pPr>
-      <w:proofErr w:type="spellStart"/>
       <w:r>
         <w:rPr>
           <w:color w:val="000000"/>
@@ -2680,7 +2362,6 @@
         </w:rPr>
         <w:t>QuartzCore</w:t>
       </w:r>
-      <w:proofErr w:type="spellEnd"/>
     </w:p>
     <w:p>
       <w:pPr>
@@ -2697,7 +2378,6 @@
           <w:lang w:val="en-US"/>
         </w:rPr>
       </w:pPr>
-      <w:proofErr w:type="spellStart"/>
       <w:r>
         <w:rPr>
           <w:color w:val="000000"/>
@@ -2705,7 +2385,6 @@
         </w:rPr>
         <w:t>SystemConfiguration</w:t>
       </w:r>
-      <w:proofErr w:type="spellEnd"/>
     </w:p>
     <w:p>
       <w:pPr>
@@ -2722,7 +2401,6 @@
           <w:lang w:val="en-US"/>
         </w:rPr>
       </w:pPr>
-      <w:proofErr w:type="spellStart"/>
       <w:r>
         <w:rPr>
           <w:color w:val="000000"/>
@@ -2730,7 +2408,6 @@
         </w:rPr>
         <w:t>libAdMobileSDK.a</w:t>
       </w:r>
-      <w:proofErr w:type="spellEnd"/>
     </w:p>
     <w:p>
       <w:pPr>
@@ -2806,21 +2483,7 @@
         <w:rPr>
           <w:lang w:val="en-US"/>
         </w:rPr>
-        <w:t xml:space="preserve"> “Link Binary </w:t>
-      </w:r>
-      <w:proofErr w:type="gramStart"/>
-      <w:r>
-        <w:rPr>
-          <w:lang w:val="en-US"/>
-        </w:rPr>
-        <w:t>With</w:t>
-      </w:r>
-      <w:proofErr w:type="gramEnd"/>
-      <w:r>
-        <w:rPr>
-          <w:lang w:val="en-US"/>
-        </w:rPr>
-        <w:t xml:space="preserve"> Libraries” section</w:t>
+        <w:t xml:space="preserve"> “Link Binary With Libraries” section</w:t>
       </w:r>
     </w:p>
     <w:p>
@@ -2885,19 +2548,11 @@
         </w:rPr>
         <w:t xml:space="preserve">Select Project, Target, Build Phases, then add </w:t>
       </w:r>
-      <w:proofErr w:type="spellStart"/>
-      <w:r>
-        <w:rPr>
-          <w:lang w:val="en-US"/>
-        </w:rPr>
-        <w:t>AdMobileSDK</w:t>
-      </w:r>
-      <w:proofErr w:type="spellEnd"/>
-      <w:r>
-        <w:rPr>
-          <w:lang w:val="en-US"/>
-        </w:rPr>
-        <w:t xml:space="preserve"> target</w:t>
+      <w:r>
+        <w:rPr>
+          <w:lang w:val="en-US"/>
+        </w:rPr>
+        <w:t>AdMobileSDK target</w:t>
       </w:r>
       <w:r>
         <w:rPr>
@@ -3037,21 +2692,7 @@
         <w:rPr>
           <w:lang w:val="en-US"/>
         </w:rPr>
-        <w:t xml:space="preserve">SDK includes </w:t>
-      </w:r>
-      <w:proofErr w:type="spellStart"/>
-      <w:r>
-        <w:rPr>
-          <w:lang w:val="en-US"/>
-        </w:rPr>
-        <w:t>XCode</w:t>
-      </w:r>
-      <w:proofErr w:type="spellEnd"/>
-      <w:r>
-        <w:rPr>
-          <w:lang w:val="en-US"/>
-        </w:rPr>
-        <w:t xml:space="preserve"> documentation in</w:t>
+        <w:t>SDK includes XCode documentation in</w:t>
       </w:r>
       <w:r>
         <w:rPr>
@@ -3106,35 +2747,7 @@
         <w:rPr>
           <w:lang w:val="en-US"/>
         </w:rPr>
-        <w:t xml:space="preserve"> script in </w:t>
-      </w:r>
-      <w:proofErr w:type="spellStart"/>
-      <w:r>
-        <w:rPr>
-          <w:lang w:val="en-US"/>
-        </w:rPr>
-        <w:t>Terminal.app</w:t>
-      </w:r>
-      <w:proofErr w:type="spellEnd"/>
-      <w:r>
-        <w:rPr>
-          <w:lang w:val="en-US"/>
-        </w:rPr>
-        <w:t xml:space="preserve"> to copy documentation to </w:t>
-      </w:r>
-      <w:proofErr w:type="spellStart"/>
-      <w:r>
-        <w:rPr>
-          <w:lang w:val="en-US"/>
-        </w:rPr>
-        <w:t>XCode</w:t>
-      </w:r>
-      <w:proofErr w:type="spellEnd"/>
-      <w:r>
-        <w:rPr>
-          <w:lang w:val="en-US"/>
-        </w:rPr>
-        <w:t xml:space="preserve"> or you can use web based version of documentation</w:t>
+        <w:t xml:space="preserve"> script in Terminal.app to copy documentation to XCode or you can use web based version of documentation</w:t>
       </w:r>
       <w:r>
         <w:rPr>
@@ -3642,7 +3255,6 @@
         </w:rPr>
         <w:t xml:space="preserve"> </w:t>
       </w:r>
-      <w:proofErr w:type="spellStart"/>
       <w:r>
         <w:rPr>
           <w:lang w:val="en-US"/>
@@ -3655,7 +3267,6 @@
         </w:rPr>
         <w:t>AdView</w:t>
       </w:r>
-      <w:proofErr w:type="spellEnd"/>
       <w:r>
         <w:rPr>
           <w:lang w:val="en-US"/>
@@ -3722,7 +3333,6 @@
         </w:rPr>
         <w:t xml:space="preserve"> </w:t>
       </w:r>
-      <w:proofErr w:type="spellStart"/>
       <w:r>
         <w:rPr>
           <w:lang w:val="en-US"/>
@@ -3745,14 +3355,7 @@
         <w:rPr>
           <w:lang w:val="en-US"/>
         </w:rPr>
-        <w:t>.h</w:t>
-      </w:r>
-      <w:proofErr w:type="spellEnd"/>
-      <w:r>
-        <w:rPr>
-          <w:lang w:val="en-US"/>
-        </w:rPr>
-        <w:t xml:space="preserve"> </w:t>
+        <w:t xml:space="preserve">.h </w:t>
       </w:r>
     </w:p>
     <w:p>
@@ -3783,7 +3386,6 @@
         </w:rPr>
         <w:t>"</w:t>
       </w:r>
-      <w:proofErr w:type="spellStart"/>
       <w:r>
         <w:rPr>
           <w:rFonts w:ascii="Menlo Regular" w:hAnsi="Menlo Regular" w:cs="Menlo Regular"/>
@@ -3802,18 +3404,7 @@
           <w:szCs w:val="20"/>
           <w:lang w:val="en-US"/>
         </w:rPr>
-        <w:t>AdView.h</w:t>
-      </w:r>
-      <w:proofErr w:type="spellEnd"/>
-      <w:r>
-        <w:rPr>
-          <w:rFonts w:ascii="Menlo Regular" w:hAnsi="Menlo Regular" w:cs="Menlo Regular"/>
-          <w:color w:val="C41A16"/>
-          <w:sz w:val="20"/>
-          <w:szCs w:val="20"/>
-          <w:lang w:val="en-US"/>
-        </w:rPr>
-        <w:t>"</w:t>
+        <w:t>AdView.h"</w:t>
       </w:r>
     </w:p>
     <w:p>
@@ -3852,14 +3443,12 @@
         </w:rPr>
         <w:t xml:space="preserve"> code in </w:t>
       </w:r>
-      <w:proofErr w:type="spellStart"/>
       <w:r>
         <w:rPr>
           <w:lang w:val="en-US"/>
         </w:rPr>
         <w:t>viewDidLoad</w:t>
       </w:r>
-      <w:proofErr w:type="spellEnd"/>
       <w:r>
         <w:rPr>
           <w:lang w:val="en-US"/>
@@ -3908,28 +3497,15 @@
         </w:rPr>
         <w:t>void</w:t>
       </w:r>
-      <w:proofErr w:type="gramStart"/>
-      <w:r>
-        <w:rPr>
-          <w:rFonts w:cs="Menlo Regular"/>
-          <w:color w:val="000000"/>
-          <w:szCs w:val="24"/>
-          <w:lang w:val="en-US"/>
-        </w:rPr>
-        <w:t>)</w:t>
-      </w:r>
-      <w:proofErr w:type="spellStart"/>
-      <w:r>
-        <w:rPr>
-          <w:rFonts w:cs="Menlo Regular"/>
-          <w:color w:val="000000"/>
-          <w:szCs w:val="24"/>
-          <w:lang w:val="en-US"/>
-        </w:rPr>
-        <w:t>viewDidLoad</w:t>
-      </w:r>
-      <w:proofErr w:type="spellEnd"/>
-      <w:proofErr w:type="gramEnd"/>
+      <w:r>
+        <w:rPr>
+          <w:rFonts w:cs="Menlo Regular"/>
+          <w:color w:val="000000"/>
+          <w:szCs w:val="24"/>
+          <w:lang w:val="en-US"/>
+        </w:rPr>
+        <w:t>)viewDidLoad</w:t>
+      </w:r>
     </w:p>
     <w:p>
       <w:pPr>
@@ -3986,7 +3562,6 @@
         </w:rPr>
         <w:t xml:space="preserve">    </w:t>
       </w:r>
-      <w:proofErr w:type="spellStart"/>
       <w:r>
         <w:rPr>
           <w:rFonts w:cs="Menlo Regular"/>
@@ -3996,37 +3571,15 @@
         </w:rPr>
         <w:t>MASTAdView</w:t>
       </w:r>
-      <w:proofErr w:type="spellEnd"/>
-      <w:r>
-        <w:rPr>
-          <w:rFonts w:cs="Menlo Regular"/>
-          <w:color w:val="000000"/>
-          <w:szCs w:val="24"/>
-          <w:lang w:val="en-US"/>
-        </w:rPr>
-        <w:t xml:space="preserve"> *_</w:t>
-      </w:r>
-      <w:proofErr w:type="spellStart"/>
-      <w:r>
-        <w:rPr>
-          <w:rFonts w:cs="Menlo Regular"/>
-          <w:color w:val="000000"/>
-          <w:szCs w:val="24"/>
-          <w:lang w:val="en-US"/>
-        </w:rPr>
-        <w:t>adView</w:t>
-      </w:r>
-      <w:proofErr w:type="spellEnd"/>
-      <w:r>
-        <w:rPr>
-          <w:rFonts w:cs="Menlo Regular"/>
-          <w:color w:val="000000"/>
-          <w:szCs w:val="24"/>
-          <w:lang w:val="en-US"/>
-        </w:rPr>
-        <w:t xml:space="preserve"> = [[</w:t>
-      </w:r>
-      <w:proofErr w:type="spellStart"/>
+      <w:r>
+        <w:rPr>
+          <w:rFonts w:cs="Menlo Regular"/>
+          <w:color w:val="000000"/>
+          <w:szCs w:val="24"/>
+          <w:lang w:val="en-US"/>
+        </w:rPr>
+        <w:t xml:space="preserve"> *_adView = [[</w:t>
+      </w:r>
       <w:r>
         <w:rPr>
           <w:rFonts w:cs="Menlo Regular"/>
@@ -4036,7 +3589,6 @@
         </w:rPr>
         <w:t>MASTAdView</w:t>
       </w:r>
-      <w:proofErr w:type="spellEnd"/>
       <w:r>
         <w:rPr>
           <w:rFonts w:cs="Menlo Regular"/>
@@ -4046,7 +3598,6 @@
         </w:rPr>
         <w:t xml:space="preserve"> </w:t>
       </w:r>
-      <w:proofErr w:type="spellStart"/>
       <w:r>
         <w:rPr>
           <w:rFonts w:cs="Menlo Regular"/>
@@ -4056,7 +3607,6 @@
         </w:rPr>
         <w:t>alloc</w:t>
       </w:r>
-      <w:proofErr w:type="spellEnd"/>
       <w:r>
         <w:rPr>
           <w:rFonts w:cs="Menlo Regular"/>
@@ -4066,7 +3616,6 @@
         </w:rPr>
         <w:t xml:space="preserve">] </w:t>
       </w:r>
-      <w:proofErr w:type="spellStart"/>
       <w:r>
         <w:rPr>
           <w:rFonts w:cs="Menlo Regular"/>
@@ -4076,7 +3625,6 @@
         </w:rPr>
         <w:t>initWithFrame</w:t>
       </w:r>
-      <w:proofErr w:type="gramStart"/>
       <w:r>
         <w:rPr>
           <w:rFonts w:cs="Menlo Regular"/>
@@ -4095,8 +3643,6 @@
         </w:rPr>
         <w:t>CGRectMake</w:t>
       </w:r>
-      <w:proofErr w:type="spellEnd"/>
-      <w:proofErr w:type="gramEnd"/>
       <w:r>
         <w:rPr>
           <w:rFonts w:cs="Menlo Regular"/>
@@ -4142,7 +3688,6 @@
         </w:rPr>
         <w:t xml:space="preserve">, </w:t>
       </w:r>
-      <w:proofErr w:type="spellStart"/>
       <w:r>
         <w:rPr>
           <w:rFonts w:cs="Menlo Regular"/>
@@ -4224,7 +3769,6 @@
         </w:rPr>
         <w:t>width</w:t>
       </w:r>
-      <w:proofErr w:type="spellEnd"/>
       <w:r>
         <w:rPr>
           <w:rFonts w:cs="Menlo Regular"/>
@@ -4351,8 +3895,6 @@
         </w:rPr>
         <w:t xml:space="preserve">    [</w:t>
       </w:r>
-      <w:proofErr w:type="spellStart"/>
-      <w:proofErr w:type="gramStart"/>
       <w:r>
         <w:rPr>
           <w:rFonts w:cs="Menlo Regular"/>
@@ -4380,8 +3922,6 @@
         </w:rPr>
         <w:t>view</w:t>
       </w:r>
-      <w:proofErr w:type="spellEnd"/>
-      <w:proofErr w:type="gramEnd"/>
       <w:r>
         <w:rPr>
           <w:rFonts w:cs="Menlo Regular"/>
@@ -4391,7 +3931,6 @@
         </w:rPr>
         <w:t xml:space="preserve"> </w:t>
       </w:r>
-      <w:proofErr w:type="spellStart"/>
       <w:r>
         <w:rPr>
           <w:rFonts w:cs="Menlo Regular"/>
@@ -4401,35 +3940,14 @@
         </w:rPr>
         <w:t>addSubview</w:t>
       </w:r>
-      <w:proofErr w:type="spellEnd"/>
-      <w:r>
-        <w:rPr>
-          <w:rFonts w:cs="Menlo Regular"/>
-          <w:color w:val="000000"/>
-          <w:szCs w:val="24"/>
-          <w:lang w:val="en-US"/>
-        </w:rPr>
-        <w:t>:_</w:t>
-      </w:r>
-      <w:proofErr w:type="spellStart"/>
-      <w:r>
-        <w:rPr>
-          <w:rFonts w:cs="Menlo Regular"/>
-          <w:color w:val="000000"/>
-          <w:szCs w:val="24"/>
-          <w:lang w:val="en-US"/>
-        </w:rPr>
-        <w:t>adView</w:t>
-      </w:r>
-      <w:proofErr w:type="spellEnd"/>
-      <w:r>
-        <w:rPr>
-          <w:rFonts w:cs="Menlo Regular"/>
-          <w:color w:val="000000"/>
-          <w:szCs w:val="24"/>
-          <w:lang w:val="en-US"/>
-        </w:rPr>
-        <w:t>];</w:t>
+      <w:r>
+        <w:rPr>
+          <w:rFonts w:cs="Menlo Regular"/>
+          <w:color w:val="000000"/>
+          <w:szCs w:val="24"/>
+          <w:lang w:val="en-US"/>
+        </w:rPr>
+        <w:t>:_adView];</w:t>
       </w:r>
     </w:p>
     <w:bookmarkEnd w:id="26"/>
@@ -4485,27 +4003,7 @@
           <w:szCs w:val="24"/>
           <w:lang w:val="en-US"/>
         </w:rPr>
-        <w:t xml:space="preserve">    [_</w:t>
-      </w:r>
-      <w:proofErr w:type="spellStart"/>
-      <w:r>
-        <w:rPr>
-          <w:rFonts w:cs="Menlo Regular"/>
-          <w:color w:val="000000"/>
-          <w:szCs w:val="24"/>
-          <w:lang w:val="en-US"/>
-        </w:rPr>
-        <w:t>adView</w:t>
-      </w:r>
-      <w:proofErr w:type="spellEnd"/>
-      <w:r>
-        <w:rPr>
-          <w:rFonts w:cs="Menlo Regular"/>
-          <w:color w:val="000000"/>
-          <w:szCs w:val="24"/>
-          <w:lang w:val="en-US"/>
-        </w:rPr>
-        <w:t xml:space="preserve"> </w:t>
+        <w:t xml:space="preserve">    [_adView </w:t>
       </w:r>
       <w:r>
         <w:rPr>
@@ -4588,7 +4086,6 @@
         </w:rPr>
         <w:t>[</w:t>
       </w:r>
-      <w:proofErr w:type="gramStart"/>
       <w:r>
         <w:rPr>
           <w:rFonts w:cs="Menlo Regular"/>
@@ -4598,7 +4095,6 @@
         </w:rPr>
         <w:t>super</w:t>
       </w:r>
-      <w:proofErr w:type="gramEnd"/>
       <w:r>
         <w:rPr>
           <w:rFonts w:cs="Menlo Regular"/>
@@ -4608,7 +4104,6 @@
         </w:rPr>
         <w:t xml:space="preserve"> </w:t>
       </w:r>
-      <w:proofErr w:type="spellStart"/>
       <w:r>
         <w:rPr>
           <w:rFonts w:cs="Menlo Regular"/>
@@ -4618,7 +4113,6 @@
         </w:rPr>
         <w:t>viewDidLoad</w:t>
       </w:r>
-      <w:proofErr w:type="spellEnd"/>
       <w:r>
         <w:rPr>
           <w:rFonts w:cs="Menlo Regular"/>
@@ -4812,35 +4306,7 @@
         <w:rPr>
           <w:lang w:val="en-US"/>
         </w:rPr>
-        <w:t xml:space="preserve">The </w:t>
-      </w:r>
-      <w:proofErr w:type="spellStart"/>
-      <w:r>
-        <w:rPr>
-          <w:lang w:val="en-US"/>
-        </w:rPr>
-        <w:t>minSize</w:t>
-      </w:r>
-      <w:proofErr w:type="spellEnd"/>
-      <w:r>
-        <w:rPr>
-          <w:lang w:val="en-US"/>
-        </w:rPr>
-        <w:t xml:space="preserve"> and </w:t>
-      </w:r>
-      <w:proofErr w:type="spellStart"/>
-      <w:r>
-        <w:rPr>
-          <w:lang w:val="en-US"/>
-        </w:rPr>
-        <w:t>maxSize</w:t>
-      </w:r>
-      <w:proofErr w:type="spellEnd"/>
-      <w:r>
-        <w:rPr>
-          <w:lang w:val="en-US"/>
-        </w:rPr>
-        <w:t xml:space="preserve"> parameters can be used to tune the ads received from the server based on the requirements of the device.</w:t>
+        <w:t>The minSize and maxSize parameters can be used to tune the ads received from the server based on the requirements of the device.</w:t>
       </w:r>
       <w:r>
         <w:rPr>
@@ -4867,7 +4333,6 @@
           <w:lang w:val="en-US"/>
         </w:rPr>
       </w:pPr>
-      <w:proofErr w:type="spellStart"/>
       <w:r>
         <w:rPr>
           <w:rFonts w:cs="Menlo Regular"/>
@@ -4877,37 +4342,15 @@
         </w:rPr>
         <w:t>MASTAdView</w:t>
       </w:r>
-      <w:proofErr w:type="spellEnd"/>
-      <w:r>
-        <w:rPr>
-          <w:rFonts w:cs="Menlo Regular"/>
-          <w:color w:val="000000"/>
-          <w:szCs w:val="24"/>
-          <w:lang w:val="en-US"/>
-        </w:rPr>
-        <w:t xml:space="preserve"> *_</w:t>
-      </w:r>
-      <w:proofErr w:type="spellStart"/>
-      <w:r>
-        <w:rPr>
-          <w:rFonts w:cs="Menlo Regular"/>
-          <w:color w:val="000000"/>
-          <w:szCs w:val="24"/>
-          <w:lang w:val="en-US"/>
-        </w:rPr>
-        <w:t>adView</w:t>
-      </w:r>
-      <w:proofErr w:type="spellEnd"/>
-      <w:r>
-        <w:rPr>
-          <w:rFonts w:cs="Menlo Regular"/>
-          <w:color w:val="000000"/>
-          <w:szCs w:val="24"/>
-          <w:lang w:val="en-US"/>
-        </w:rPr>
-        <w:t xml:space="preserve"> = [[</w:t>
-      </w:r>
-      <w:proofErr w:type="spellStart"/>
+      <w:r>
+        <w:rPr>
+          <w:rFonts w:cs="Menlo Regular"/>
+          <w:color w:val="000000"/>
+          <w:szCs w:val="24"/>
+          <w:lang w:val="en-US"/>
+        </w:rPr>
+        <w:t xml:space="preserve"> *_adView = [[</w:t>
+      </w:r>
       <w:r>
         <w:rPr>
           <w:rFonts w:cs="Menlo Regular"/>
@@ -4917,7 +4360,6 @@
         </w:rPr>
         <w:t>MASTAdView</w:t>
       </w:r>
-      <w:proofErr w:type="spellEnd"/>
       <w:r>
         <w:rPr>
           <w:rFonts w:cs="Menlo Regular"/>
@@ -4927,7 +4369,6 @@
         </w:rPr>
         <w:t xml:space="preserve"> </w:t>
       </w:r>
-      <w:proofErr w:type="spellStart"/>
       <w:r>
         <w:rPr>
           <w:rFonts w:cs="Menlo Regular"/>
@@ -4937,7 +4378,6 @@
         </w:rPr>
         <w:t>alloc</w:t>
       </w:r>
-      <w:proofErr w:type="spellEnd"/>
       <w:r>
         <w:rPr>
           <w:rFonts w:cs="Menlo Regular"/>
@@ -4947,7 +4387,6 @@
         </w:rPr>
         <w:t xml:space="preserve">] </w:t>
       </w:r>
-      <w:proofErr w:type="spellStart"/>
       <w:r>
         <w:rPr>
           <w:rFonts w:cs="Menlo Regular"/>
@@ -4957,7 +4396,6 @@
         </w:rPr>
         <w:t>initWithFrame</w:t>
       </w:r>
-      <w:proofErr w:type="gramStart"/>
       <w:r>
         <w:rPr>
           <w:rFonts w:cs="Menlo Regular"/>
@@ -4976,8 +4414,6 @@
         </w:rPr>
         <w:t>CGRectMake</w:t>
       </w:r>
-      <w:proofErr w:type="spellEnd"/>
-      <w:proofErr w:type="gramEnd"/>
       <w:r>
         <w:rPr>
           <w:rFonts w:cs="Menlo Regular"/>
@@ -5032,7 +4468,6 @@
         </w:rPr>
         <w:t xml:space="preserve"> </w:t>
       </w:r>
-      <w:proofErr w:type="spellStart"/>
       <w:r>
         <w:rPr>
           <w:rFonts w:cs="Menlo Regular"/>
@@ -5114,7 +4549,6 @@
         </w:rPr>
         <w:t>width</w:t>
       </w:r>
-      <w:proofErr w:type="spellEnd"/>
       <w:r>
         <w:rPr>
           <w:rFonts w:cs="Menlo Regular"/>
@@ -5257,21 +4691,7 @@
         <w:rPr>
           <w:lang w:val="en-US"/>
         </w:rPr>
-        <w:t xml:space="preserve"> </w:t>
-      </w:r>
-      <w:proofErr w:type="spellStart"/>
-      <w:r>
-        <w:rPr>
-          <w:lang w:val="en-US"/>
-        </w:rPr>
-        <w:t>minSize</w:t>
-      </w:r>
-      <w:proofErr w:type="spellEnd"/>
-      <w:r>
-        <w:rPr>
-          <w:lang w:val="en-US"/>
-        </w:rPr>
-        <w:t xml:space="preserve"> property to prevent non-Retina ads on Retina equipped devices:</w:t>
+        <w:t xml:space="preserve"> minSize property to prevent non-Retina ads on Retina equipped devices:</w:t>
       </w:r>
     </w:p>
     <w:p>
@@ -5309,28 +4729,15 @@
         </w:rPr>
         <w:t>void</w:t>
       </w:r>
-      <w:proofErr w:type="gramStart"/>
-      <w:r>
-        <w:rPr>
-          <w:rFonts w:cs="Menlo Regular"/>
-          <w:color w:val="000000"/>
-          <w:szCs w:val="24"/>
-          <w:lang w:val="en-US"/>
-        </w:rPr>
-        <w:t>)</w:t>
-      </w:r>
-      <w:proofErr w:type="spellStart"/>
-      <w:r>
-        <w:rPr>
-          <w:rFonts w:cs="Menlo Regular"/>
-          <w:color w:val="000000"/>
-          <w:szCs w:val="24"/>
-          <w:lang w:val="en-US"/>
-        </w:rPr>
-        <w:t>viewDidLoad</w:t>
-      </w:r>
-      <w:proofErr w:type="spellEnd"/>
-      <w:proofErr w:type="gramEnd"/>
+      <w:r>
+        <w:rPr>
+          <w:rFonts w:cs="Menlo Regular"/>
+          <w:color w:val="000000"/>
+          <w:szCs w:val="24"/>
+          <w:lang w:val="en-US"/>
+        </w:rPr>
+        <w:t>)viewDidLoad</w:t>
+      </w:r>
     </w:p>
     <w:p>
       <w:pPr>
@@ -5385,7 +4792,6 @@
         </w:rPr>
         <w:t xml:space="preserve">    </w:t>
       </w:r>
-      <w:proofErr w:type="spellStart"/>
       <w:r>
         <w:rPr>
           <w:rFonts w:cs="Menlo Regular"/>
@@ -5395,37 +4801,15 @@
         </w:rPr>
         <w:t>MASTAdView</w:t>
       </w:r>
-      <w:proofErr w:type="spellEnd"/>
-      <w:r>
-        <w:rPr>
-          <w:rFonts w:cs="Menlo Regular"/>
-          <w:color w:val="000000"/>
-          <w:szCs w:val="24"/>
-          <w:lang w:val="en-US"/>
-        </w:rPr>
-        <w:t xml:space="preserve"> *_</w:t>
-      </w:r>
-      <w:proofErr w:type="spellStart"/>
-      <w:r>
-        <w:rPr>
-          <w:rFonts w:cs="Menlo Regular"/>
-          <w:color w:val="000000"/>
-          <w:szCs w:val="24"/>
-          <w:lang w:val="en-US"/>
-        </w:rPr>
-        <w:t>adView</w:t>
-      </w:r>
-      <w:proofErr w:type="spellEnd"/>
-      <w:r>
-        <w:rPr>
-          <w:rFonts w:cs="Menlo Regular"/>
-          <w:color w:val="000000"/>
-          <w:szCs w:val="24"/>
-          <w:lang w:val="en-US"/>
-        </w:rPr>
-        <w:t xml:space="preserve"> = [[</w:t>
-      </w:r>
-      <w:proofErr w:type="spellStart"/>
+      <w:r>
+        <w:rPr>
+          <w:rFonts w:cs="Menlo Regular"/>
+          <w:color w:val="000000"/>
+          <w:szCs w:val="24"/>
+          <w:lang w:val="en-US"/>
+        </w:rPr>
+        <w:t xml:space="preserve"> *_adView = [[</w:t>
+      </w:r>
       <w:r>
         <w:rPr>
           <w:rFonts w:cs="Menlo Regular"/>
@@ -5435,7 +4819,6 @@
         </w:rPr>
         <w:t>MASTAdView</w:t>
       </w:r>
-      <w:proofErr w:type="spellEnd"/>
       <w:r>
         <w:rPr>
           <w:rFonts w:cs="Menlo Regular"/>
@@ -5445,7 +4828,6 @@
         </w:rPr>
         <w:t xml:space="preserve"> </w:t>
       </w:r>
-      <w:proofErr w:type="spellStart"/>
       <w:r>
         <w:rPr>
           <w:rFonts w:cs="Menlo Regular"/>
@@ -5455,7 +4837,6 @@
         </w:rPr>
         <w:t>alloc</w:t>
       </w:r>
-      <w:proofErr w:type="spellEnd"/>
       <w:r>
         <w:rPr>
           <w:rFonts w:cs="Menlo Regular"/>
@@ -5465,7 +4846,6 @@
         </w:rPr>
         <w:t xml:space="preserve">] </w:t>
       </w:r>
-      <w:proofErr w:type="spellStart"/>
       <w:r>
         <w:rPr>
           <w:rFonts w:cs="Menlo Regular"/>
@@ -5475,7 +4855,6 @@
         </w:rPr>
         <w:t>initWithFrame</w:t>
       </w:r>
-      <w:proofErr w:type="gramStart"/>
       <w:r>
         <w:rPr>
           <w:rFonts w:cs="Menlo Regular"/>
@@ -5494,8 +4873,6 @@
         </w:rPr>
         <w:t>CGRectMake</w:t>
       </w:r>
-      <w:proofErr w:type="spellEnd"/>
-      <w:proofErr w:type="gramEnd"/>
       <w:r>
         <w:rPr>
           <w:rFonts w:cs="Menlo Regular"/>
@@ -5541,7 +4918,6 @@
         </w:rPr>
         <w:t xml:space="preserve">, </w:t>
       </w:r>
-      <w:proofErr w:type="spellStart"/>
       <w:r>
         <w:rPr>
           <w:rFonts w:cs="Menlo Regular"/>
@@ -5623,7 +4999,6 @@
         </w:rPr>
         <w:t>width</w:t>
       </w:r>
-      <w:proofErr w:type="spellEnd"/>
       <w:r>
         <w:rPr>
           <w:rFonts w:cs="Menlo Regular"/>
@@ -5751,7 +5126,6 @@
         </w:rPr>
         <w:t xml:space="preserve">    </w:t>
       </w:r>
-      <w:proofErr w:type="spellStart"/>
       <w:r>
         <w:rPr>
           <w:rFonts w:ascii="Menlo" w:eastAsia="Times New Roman" w:hAnsi="Menlo"/>
@@ -5761,7 +5135,6 @@
         </w:rPr>
         <w:t>CGFloat</w:t>
       </w:r>
-      <w:proofErr w:type="spellEnd"/>
       <w:r>
         <w:rPr>
           <w:rFonts w:ascii="Menlo" w:eastAsia="Times New Roman" w:hAnsi="Menlo"/>
@@ -5771,7 +5144,6 @@
         </w:rPr>
         <w:t xml:space="preserve"> scale = [</w:t>
       </w:r>
-      <w:proofErr w:type="spellStart"/>
       <w:r>
         <w:rPr>
           <w:rFonts w:ascii="Menlo" w:eastAsia="Times New Roman" w:hAnsi="Menlo"/>
@@ -5781,7 +5153,6 @@
         </w:rPr>
         <w:t>UIScreen</w:t>
       </w:r>
-      <w:proofErr w:type="spellEnd"/>
       <w:r>
         <w:rPr>
           <w:rFonts w:ascii="Menlo" w:eastAsia="Times New Roman" w:hAnsi="Menlo"/>
@@ -5791,7 +5162,6 @@
         </w:rPr>
         <w:t xml:space="preserve"> </w:t>
       </w:r>
-      <w:proofErr w:type="spellStart"/>
       <w:r>
         <w:rPr>
           <w:rFonts w:ascii="Menlo" w:eastAsia="Times New Roman" w:hAnsi="Menlo"/>
@@ -5801,7 +5171,6 @@
         </w:rPr>
         <w:t>mainScreen</w:t>
       </w:r>
-      <w:proofErr w:type="spellEnd"/>
       <w:r>
         <w:rPr>
           <w:rFonts w:ascii="Menlo" w:eastAsia="Times New Roman" w:hAnsi="Menlo"/>
@@ -5847,7 +5216,6 @@
         </w:rPr>
         <w:t xml:space="preserve">     </w:t>
       </w:r>
-      <w:proofErr w:type="spellStart"/>
       <w:r>
         <w:rPr>
           <w:rFonts w:ascii="Menlo" w:eastAsia="Times New Roman" w:hAnsi="Menlo"/>
@@ -5875,7 +5243,6 @@
         </w:rPr>
         <w:t>minSize</w:t>
       </w:r>
-      <w:proofErr w:type="spellEnd"/>
       <w:r>
         <w:rPr>
           <w:rFonts w:ascii="Menlo" w:eastAsia="Times New Roman" w:hAnsi="Menlo"/>
@@ -5885,8 +5252,6 @@
         </w:rPr>
         <w:t xml:space="preserve"> = </w:t>
       </w:r>
-      <w:proofErr w:type="spellStart"/>
-      <w:proofErr w:type="gramStart"/>
       <w:r>
         <w:rPr>
           <w:rFonts w:ascii="Menlo" w:eastAsia="Times New Roman" w:hAnsi="Menlo"/>
@@ -5896,7 +5261,6 @@
         </w:rPr>
         <w:t>CGSizeMake</w:t>
       </w:r>
-      <w:proofErr w:type="spellEnd"/>
       <w:r>
         <w:rPr>
           <w:rFonts w:ascii="Menlo" w:eastAsia="Times New Roman" w:hAnsi="Menlo"/>
@@ -5906,8 +5270,6 @@
         </w:rPr>
         <w:t>(</w:t>
       </w:r>
-      <w:proofErr w:type="spellStart"/>
-      <w:proofErr w:type="gramEnd"/>
       <w:r>
         <w:rPr>
           <w:rFonts w:ascii="Menlo" w:eastAsia="Times New Roman" w:hAnsi="Menlo"/>
@@ -5989,7 +5351,6 @@
         </w:rPr>
         <w:t>width</w:t>
       </w:r>
-      <w:proofErr w:type="spellEnd"/>
       <w:r>
         <w:rPr>
           <w:rFonts w:ascii="Menlo" w:eastAsia="Times New Roman" w:hAnsi="Menlo"/>
@@ -6061,8 +5422,6 @@
         </w:rPr>
         <w:t xml:space="preserve">    [</w:t>
       </w:r>
-      <w:proofErr w:type="spellStart"/>
-      <w:proofErr w:type="gramStart"/>
       <w:r>
         <w:rPr>
           <w:rFonts w:cs="Menlo Regular"/>
@@ -6090,8 +5449,6 @@
         </w:rPr>
         <w:t>view</w:t>
       </w:r>
-      <w:proofErr w:type="spellEnd"/>
-      <w:proofErr w:type="gramEnd"/>
       <w:r>
         <w:rPr>
           <w:rFonts w:cs="Menlo Regular"/>
@@ -6101,7 +5458,6 @@
         </w:rPr>
         <w:t xml:space="preserve"> </w:t>
       </w:r>
-      <w:proofErr w:type="spellStart"/>
       <w:r>
         <w:rPr>
           <w:rFonts w:cs="Menlo Regular"/>
@@ -6111,35 +5467,14 @@
         </w:rPr>
         <w:t>addSubview</w:t>
       </w:r>
-      <w:proofErr w:type="spellEnd"/>
-      <w:r>
-        <w:rPr>
-          <w:rFonts w:cs="Menlo Regular"/>
-          <w:color w:val="000000"/>
-          <w:szCs w:val="24"/>
-          <w:lang w:val="en-US"/>
-        </w:rPr>
-        <w:t>:_</w:t>
-      </w:r>
-      <w:proofErr w:type="spellStart"/>
-      <w:r>
-        <w:rPr>
-          <w:rFonts w:cs="Menlo Regular"/>
-          <w:color w:val="000000"/>
-          <w:szCs w:val="24"/>
-          <w:lang w:val="en-US"/>
-        </w:rPr>
-        <w:t>adView</w:t>
-      </w:r>
-      <w:proofErr w:type="spellEnd"/>
-      <w:r>
-        <w:rPr>
-          <w:rFonts w:cs="Menlo Regular"/>
-          <w:color w:val="000000"/>
-          <w:szCs w:val="24"/>
-          <w:lang w:val="en-US"/>
-        </w:rPr>
-        <w:t>];</w:t>
+      <w:r>
+        <w:rPr>
+          <w:rFonts w:cs="Menlo Regular"/>
+          <w:color w:val="000000"/>
+          <w:szCs w:val="24"/>
+          <w:lang w:val="en-US"/>
+        </w:rPr>
+        <w:t>:_adView];</w:t>
       </w:r>
     </w:p>
     <w:p>
@@ -6193,27 +5528,7 @@
           <w:szCs w:val="24"/>
           <w:lang w:val="en-US"/>
         </w:rPr>
-        <w:t xml:space="preserve">    [_</w:t>
-      </w:r>
-      <w:proofErr w:type="spellStart"/>
-      <w:r>
-        <w:rPr>
-          <w:rFonts w:cs="Menlo Regular"/>
-          <w:color w:val="000000"/>
-          <w:szCs w:val="24"/>
-          <w:lang w:val="en-US"/>
-        </w:rPr>
-        <w:t>adView</w:t>
-      </w:r>
-      <w:proofErr w:type="spellEnd"/>
-      <w:r>
-        <w:rPr>
-          <w:rFonts w:cs="Menlo Regular"/>
-          <w:color w:val="000000"/>
-          <w:szCs w:val="24"/>
-          <w:lang w:val="en-US"/>
-        </w:rPr>
-        <w:t xml:space="preserve"> </w:t>
+        <w:t xml:space="preserve">    [_adView </w:t>
       </w:r>
       <w:r>
         <w:rPr>
@@ -6296,7 +5611,6 @@
         </w:rPr>
         <w:t>[</w:t>
       </w:r>
-      <w:proofErr w:type="gramStart"/>
       <w:r>
         <w:rPr>
           <w:rFonts w:cs="Menlo Regular"/>
@@ -6306,7 +5620,6 @@
         </w:rPr>
         <w:t>super</w:t>
       </w:r>
-      <w:proofErr w:type="gramEnd"/>
       <w:r>
         <w:rPr>
           <w:rFonts w:cs="Menlo Regular"/>
@@ -6316,7 +5629,6 @@
         </w:rPr>
         <w:t xml:space="preserve"> </w:t>
       </w:r>
-      <w:proofErr w:type="spellStart"/>
       <w:r>
         <w:rPr>
           <w:rFonts w:cs="Menlo Regular"/>
@@ -6326,7 +5638,6 @@
         </w:rPr>
         <w:t>viewDidLoad</w:t>
       </w:r>
-      <w:proofErr w:type="spellEnd"/>
       <w:r>
         <w:rPr>
           <w:rFonts w:cs="Menlo Regular"/>
@@ -6375,35 +5686,7 @@
         <w:rPr>
           <w:lang w:val="en-US"/>
         </w:rPr>
-        <w:t xml:space="preserve">If the </w:t>
-      </w:r>
-      <w:proofErr w:type="spellStart"/>
-      <w:r>
-        <w:rPr>
-          <w:lang w:val="en-US"/>
-        </w:rPr>
-        <w:t>minSize</w:t>
-      </w:r>
-      <w:proofErr w:type="spellEnd"/>
-      <w:r>
-        <w:rPr>
-          <w:lang w:val="en-US"/>
-        </w:rPr>
-        <w:t xml:space="preserve"> or </w:t>
-      </w:r>
-      <w:proofErr w:type="spellStart"/>
-      <w:r>
-        <w:rPr>
-          <w:lang w:val="en-US"/>
-        </w:rPr>
-        <w:t>maxSize</w:t>
-      </w:r>
-      <w:proofErr w:type="spellEnd"/>
-      <w:r>
-        <w:rPr>
-          <w:lang w:val="en-US"/>
-        </w:rPr>
-        <w:t xml:space="preserve"> properties are used they must be updated post-rotation.  Below is an example of handling rotation updates.</w:t>
+        <w:t>If the minSize or maxSize properties are used they must be updated post-rotation.  Below is an example of handling rotation updates.</w:t>
       </w:r>
     </w:p>
     <w:p>
@@ -6457,25 +5740,14 @@
         </w:rPr>
         <w:t>void</w:t>
       </w:r>
-      <w:proofErr w:type="gramStart"/>
-      <w:r>
-        <w:rPr>
-          <w:rFonts w:cs="Menlo Regular"/>
-          <w:color w:val="000000"/>
-          <w:szCs w:val="24"/>
-          <w:lang w:val="en-US"/>
-        </w:rPr>
-        <w:t>)didRotateFromInterfaceOrientation</w:t>
-      </w:r>
-      <w:proofErr w:type="gramEnd"/>
-      <w:r>
-        <w:rPr>
-          <w:rFonts w:cs="Menlo Regular"/>
-          <w:color w:val="000000"/>
-          <w:szCs w:val="24"/>
-          <w:lang w:val="en-US"/>
-        </w:rPr>
-        <w:t>:(</w:t>
+      <w:r>
+        <w:rPr>
+          <w:rFonts w:cs="Menlo Regular"/>
+          <w:color w:val="000000"/>
+          <w:szCs w:val="24"/>
+          <w:lang w:val="en-US"/>
+        </w:rPr>
+        <w:t>)didRotateFromInterfaceOrientation:(</w:t>
       </w:r>
       <w:r>
         <w:rPr>
@@ -6541,7 +5813,6 @@
         </w:rPr>
         <w:t xml:space="preserve">    </w:t>
       </w:r>
-      <w:proofErr w:type="spellStart"/>
       <w:r>
         <w:rPr>
           <w:rFonts w:ascii="Menlo" w:eastAsia="Times New Roman" w:hAnsi="Menlo"/>
@@ -6551,7 +5822,6 @@
         </w:rPr>
         <w:t>CGFloat</w:t>
       </w:r>
-      <w:proofErr w:type="spellEnd"/>
       <w:r>
         <w:rPr>
           <w:rFonts w:ascii="Menlo" w:eastAsia="Times New Roman" w:hAnsi="Menlo"/>
@@ -6561,7 +5831,6 @@
         </w:rPr>
         <w:t xml:space="preserve"> scale = [</w:t>
       </w:r>
-      <w:proofErr w:type="spellStart"/>
       <w:r>
         <w:rPr>
           <w:rFonts w:ascii="Menlo" w:eastAsia="Times New Roman" w:hAnsi="Menlo"/>
@@ -6571,7 +5840,6 @@
         </w:rPr>
         <w:t>UIScreen</w:t>
       </w:r>
-      <w:proofErr w:type="spellEnd"/>
       <w:r>
         <w:rPr>
           <w:rFonts w:ascii="Menlo" w:eastAsia="Times New Roman" w:hAnsi="Menlo"/>
@@ -6581,7 +5849,6 @@
         </w:rPr>
         <w:t xml:space="preserve"> </w:t>
       </w:r>
-      <w:proofErr w:type="spellStart"/>
       <w:r>
         <w:rPr>
           <w:rFonts w:ascii="Menlo" w:eastAsia="Times New Roman" w:hAnsi="Menlo"/>
@@ -6591,7 +5858,6 @@
         </w:rPr>
         <w:t>mainScreen</w:t>
       </w:r>
-      <w:proofErr w:type="spellEnd"/>
       <w:r>
         <w:rPr>
           <w:rFonts w:ascii="Menlo" w:eastAsia="Times New Roman" w:hAnsi="Menlo"/>
@@ -6637,7 +5903,6 @@
         </w:rPr>
         <w:t xml:space="preserve">   </w:t>
       </w:r>
-      <w:proofErr w:type="spellStart"/>
       <w:r>
         <w:rPr>
           <w:rFonts w:ascii="Menlo" w:eastAsia="Times New Roman" w:hAnsi="Menlo"/>
@@ -6665,7 +5930,6 @@
         </w:rPr>
         <w:t>minSize</w:t>
       </w:r>
-      <w:proofErr w:type="spellEnd"/>
       <w:r>
         <w:rPr>
           <w:rFonts w:ascii="Menlo" w:eastAsia="Times New Roman" w:hAnsi="Menlo"/>
@@ -6675,8 +5939,6 @@
         </w:rPr>
         <w:t xml:space="preserve"> = </w:t>
       </w:r>
-      <w:proofErr w:type="spellStart"/>
-      <w:proofErr w:type="gramStart"/>
       <w:r>
         <w:rPr>
           <w:rFonts w:ascii="Menlo" w:eastAsia="Times New Roman" w:hAnsi="Menlo"/>
@@ -6686,7 +5948,6 @@
         </w:rPr>
         <w:t>CGSizeMake</w:t>
       </w:r>
-      <w:proofErr w:type="spellEnd"/>
       <w:r>
         <w:rPr>
           <w:rFonts w:ascii="Menlo" w:eastAsia="Times New Roman" w:hAnsi="Menlo"/>
@@ -6696,8 +5957,6 @@
         </w:rPr>
         <w:t>(</w:t>
       </w:r>
-      <w:proofErr w:type="spellStart"/>
-      <w:proofErr w:type="gramEnd"/>
       <w:r>
         <w:rPr>
           <w:rFonts w:ascii="Menlo" w:eastAsia="Times New Roman" w:hAnsi="Menlo"/>
@@ -6779,7 +6038,6 @@
         </w:rPr>
         <w:t>width</w:t>
       </w:r>
-      <w:proofErr w:type="spellEnd"/>
       <w:r>
         <w:rPr>
           <w:rFonts w:ascii="Menlo" w:eastAsia="Times New Roman" w:hAnsi="Menlo"/>
@@ -6840,19 +6098,8 @@
           <w:szCs w:val="24"/>
           <w:lang w:val="en-US"/>
         </w:rPr>
-        <w:t>_</w:t>
-      </w:r>
-      <w:proofErr w:type="spellStart"/>
-      <w:r>
-        <w:rPr>
-          <w:rFonts w:cs="Menlo Regular"/>
-          <w:color w:val="3F6E74"/>
-          <w:szCs w:val="24"/>
-          <w:lang w:val="en-US"/>
-        </w:rPr>
-        <w:t>adView</w:t>
-      </w:r>
-      <w:proofErr w:type="spellEnd"/>
+        <w:t>_adView</w:t>
+      </w:r>
       <w:r>
         <w:rPr>
           <w:rFonts w:cs="Menlo Regular"/>
@@ -6981,14 +6228,7 @@
         <w:rPr>
           <w:lang w:val="en-US"/>
         </w:rPr>
-        <w:t xml:space="preserve">interstitial </w:t>
-      </w:r>
-      <w:proofErr w:type="gramStart"/>
-      <w:r>
-        <w:rPr>
-          <w:lang w:val="en-US"/>
-        </w:rPr>
-        <w:t>ad</w:t>
+        <w:t>interstitial ad</w:t>
       </w:r>
       <w:r>
         <w:rPr>
@@ -7006,16 +6246,8 @@
         <w:rPr>
           <w:lang w:val="en-US"/>
         </w:rPr>
-        <w:t xml:space="preserve"> just import</w:t>
-      </w:r>
-      <w:proofErr w:type="gramEnd"/>
-      <w:r>
-        <w:rPr>
-          <w:lang w:val="en-US"/>
-        </w:rPr>
-        <w:t xml:space="preserve"> </w:t>
-      </w:r>
-      <w:proofErr w:type="spellStart"/>
+        <w:t xml:space="preserve"> just import </w:t>
+      </w:r>
       <w:r>
         <w:rPr>
           <w:lang w:val="en-US"/>
@@ -7026,14 +6258,7 @@
         <w:rPr>
           <w:lang w:val="en-US"/>
         </w:rPr>
-        <w:t>.h</w:t>
-      </w:r>
-      <w:proofErr w:type="spellEnd"/>
-      <w:r>
-        <w:rPr>
-          <w:lang w:val="en-US"/>
-        </w:rPr>
-        <w:t>.</w:t>
+        <w:t>.h.</w:t>
       </w:r>
     </w:p>
     <w:p>
@@ -7054,7 +6279,6 @@
         </w:rPr>
         <w:t xml:space="preserve">#import </w:t>
       </w:r>
-      <w:proofErr w:type="gramStart"/>
       <w:r>
         <w:rPr>
           <w:rFonts w:ascii="Menlo Regular" w:hAnsi="Menlo Regular" w:cs="Menlo Regular"/>
@@ -7075,7 +6299,6 @@
         </w:rPr>
         <w:t xml:space="preserve"> </w:t>
       </w:r>
-      <w:proofErr w:type="spellStart"/>
       <w:r>
         <w:rPr>
           <w:rFonts w:ascii="Menlo Regular" w:hAnsi="Menlo Regular" w:cs="Menlo Regular"/>
@@ -7104,19 +6327,7 @@
           <w:szCs w:val="20"/>
           <w:lang w:val="en-US"/>
         </w:rPr>
-        <w:t>.h</w:t>
-      </w:r>
-      <w:proofErr w:type="spellEnd"/>
-      <w:proofErr w:type="gramEnd"/>
-      <w:r>
-        <w:rPr>
-          <w:rFonts w:ascii="Menlo Regular" w:hAnsi="Menlo Regular" w:cs="Menlo Regular"/>
-          <w:color w:val="C41A16"/>
-          <w:sz w:val="20"/>
-          <w:szCs w:val="20"/>
-          <w:lang w:val="en-US"/>
-        </w:rPr>
-        <w:t>"</w:t>
+        <w:t>.h"</w:t>
       </w:r>
     </w:p>
     <w:p>
@@ -7149,14 +6360,12 @@
         </w:rPr>
         <w:t xml:space="preserve">the </w:t>
       </w:r>
-      <w:proofErr w:type="spellStart"/>
       <w:r>
         <w:rPr>
           <w:lang w:val="en-US"/>
         </w:rPr>
         <w:t>viewDidLoad</w:t>
       </w:r>
-      <w:proofErr w:type="spellEnd"/>
       <w:r>
         <w:rPr>
           <w:lang w:val="en-US"/>
@@ -7205,28 +6414,15 @@
         </w:rPr>
         <w:t>void</w:t>
       </w:r>
-      <w:proofErr w:type="gramStart"/>
-      <w:r>
-        <w:rPr>
-          <w:rFonts w:cs="Menlo Regular"/>
-          <w:color w:val="000000"/>
-          <w:szCs w:val="24"/>
-          <w:lang w:val="en-US"/>
-        </w:rPr>
-        <w:t>)</w:t>
-      </w:r>
-      <w:proofErr w:type="spellStart"/>
-      <w:r>
-        <w:rPr>
-          <w:rFonts w:cs="Menlo Regular"/>
-          <w:color w:val="000000"/>
-          <w:szCs w:val="24"/>
-          <w:lang w:val="en-US"/>
-        </w:rPr>
-        <w:t>viewDidLoad</w:t>
-      </w:r>
-      <w:proofErr w:type="spellEnd"/>
-      <w:proofErr w:type="gramEnd"/>
+      <w:r>
+        <w:rPr>
+          <w:rFonts w:cs="Menlo Regular"/>
+          <w:color w:val="000000"/>
+          <w:szCs w:val="24"/>
+          <w:lang w:val="en-US"/>
+        </w:rPr>
+        <w:t>)viewDidLoad</w:t>
+      </w:r>
     </w:p>
     <w:p>
       <w:pPr>
@@ -7282,7 +6478,6 @@
         <w:tab/>
         <w:t>[</w:t>
       </w:r>
-      <w:proofErr w:type="gramStart"/>
       <w:r>
         <w:rPr>
           <w:rFonts w:cs="Menlo Regular"/>
@@ -7292,7 +6487,6 @@
         </w:rPr>
         <w:t>super</w:t>
       </w:r>
-      <w:proofErr w:type="gramEnd"/>
       <w:r>
         <w:rPr>
           <w:rFonts w:cs="Menlo Regular"/>
@@ -7302,7 +6496,6 @@
         </w:rPr>
         <w:t xml:space="preserve"> </w:t>
       </w:r>
-      <w:proofErr w:type="spellStart"/>
       <w:r>
         <w:rPr>
           <w:rFonts w:cs="Menlo Regular"/>
@@ -7312,7 +6505,6 @@
         </w:rPr>
         <w:t>viewDidLoad</w:t>
       </w:r>
-      <w:proofErr w:type="spellEnd"/>
       <w:r>
         <w:rPr>
           <w:rFonts w:cs="Menlo Regular"/>
@@ -7367,7 +6559,6 @@
         </w:rPr>
         <w:t xml:space="preserve">    </w:t>
       </w:r>
-      <w:proofErr w:type="spellStart"/>
       <w:r>
         <w:rPr>
           <w:rFonts w:cs="Menlo Regular"/>
@@ -7377,7 +6568,6 @@
         </w:rPr>
         <w:t>MASTAdView</w:t>
       </w:r>
-      <w:proofErr w:type="spellEnd"/>
       <w:r>
         <w:rPr>
           <w:rFonts w:cs="Menlo Regular"/>
@@ -7403,9 +6593,17 @@
           <w:szCs w:val="24"/>
           <w:lang w:val="en-US"/>
         </w:rPr>
-        <w:t>_</w:t>
-      </w:r>
-      <w:proofErr w:type="spellStart"/>
+        <w:t>_adView</w:t>
+      </w:r>
+      <w:r>
+        <w:rPr>
+          <w:rFonts w:cs="Menlo Regular"/>
+          <w:color w:val="000000"/>
+          <w:szCs w:val="24"/>
+          <w:lang w:val="en-US"/>
+        </w:rPr>
+        <w:t xml:space="preserve"> = [[</w:t>
+      </w:r>
       <w:r>
         <w:rPr>
           <w:rFonts w:cs="Menlo Regular"/>
@@ -7413,29 +6611,8 @@
           <w:szCs w:val="24"/>
           <w:lang w:val="en-US"/>
         </w:rPr>
-        <w:t>adView</w:t>
-      </w:r>
-      <w:proofErr w:type="spellEnd"/>
-      <w:r>
-        <w:rPr>
-          <w:rFonts w:cs="Menlo Regular"/>
-          <w:color w:val="000000"/>
-          <w:szCs w:val="24"/>
-          <w:lang w:val="en-US"/>
-        </w:rPr>
-        <w:t xml:space="preserve"> = [[</w:t>
-      </w:r>
-      <w:proofErr w:type="spellStart"/>
-      <w:r>
-        <w:rPr>
-          <w:rFonts w:cs="Menlo Regular"/>
-          <w:color w:val="3F6E74"/>
-          <w:szCs w:val="24"/>
-          <w:lang w:val="en-US"/>
-        </w:rPr>
         <w:t>MASTAdView</w:t>
       </w:r>
-      <w:proofErr w:type="spellEnd"/>
       <w:r>
         <w:rPr>
           <w:rFonts w:cs="Menlo Regular"/>
@@ -7445,7 +6622,6 @@
         </w:rPr>
         <w:t xml:space="preserve"> </w:t>
       </w:r>
-      <w:proofErr w:type="spellStart"/>
       <w:r>
         <w:rPr>
           <w:rFonts w:cs="Menlo Regular"/>
@@ -7455,7 +6631,6 @@
         </w:rPr>
         <w:t>alloc</w:t>
       </w:r>
-      <w:proofErr w:type="spellEnd"/>
       <w:r>
         <w:rPr>
           <w:rFonts w:cs="Menlo Regular"/>
@@ -7465,7 +6640,6 @@
         </w:rPr>
         <w:t xml:space="preserve">] </w:t>
       </w:r>
-      <w:proofErr w:type="spellStart"/>
       <w:r>
         <w:rPr>
           <w:rFonts w:cs="Menlo Regular"/>
@@ -7475,7 +6649,6 @@
         </w:rPr>
         <w:t>initWithFrame</w:t>
       </w:r>
-      <w:proofErr w:type="gramStart"/>
       <w:r>
         <w:rPr>
           <w:rFonts w:cs="Menlo Regular"/>
@@ -7494,8 +6667,6 @@
         </w:rPr>
         <w:t>CGRectMake</w:t>
       </w:r>
-      <w:proofErr w:type="spellEnd"/>
-      <w:proofErr w:type="gramEnd"/>
       <w:r>
         <w:rPr>
           <w:rFonts w:cs="Menlo Regular"/>
@@ -7541,7 +6712,6 @@
         </w:rPr>
         <w:t xml:space="preserve">, </w:t>
       </w:r>
-      <w:proofErr w:type="spellStart"/>
       <w:r>
         <w:rPr>
           <w:rFonts w:cs="Menlo Regular"/>
@@ -7623,7 +6793,6 @@
         </w:rPr>
         <w:t>width</w:t>
       </w:r>
-      <w:proofErr w:type="spellEnd"/>
       <w:r>
         <w:rPr>
           <w:rFonts w:cs="Menlo Regular"/>
@@ -7633,7 +6802,6 @@
         </w:rPr>
         <w:t xml:space="preserve">, </w:t>
       </w:r>
-      <w:proofErr w:type="spellStart"/>
       <w:r>
         <w:rPr>
           <w:rFonts w:cs="Menlo Regular"/>
@@ -7715,7 +6883,6 @@
         </w:rPr>
         <w:t>height</w:t>
       </w:r>
-      <w:proofErr w:type="spellEnd"/>
       <w:r>
         <w:rPr>
           <w:rFonts w:cs="Menlo Regular"/>
@@ -7831,9 +6998,17 @@
           <w:szCs w:val="24"/>
           <w:lang w:val="en-US"/>
         </w:rPr>
-        <w:t>_</w:t>
-      </w:r>
-      <w:proofErr w:type="spellStart"/>
+        <w:t>_adView</w:t>
+      </w:r>
+      <w:r>
+        <w:rPr>
+          <w:rFonts w:cs="Menlo Regular"/>
+          <w:color w:val="000000"/>
+          <w:szCs w:val="24"/>
+          <w:lang w:val="en-US"/>
+        </w:rPr>
+        <w:t>.</w:t>
+      </w:r>
       <w:r>
         <w:rPr>
           <w:rFonts w:cs="Menlo Regular"/>
@@ -7841,7 +7016,43 @@
           <w:szCs w:val="24"/>
           <w:lang w:val="en-US"/>
         </w:rPr>
-        <w:t>adView</w:t>
+        <w:t>minSize</w:t>
+      </w:r>
+      <w:r>
+        <w:rPr>
+          <w:rFonts w:cs="Menlo Regular"/>
+          <w:color w:val="000000"/>
+          <w:szCs w:val="24"/>
+          <w:lang w:val="en-US"/>
+        </w:rPr>
+        <w:t xml:space="preserve"> = </w:t>
+      </w:r>
+      <w:r>
+        <w:rPr>
+          <w:rFonts w:cs="Menlo Regular"/>
+          <w:color w:val="2E0D6E"/>
+          <w:szCs w:val="24"/>
+          <w:lang w:val="en-US"/>
+        </w:rPr>
+        <w:t>CGSizeMake</w:t>
+      </w:r>
+      <w:r>
+        <w:rPr>
+          <w:rFonts w:cs="Menlo Regular"/>
+          <w:color w:val="000000"/>
+          <w:szCs w:val="24"/>
+          <w:lang w:val="en-US"/>
+        </w:rPr>
+        <w:t>(</w:t>
+      </w:r>
+      <w:r>
+        <w:rPr>
+          <w:rFonts w:cs="Menlo Regular"/>
+          <w:color w:val="AA0D91"/>
+          <w:szCs w:val="24"/>
+          <w:lang w:val="en-US"/>
+        </w:rPr>
+        <w:t>self</w:t>
       </w:r>
       <w:r>
         <w:rPr>
@@ -7855,45 +7066,75 @@
       <w:r>
         <w:rPr>
           <w:rFonts w:cs="Menlo Regular"/>
-          <w:color w:val="3F6E74"/>
-          <w:szCs w:val="24"/>
-          <w:lang w:val="en-US"/>
-        </w:rPr>
-        <w:t>minSize</w:t>
-      </w:r>
-      <w:proofErr w:type="spellEnd"/>
-      <w:r>
-        <w:rPr>
-          <w:rFonts w:cs="Menlo Regular"/>
-          <w:color w:val="000000"/>
-          <w:szCs w:val="24"/>
-          <w:lang w:val="en-US"/>
-        </w:rPr>
-        <w:t xml:space="preserve"> = </w:t>
-      </w:r>
-      <w:proofErr w:type="spellStart"/>
-      <w:proofErr w:type="gramStart"/>
-      <w:r>
-        <w:rPr>
-          <w:rFonts w:cs="Menlo Regular"/>
-          <w:color w:val="2E0D6E"/>
-          <w:szCs w:val="24"/>
-          <w:lang w:val="en-US"/>
-        </w:rPr>
-        <w:t>CGSizeMake</w:t>
-      </w:r>
-      <w:proofErr w:type="spellEnd"/>
-      <w:r>
-        <w:rPr>
-          <w:rFonts w:cs="Menlo Regular"/>
-          <w:color w:val="000000"/>
-          <w:szCs w:val="24"/>
-          <w:lang w:val="en-US"/>
-        </w:rPr>
-        <w:t>(</w:t>
-      </w:r>
-      <w:proofErr w:type="spellStart"/>
-      <w:proofErr w:type="gramEnd"/>
+          <w:color w:val="5C2699"/>
+          <w:szCs w:val="24"/>
+          <w:lang w:val="en-US"/>
+        </w:rPr>
+        <w:t>view</w:t>
+      </w:r>
+      <w:r>
+        <w:rPr>
+          <w:rFonts w:cs="Menlo Regular"/>
+          <w:color w:val="000000"/>
+          <w:szCs w:val="24"/>
+          <w:lang w:val="en-US"/>
+        </w:rPr>
+        <w:t>.</w:t>
+      </w:r>
+      <w:r>
+        <w:rPr>
+          <w:rFonts w:cs="Menlo Regular"/>
+          <w:color w:val="5C2699"/>
+          <w:szCs w:val="24"/>
+          <w:lang w:val="en-US"/>
+        </w:rPr>
+        <w:t>frame</w:t>
+      </w:r>
+      <w:r>
+        <w:rPr>
+          <w:rFonts w:cs="Menlo Regular"/>
+          <w:color w:val="000000"/>
+          <w:szCs w:val="24"/>
+          <w:lang w:val="en-US"/>
+        </w:rPr>
+        <w:t>.</w:t>
+      </w:r>
+      <w:r>
+        <w:rPr>
+          <w:rFonts w:cs="Menlo Regular"/>
+          <w:color w:val="5C2699"/>
+          <w:szCs w:val="24"/>
+          <w:lang w:val="en-US"/>
+        </w:rPr>
+        <w:t>size</w:t>
+      </w:r>
+      <w:r>
+        <w:rPr>
+          <w:rFonts w:cs="Menlo Regular"/>
+          <w:color w:val="000000"/>
+          <w:szCs w:val="24"/>
+          <w:lang w:val="en-US"/>
+        </w:rPr>
+        <w:t>.</w:t>
+      </w:r>
+      <w:r>
+        <w:rPr>
+          <w:rFonts w:cs="Menlo Regular"/>
+          <w:color w:val="5C2699"/>
+          <w:szCs w:val="24"/>
+          <w:lang w:val="en-US"/>
+        </w:rPr>
+        <w:t>width</w:t>
+      </w:r>
+      <w:r>
+        <w:rPr>
+          <w:rFonts w:cs="Menlo Regular"/>
+          <w:color w:val="000000"/>
+          <w:szCs w:val="24"/>
+          <w:lang w:val="en-US"/>
+        </w:rPr>
+        <w:t xml:space="preserve">, </w:t>
+      </w:r>
       <w:r>
         <w:rPr>
           <w:rFonts w:cs="Menlo Regular"/>
@@ -7973,101 +7214,8 @@
           <w:szCs w:val="24"/>
           <w:lang w:val="en-US"/>
         </w:rPr>
-        <w:t>width</w:t>
-      </w:r>
-      <w:proofErr w:type="spellEnd"/>
-      <w:r>
-        <w:rPr>
-          <w:rFonts w:cs="Menlo Regular"/>
-          <w:color w:val="000000"/>
-          <w:szCs w:val="24"/>
-          <w:lang w:val="en-US"/>
-        </w:rPr>
-        <w:t xml:space="preserve">, </w:t>
-      </w:r>
-      <w:proofErr w:type="spellStart"/>
-      <w:r>
-        <w:rPr>
-          <w:rFonts w:cs="Menlo Regular"/>
-          <w:color w:val="AA0D91"/>
-          <w:szCs w:val="24"/>
-          <w:lang w:val="en-US"/>
-        </w:rPr>
-        <w:t>self</w:t>
-      </w:r>
-      <w:r>
-        <w:rPr>
-          <w:rFonts w:cs="Menlo Regular"/>
-          <w:color w:val="000000"/>
-          <w:szCs w:val="24"/>
-          <w:lang w:val="en-US"/>
-        </w:rPr>
-        <w:t>.</w:t>
-      </w:r>
-      <w:r>
-        <w:rPr>
-          <w:rFonts w:cs="Menlo Regular"/>
-          <w:color w:val="5C2699"/>
-          <w:szCs w:val="24"/>
-          <w:lang w:val="en-US"/>
-        </w:rPr>
-        <w:t>view</w:t>
-      </w:r>
-      <w:r>
-        <w:rPr>
-          <w:rFonts w:cs="Menlo Regular"/>
-          <w:color w:val="000000"/>
-          <w:szCs w:val="24"/>
-          <w:lang w:val="en-US"/>
-        </w:rPr>
-        <w:t>.</w:t>
-      </w:r>
-      <w:r>
-        <w:rPr>
-          <w:rFonts w:cs="Menlo Regular"/>
-          <w:color w:val="5C2699"/>
-          <w:szCs w:val="24"/>
-          <w:lang w:val="en-US"/>
-        </w:rPr>
-        <w:t>frame</w:t>
-      </w:r>
-      <w:r>
-        <w:rPr>
-          <w:rFonts w:cs="Menlo Regular"/>
-          <w:color w:val="000000"/>
-          <w:szCs w:val="24"/>
-          <w:lang w:val="en-US"/>
-        </w:rPr>
-        <w:t>.</w:t>
-      </w:r>
-      <w:r>
-        <w:rPr>
-          <w:rFonts w:cs="Menlo Regular"/>
-          <w:color w:val="5C2699"/>
-          <w:szCs w:val="24"/>
-          <w:lang w:val="en-US"/>
-        </w:rPr>
-        <w:t>size</w:t>
-      </w:r>
-      <w:r>
-        <w:rPr>
-          <w:rFonts w:cs="Menlo Regular"/>
-          <w:color w:val="000000"/>
-          <w:szCs w:val="24"/>
-          <w:lang w:val="en-US"/>
-        </w:rPr>
-        <w:t>.</w:t>
-      </w:r>
-      <w:r>
-        <w:rPr>
-          <w:rFonts w:cs="Menlo Regular"/>
-          <w:color w:val="5C2699"/>
-          <w:szCs w:val="24"/>
-          <w:lang w:val="en-US"/>
-        </w:rPr>
         <w:t>height</w:t>
       </w:r>
-      <w:proofErr w:type="spellEnd"/>
       <w:r>
         <w:rPr>
           <w:rFonts w:cs="Menlo Regular"/>
@@ -8111,9 +7259,17 @@
           <w:szCs w:val="24"/>
           <w:lang w:val="en-US"/>
         </w:rPr>
-        <w:t>_</w:t>
-      </w:r>
-      <w:proofErr w:type="spellStart"/>
+        <w:t>_adView</w:t>
+      </w:r>
+      <w:r>
+        <w:rPr>
+          <w:rFonts w:cs="Menlo Regular"/>
+          <w:color w:val="000000"/>
+          <w:szCs w:val="24"/>
+          <w:lang w:val="en-US"/>
+        </w:rPr>
+        <w:t>.</w:t>
+      </w:r>
       <w:r>
         <w:rPr>
           <w:rFonts w:cs="Menlo Regular"/>
@@ -8121,27 +7277,8 @@
           <w:szCs w:val="24"/>
           <w:lang w:val="en-US"/>
         </w:rPr>
-        <w:t>adView</w:t>
-      </w:r>
-      <w:r>
-        <w:rPr>
-          <w:rFonts w:cs="Menlo Regular"/>
-          <w:color w:val="000000"/>
-          <w:szCs w:val="24"/>
-          <w:lang w:val="en-US"/>
-        </w:rPr>
-        <w:t>.</w:t>
-      </w:r>
-      <w:r>
-        <w:rPr>
-          <w:rFonts w:cs="Menlo Regular"/>
-          <w:color w:val="3F6E74"/>
-          <w:szCs w:val="24"/>
-          <w:lang w:val="en-US"/>
-        </w:rPr>
         <w:t>showCloseButtonTime</w:t>
       </w:r>
-      <w:proofErr w:type="spellEnd"/>
       <w:r>
         <w:rPr>
           <w:rFonts w:cs="Menlo Regular"/>
@@ -8203,9 +7340,17 @@
           <w:szCs w:val="24"/>
           <w:lang w:val="en-US"/>
         </w:rPr>
-        <w:t>_</w:t>
-      </w:r>
-      <w:proofErr w:type="spellStart"/>
+        <w:t>_adView</w:t>
+      </w:r>
+      <w:r>
+        <w:rPr>
+          <w:rFonts w:cs="Menlo Regular"/>
+          <w:color w:val="000000"/>
+          <w:szCs w:val="24"/>
+          <w:lang w:val="en-US"/>
+        </w:rPr>
+        <w:t>.</w:t>
+      </w:r>
       <w:r>
         <w:rPr>
           <w:rFonts w:cs="Menlo Regular"/>
@@ -8213,27 +7358,8 @@
           <w:szCs w:val="24"/>
           <w:lang w:val="en-US"/>
         </w:rPr>
-        <w:t>adView</w:t>
-      </w:r>
-      <w:r>
-        <w:rPr>
-          <w:rFonts w:cs="Menlo Regular"/>
-          <w:color w:val="000000"/>
-          <w:szCs w:val="24"/>
-          <w:lang w:val="en-US"/>
-        </w:rPr>
-        <w:t>.</w:t>
-      </w:r>
-      <w:r>
-        <w:rPr>
-          <w:rFonts w:cs="Menlo Regular"/>
-          <w:color w:val="3F6E74"/>
-          <w:szCs w:val="24"/>
-          <w:lang w:val="en-US"/>
-        </w:rPr>
         <w:t>autocloseInterstitialTime</w:t>
       </w:r>
-      <w:proofErr w:type="spellEnd"/>
       <w:r>
         <w:rPr>
           <w:rFonts w:cs="Menlo Regular"/>
@@ -8297,8 +7423,6 @@
         </w:rPr>
         <w:t xml:space="preserve">    [</w:t>
       </w:r>
-      <w:proofErr w:type="spellStart"/>
-      <w:proofErr w:type="gramStart"/>
       <w:r>
         <w:rPr>
           <w:rFonts w:cs="Menlo Regular"/>
@@ -8344,36 +7468,14 @@
         </w:rPr>
         <w:t>view</w:t>
       </w:r>
-      <w:proofErr w:type="spellEnd"/>
-      <w:proofErr w:type="gramEnd"/>
-      <w:r>
-        <w:rPr>
-          <w:rFonts w:cs="Menlo Regular"/>
-          <w:color w:val="000000"/>
-          <w:szCs w:val="24"/>
-          <w:lang w:val="en-US"/>
-        </w:rPr>
-        <w:t xml:space="preserve"> </w:t>
-      </w:r>
-      <w:proofErr w:type="spellStart"/>
-      <w:r>
-        <w:rPr>
-          <w:rFonts w:cs="Menlo Regular"/>
-          <w:color w:val="000000"/>
-          <w:szCs w:val="24"/>
-          <w:lang w:val="en-US"/>
-        </w:rPr>
-        <w:t>addSubview:adView</w:t>
-      </w:r>
-      <w:proofErr w:type="spellEnd"/>
-      <w:r>
-        <w:rPr>
-          <w:rFonts w:cs="Menlo Regular"/>
-          <w:color w:val="000000"/>
-          <w:szCs w:val="24"/>
-          <w:lang w:val="en-US"/>
-        </w:rPr>
-        <w:t xml:space="preserve">]; </w:t>
+      <w:r>
+        <w:rPr>
+          <w:rFonts w:cs="Menlo Regular"/>
+          <w:color w:val="000000"/>
+          <w:szCs w:val="24"/>
+          <w:lang w:val="en-US"/>
+        </w:rPr>
+        <w:t xml:space="preserve"> addSubview:adView]; </w:t>
       </w:r>
     </w:p>
     <w:p>
@@ -8418,29 +7520,7 @@
           <w:szCs w:val="24"/>
           <w:lang w:val="en-US"/>
         </w:rPr>
-        <w:t xml:space="preserve">    [</w:t>
-      </w:r>
-      <w:proofErr w:type="spellStart"/>
-      <w:proofErr w:type="gramStart"/>
-      <w:r>
-        <w:rPr>
-          <w:rFonts w:cs="Menlo Regular"/>
-          <w:color w:val="000000"/>
-          <w:szCs w:val="24"/>
-          <w:lang w:val="en-US"/>
-        </w:rPr>
-        <w:t>adView</w:t>
-      </w:r>
-      <w:proofErr w:type="spellEnd"/>
-      <w:proofErr w:type="gramEnd"/>
-      <w:r>
-        <w:rPr>
-          <w:rFonts w:cs="Menlo Regular"/>
-          <w:color w:val="000000"/>
-          <w:szCs w:val="24"/>
-          <w:lang w:val="en-US"/>
-        </w:rPr>
-        <w:t xml:space="preserve"> release];</w:t>
+        <w:t xml:space="preserve">    [adView release];</w:t>
       </w:r>
     </w:p>
     <w:p>
@@ -8506,34 +7586,14 @@
         </w:rPr>
         <w:t xml:space="preserve"> </w:t>
       </w:r>
-      <w:proofErr w:type="spellStart"/>
-      <w:r>
-        <w:rPr>
-          <w:rFonts w:cs="Menlo Regular"/>
-          <w:szCs w:val="24"/>
-          <w:lang w:val="en-US"/>
-        </w:rPr>
-        <w:t>showCloseButtonTime</w:t>
-      </w:r>
-      <w:proofErr w:type="spellEnd"/>
-      <w:r>
-        <w:rPr>
-          <w:rFonts w:cs="Menlo Regular"/>
-          <w:szCs w:val="24"/>
-          <w:lang w:val="en-US"/>
-        </w:rPr>
-        <w:t xml:space="preserve"> or </w:t>
-      </w:r>
-      <w:proofErr w:type="spellStart"/>
-      <w:r>
-        <w:rPr>
-          <w:rFonts w:cs="Menlo Regular"/>
-          <w:szCs w:val="24"/>
-          <w:lang w:val="en-US"/>
-        </w:rPr>
-        <w:t>autocloseInterstitialTime</w:t>
-      </w:r>
-      <w:proofErr w:type="spellEnd"/>
+      <w:r>
+        <w:rPr>
+          <w:rFonts w:cs="Menlo Regular"/>
+          <w:szCs w:val="24"/>
+          <w:lang w:val="en-US"/>
+        </w:rPr>
+        <w:t>showCloseButtonTime or autocloseInterstitialTime</w:t>
+      </w:r>
       <w:r>
         <w:rPr>
           <w:rFonts w:cs="Menlo Regular"/>
@@ -8588,25 +7648,14 @@
         </w:rPr>
         <w:t>void</w:t>
       </w:r>
-      <w:proofErr w:type="gramStart"/>
-      <w:r>
-        <w:rPr>
-          <w:rFonts w:cs="Menlo Regular"/>
-          <w:color w:val="000000"/>
-          <w:szCs w:val="24"/>
-          <w:lang w:val="en-US"/>
-        </w:rPr>
-        <w:t>)didRotateFromInterfaceOrientation</w:t>
-      </w:r>
-      <w:proofErr w:type="gramEnd"/>
-      <w:r>
-        <w:rPr>
-          <w:rFonts w:cs="Menlo Regular"/>
-          <w:color w:val="000000"/>
-          <w:szCs w:val="24"/>
-          <w:lang w:val="en-US"/>
-        </w:rPr>
-        <w:t>:(</w:t>
+      <w:r>
+        <w:rPr>
+          <w:rFonts w:cs="Menlo Regular"/>
+          <w:color w:val="000000"/>
+          <w:szCs w:val="24"/>
+          <w:lang w:val="en-US"/>
+        </w:rPr>
+        <w:t>)didRotateFromInterfaceOrientation:(</w:t>
       </w:r>
       <w:r>
         <w:rPr>
@@ -8680,7 +7729,6 @@
         </w:rPr>
         <w:t xml:space="preserve">    </w:t>
       </w:r>
-      <w:proofErr w:type="spellStart"/>
       <w:r>
         <w:rPr>
           <w:rFonts w:cs="Menlo Regular"/>
@@ -8708,7 +7756,6 @@
         </w:rPr>
         <w:t>minSize</w:t>
       </w:r>
-      <w:proofErr w:type="spellEnd"/>
       <w:r>
         <w:rPr>
           <w:rFonts w:cs="Menlo Regular"/>
@@ -8718,8 +7765,6 @@
         </w:rPr>
         <w:t xml:space="preserve"> = </w:t>
       </w:r>
-      <w:proofErr w:type="spellStart"/>
-      <w:proofErr w:type="gramStart"/>
       <w:r>
         <w:rPr>
           <w:rFonts w:cs="Menlo Regular"/>
@@ -8729,7 +7774,6 @@
         </w:rPr>
         <w:t>CGSizeMake</w:t>
       </w:r>
-      <w:proofErr w:type="spellEnd"/>
       <w:r>
         <w:rPr>
           <w:rFonts w:cs="Menlo Regular"/>
@@ -8739,8 +7783,6 @@
         </w:rPr>
         <w:t>(</w:t>
       </w:r>
-      <w:proofErr w:type="spellStart"/>
-      <w:proofErr w:type="gramEnd"/>
       <w:r>
         <w:rPr>
           <w:rFonts w:cs="Menlo Regular"/>
@@ -8822,7 +7864,6 @@
         </w:rPr>
         <w:t>width</w:t>
       </w:r>
-      <w:proofErr w:type="spellEnd"/>
       <w:r>
         <w:rPr>
           <w:rFonts w:cs="Menlo Regular"/>
@@ -8832,7 +7873,6 @@
         </w:rPr>
         <w:t xml:space="preserve">, </w:t>
       </w:r>
-      <w:proofErr w:type="spellStart"/>
       <w:r>
         <w:rPr>
           <w:rFonts w:cs="Menlo Regular"/>
@@ -8914,7 +7954,6 @@
         </w:rPr>
         <w:t>height</w:t>
       </w:r>
-      <w:proofErr w:type="spellEnd"/>
       <w:r>
         <w:rPr>
           <w:rFonts w:cs="Menlo Regular"/>
@@ -8958,19 +7997,8 @@
           <w:szCs w:val="24"/>
           <w:lang w:val="en-US"/>
         </w:rPr>
-        <w:t>_</w:t>
-      </w:r>
-      <w:proofErr w:type="spellStart"/>
-      <w:r>
-        <w:rPr>
-          <w:rFonts w:cs="Menlo Regular"/>
-          <w:color w:val="3F6E74"/>
-          <w:szCs w:val="24"/>
-          <w:lang w:val="en-US"/>
-        </w:rPr>
-        <w:t>adView</w:t>
-      </w:r>
-      <w:proofErr w:type="spellEnd"/>
+        <w:t>_adView</w:t>
+      </w:r>
       <w:r>
         <w:rPr>
           <w:rFonts w:cs="Menlo Regular"/>
@@ -9143,7 +8171,6 @@
       </w:r>
       <w:bookmarkStart w:id="37" w:name="_Toc191979988"/>
       <w:bookmarkStart w:id="38" w:name="_Toc318223499"/>
-      <w:proofErr w:type="spellStart"/>
       <w:r>
         <w:rPr>
           <w:lang w:val="en-US"/>
@@ -9159,7 +8186,6 @@
       </w:r>
       <w:bookmarkEnd w:id="37"/>
       <w:bookmarkEnd w:id="38"/>
-      <w:proofErr w:type="spellEnd"/>
       <w:r>
         <w:rPr>
           <w:lang w:val="en-US"/>
@@ -9200,21 +8226,7 @@
         <w:rPr>
           <w:lang w:val="en-US"/>
         </w:rPr>
-        <w:t xml:space="preserve">To enable animation on ad changes set the </w:t>
-      </w:r>
-      <w:proofErr w:type="spellStart"/>
-      <w:r>
-        <w:rPr>
-          <w:lang w:val="en-US"/>
-        </w:rPr>
-        <w:t>isAdChangeAnimated</w:t>
-      </w:r>
-      <w:proofErr w:type="spellEnd"/>
-      <w:r>
-        <w:rPr>
-          <w:lang w:val="en-US"/>
-        </w:rPr>
-        <w:t xml:space="preserve"> property to YES.</w:t>
+        <w:t>To enable animation on ad changes set the isAdChangeAnimated property to YES.</w:t>
       </w:r>
     </w:p>
     <w:p>
@@ -9232,21 +8244,7 @@
         <w:rPr>
           <w:lang w:val="en-US"/>
         </w:rPr>
-        <w:t xml:space="preserve">Ad links are opened in Safari by default.  To enable the internal browser set the </w:t>
-      </w:r>
-      <w:proofErr w:type="spellStart"/>
-      <w:r>
-        <w:rPr>
-          <w:lang w:val="en-US"/>
-        </w:rPr>
-        <w:t>internalOpenMode</w:t>
-      </w:r>
-      <w:proofErr w:type="spellEnd"/>
-      <w:r>
-        <w:rPr>
-          <w:lang w:val="en-US"/>
-        </w:rPr>
-        <w:t xml:space="preserve"> property to YES.</w:t>
+        <w:t>Ad links are opened in Safari by default.  To enable the internal browser set the internalOpenMode property to YES.</w:t>
       </w:r>
     </w:p>
     <w:p>
@@ -9264,21 +8262,7 @@
         <w:rPr>
           <w:lang w:val="en-US"/>
         </w:rPr>
-        <w:t xml:space="preserve">To center ad content in the view vertically and horizontally set the </w:t>
-      </w:r>
-      <w:proofErr w:type="spellStart"/>
-      <w:r>
-        <w:rPr>
-          <w:lang w:val="en-US"/>
-        </w:rPr>
-        <w:t>contentAlignment</w:t>
-      </w:r>
-      <w:proofErr w:type="spellEnd"/>
-      <w:r>
-        <w:rPr>
-          <w:lang w:val="en-US"/>
-        </w:rPr>
-        <w:t xml:space="preserve"> property to YES.  Note: Rich media ads do not support this property.</w:t>
+        <w:t>To center ad content in the view vertically and horizontally set the contentAlignment property to YES.  Note: Rich media ads do not support this property.</w:t>
       </w:r>
     </w:p>
     <w:p>
@@ -9302,21 +8286,7 @@
         <w:rPr>
           <w:lang w:val="en-US"/>
         </w:rPr>
-        <w:t xml:space="preserve">efault </w:t>
-      </w:r>
-      <w:proofErr w:type="spellStart"/>
-      <w:r>
-        <w:rPr>
-          <w:lang w:val="en-US"/>
-        </w:rPr>
-        <w:t>UIView</w:t>
-      </w:r>
-      <w:proofErr w:type="spellEnd"/>
-      <w:r>
-        <w:rPr>
-          <w:lang w:val="en-US"/>
-        </w:rPr>
-        <w:t xml:space="preserve"> customization </w:t>
+        <w:t xml:space="preserve">efault UIView customization </w:t>
       </w:r>
       <w:r>
         <w:rPr>
@@ -9346,37 +8316,14 @@
         <w:rPr>
           <w:lang w:val="en-US"/>
         </w:rPr>
-        <w:t xml:space="preserve"> </w:t>
-      </w:r>
-      <w:proofErr w:type="spellStart"/>
-      <w:r>
-        <w:rPr>
-          <w:lang w:val="en-US"/>
-        </w:rPr>
-        <w:t>defaultImage</w:t>
-      </w:r>
-      <w:proofErr w:type="spellEnd"/>
-      <w:r>
-        <w:rPr>
-          <w:lang w:val="en-US"/>
-        </w:rPr>
-        <w:t xml:space="preserve">, </w:t>
-      </w:r>
-      <w:proofErr w:type="spellStart"/>
-      <w:r>
-        <w:rPr>
-          <w:lang w:val="en-US"/>
-        </w:rPr>
-        <w:t>autoCollapse</w:t>
-      </w:r>
-      <w:proofErr w:type="spellEnd"/>
-      <w:r>
-        <w:rPr>
-          <w:lang w:val="en-US"/>
-        </w:rPr>
-        <w:t xml:space="preserve"> and </w:t>
-      </w:r>
-      <w:proofErr w:type="spellStart"/>
+        <w:t xml:space="preserve"> defaultImage</w:t>
+      </w:r>
+      <w:r>
+        <w:rPr>
+          <w:lang w:val="en-US"/>
+        </w:rPr>
+        <w:t xml:space="preserve">, autoCollapse and </w:t>
+      </w:r>
       <w:r>
         <w:rPr>
           <w:rFonts w:cs="Menlo Regular"/>
@@ -9385,7 +8332,6 @@
         </w:rPr>
         <w:t>showPreviousAdOnError</w:t>
       </w:r>
-      <w:proofErr w:type="spellEnd"/>
       <w:r>
         <w:rPr>
           <w:lang w:val="en-US"/>
@@ -9455,19 +8401,11 @@
         </w:rPr>
         <w:t xml:space="preserve"> </w:t>
       </w:r>
-      <w:proofErr w:type="spellStart"/>
-      <w:r>
-        <w:rPr>
-          <w:lang w:val="en-US"/>
-        </w:rPr>
-        <w:t>MASTAdView</w:t>
-      </w:r>
-      <w:proofErr w:type="spellEnd"/>
-      <w:r>
-        <w:rPr>
-          <w:lang w:val="en-US"/>
-        </w:rPr>
-        <w:t xml:space="preserve"> is always visible</w:t>
+      <w:r>
+        <w:rPr>
+          <w:lang w:val="en-US"/>
+        </w:rPr>
+        <w:t>MASTAdView is always visible</w:t>
       </w:r>
       <w:r>
         <w:rPr>
@@ -9513,10 +8451,10 @@
             <v:path o:extrusionok="f" gradientshapeok="t" o:connecttype="rect"/>
             <o:lock v:ext="edit" aspectratio="t"/>
           </v:shapetype>
-          <v:shape id="_x0000_i1025" type="#_x0000_t75" style="width:466.75pt;height:382.35pt" o:ole="">
+          <v:shape id="_x0000_i1025" type="#_x0000_t75" style="width:466.25pt;height:382.85pt" o:ole="">
             <v:imagedata r:id="rId13" o:title=""/>
           </v:shape>
-          <o:OLEObject Type="Embed" ProgID="Visio.Drawing.11" ShapeID="_x0000_i1025" DrawAspect="Content" ObjectID="_1397287350" r:id="rId14"/>
+          <o:OLEObject Type="Embed" ProgID="Visio.Drawing.11" ShapeID="_x0000_i1025" DrawAspect="Content" ObjectID="_1402172432" r:id="rId14"/>
         </w:object>
       </w:r>
     </w:p>
@@ -10407,41 +9345,13 @@
         <w:rPr>
           <w:lang w:val="en-US"/>
         </w:rPr>
-        <w:t xml:space="preserve">The API documentation can be found in the Documentation folder of the SDK package or the </w:t>
-      </w:r>
-      <w:proofErr w:type="gramStart"/>
-      <w:r>
-        <w:rPr>
-          <w:lang w:val="en-US"/>
-        </w:rPr>
-        <w:t>docs</w:t>
-      </w:r>
-      <w:proofErr w:type="gramEnd"/>
-      <w:r>
-        <w:rPr>
-          <w:lang w:val="en-US"/>
-        </w:rPr>
-        <w:t xml:space="preserve"> folder in the source tree.</w:t>
-      </w:r>
-      <w:r>
-        <w:rPr>
-          <w:lang w:val="en-US"/>
-        </w:rPr>
-        <w:t xml:space="preserve">  Both HTML and </w:t>
-      </w:r>
-      <w:proofErr w:type="spellStart"/>
-      <w:r>
-        <w:rPr>
-          <w:lang w:val="en-US"/>
-        </w:rPr>
-        <w:t>Xcode</w:t>
-      </w:r>
-      <w:proofErr w:type="spellEnd"/>
-      <w:r>
-        <w:rPr>
-          <w:lang w:val="en-US"/>
-        </w:rPr>
-        <w:t xml:space="preserve"> documentation packages are available.</w:t>
+        <w:t>The API documentation can be found in the Documentation folder of the SDK package or the docs folder in the source tree.</w:t>
+      </w:r>
+      <w:r>
+        <w:rPr>
+          <w:lang w:val="en-US"/>
+        </w:rPr>
+        <w:t xml:space="preserve">  Both HTML and Xcode documentation packages are available.</w:t>
       </w:r>
     </w:p>
     <w:p>
@@ -10561,7 +9471,7 @@
             <w:rPr>
               <w:noProof/>
             </w:rPr>
-            <w:t>3</w:t>
+            <w:t>6</w:t>
           </w:r>
           <w:r>
             <w:rPr>
@@ -10590,23 +9500,21 @@
         <w:sz w:val="16"/>
         <w:lang w:val="en-US"/>
       </w:rPr>
-      <w:t xml:space="preserve">Copyright © 2012 </w:t>
+      <w:t xml:space="preserve">Copyright © </w:t>
     </w:r>
-    <w:proofErr w:type="spellStart"/>
     <w:r>
       <w:rPr>
         <w:sz w:val="16"/>
         <w:lang w:val="en-US"/>
       </w:rPr>
-      <w:t>mOcean</w:t>
+      <w:t xml:space="preserve">2011, </w:t>
     </w:r>
-    <w:proofErr w:type="spellEnd"/>
     <w:r>
       <w:rPr>
         <w:sz w:val="16"/>
         <w:lang w:val="en-US"/>
       </w:rPr>
-      <w:t xml:space="preserve"> Mobile. All Rights Reserved. </w:t>
+      <w:t xml:space="preserve">2012 mOcean Mobile. All Rights Reserved. </w:t>
     </w:r>
     <w:r>
       <w:rPr>
@@ -10639,23 +9547,21 @@
         <w:sz w:val="16"/>
         <w:lang w:val="en-US"/>
       </w:rPr>
-      <w:t xml:space="preserve">Copyright © 2011 </w:t>
+      <w:t>Copyright © 201</w:t>
     </w:r>
-    <w:proofErr w:type="spellStart"/>
     <w:r>
       <w:rPr>
         <w:sz w:val="16"/>
         <w:lang w:val="en-US"/>
       </w:rPr>
-      <w:t>mOcean</w:t>
+      <w:t>2</w:t>
     </w:r>
-    <w:proofErr w:type="spellEnd"/>
     <w:r>
       <w:rPr>
         <w:sz w:val="16"/>
         <w:lang w:val="en-US"/>
       </w:rPr>
-      <w:t xml:space="preserve"> Mobile. All Rights Reserved. </w:t>
+      <w:t xml:space="preserve"> mOcean Mobile. All Rights Reserved. </w:t>
     </w:r>
     <w:r>
       <w:rPr>
@@ -14809,7 +13715,7 @@
 </file>
 
 <file path=customXml/itemProps2.xml><?xml version="1.0" encoding="utf-8"?>
-<ds:datastoreItem xmlns:ds="http://schemas.openxmlformats.org/officeDocument/2006/customXml" ds:itemID="{8FC65434-0FD2-4F1D-A030-FE67E64164E5}">
+<ds:datastoreItem xmlns:ds="http://schemas.openxmlformats.org/officeDocument/2006/customXml" ds:itemID="{7B41D68F-7174-4DC8-9DAE-51548C8CE59E}">
   <ds:schemaRefs>
     <ds:schemaRef ds:uri="http://schemas.openxmlformats.org/officeDocument/2006/bibliography"/>
   </ds:schemaRefs>

</xml_diff>

<commit_message>
Updated the developer guide with proper update calls after adding the ad view.  Adding the getting started guide to source control.
</commit_message>
<xml_diff>
--- a/Documentation/Developer Guide/Developer Guide.docx
+++ b/Documentation/Developer Guide/Developer Guide.docx
@@ -73,6 +73,7 @@
           <w:lang w:val="en-US"/>
         </w:rPr>
       </w:pPr>
+      <w:proofErr w:type="gramStart"/>
       <w:r>
         <w:rPr>
           <w:rFonts w:ascii="Calibri" w:hAnsi="Calibri" w:cs="Calibri"/>
@@ -80,12 +81,29 @@
         </w:rPr>
         <w:t>iOS</w:t>
       </w:r>
+      <w:proofErr w:type="gramEnd"/>
       <w:r>
         <w:rPr>
           <w:rFonts w:ascii="Calibri" w:hAnsi="Calibri" w:cs="Calibri"/>
           <w:lang w:val="en-US"/>
         </w:rPr>
-        <w:t xml:space="preserve"> mOcean SDK</w:t>
+        <w:t xml:space="preserve"> </w:t>
+      </w:r>
+      <w:proofErr w:type="spellStart"/>
+      <w:r>
+        <w:rPr>
+          <w:rFonts w:ascii="Calibri" w:hAnsi="Calibri" w:cs="Calibri"/>
+          <w:lang w:val="en-US"/>
+        </w:rPr>
+        <w:t>mOcean</w:t>
+      </w:r>
+      <w:proofErr w:type="spellEnd"/>
+      <w:r>
+        <w:rPr>
+          <w:rFonts w:ascii="Calibri" w:hAnsi="Calibri" w:cs="Calibri"/>
+          <w:lang w:val="en-US"/>
+        </w:rPr>
+        <w:t xml:space="preserve"> SDK</w:t>
       </w:r>
     </w:p>
     <w:p>
@@ -1181,15 +1199,36 @@
         <w:pStyle w:val="xxx"/>
       </w:pPr>
       <w:r>
-        <w:t>Removed contentAlignment and injectionBodyCode</w:t>
-      </w:r>
+        <w:t xml:space="preserve">Removed </w:t>
+      </w:r>
+      <w:proofErr w:type="spellStart"/>
+      <w:r>
+        <w:t>contentAlignment</w:t>
+      </w:r>
+      <w:proofErr w:type="spellEnd"/>
+      <w:r>
+        <w:t xml:space="preserve"> and </w:t>
+      </w:r>
+      <w:proofErr w:type="spellStart"/>
+      <w:r>
+        <w:t>injectionBodyCode</w:t>
+      </w:r>
+      <w:proofErr w:type="spellEnd"/>
     </w:p>
     <w:p>
       <w:pPr>
         <w:pStyle w:val="xxx"/>
       </w:pPr>
       <w:r>
-        <w:t>Default injectionHeaderCode centers content</w:t>
+        <w:t xml:space="preserve">Default </w:t>
+      </w:r>
+      <w:proofErr w:type="spellStart"/>
+      <w:r>
+        <w:t>injectionHeaderCode</w:t>
+      </w:r>
+      <w:proofErr w:type="spellEnd"/>
+      <w:r>
+        <w:t xml:space="preserve"> centers content</w:t>
       </w:r>
     </w:p>
     <w:p>
@@ -1197,7 +1236,15 @@
         <w:pStyle w:val="xxx"/>
       </w:pPr>
       <w:r>
-        <w:t>Added injectionHeaderCode samples to Samples application</w:t>
+        <w:t xml:space="preserve">Added </w:t>
+      </w:r>
+      <w:proofErr w:type="spellStart"/>
+      <w:r>
+        <w:t>injectionHeaderCode</w:t>
+      </w:r>
+      <w:proofErr w:type="spellEnd"/>
+      <w:r>
+        <w:t xml:space="preserve"> samples to Samples application</w:t>
       </w:r>
     </w:p>
     <w:p>
@@ -1255,17 +1302,61 @@
           <w:u w:val="none"/>
           <w:lang w:val="en-US"/>
         </w:rPr>
-        <w:t xml:space="preserve">that use contentAlignment or injectionBodyCode must now use the </w:t>
-      </w:r>
-      <w:bookmarkStart w:id="5" w:name="_GoBack"/>
-      <w:bookmarkEnd w:id="5"/>
+        <w:t xml:space="preserve">that use </w:t>
+      </w:r>
+      <w:proofErr w:type="spellStart"/>
       <w:r>
         <w:rPr>
           <w:color w:val="auto"/>
           <w:u w:val="none"/>
           <w:lang w:val="en-US"/>
         </w:rPr>
-        <w:t>injectionHeaderCode property to apply customization to the viewport or content style.</w:t>
+        <w:t>contentAlignment</w:t>
+      </w:r>
+      <w:proofErr w:type="spellEnd"/>
+      <w:r>
+        <w:rPr>
+          <w:color w:val="auto"/>
+          <w:u w:val="none"/>
+          <w:lang w:val="en-US"/>
+        </w:rPr>
+        <w:t xml:space="preserve"> or </w:t>
+      </w:r>
+      <w:proofErr w:type="spellStart"/>
+      <w:r>
+        <w:rPr>
+          <w:color w:val="auto"/>
+          <w:u w:val="none"/>
+          <w:lang w:val="en-US"/>
+        </w:rPr>
+        <w:t>injectionBodyCode</w:t>
+      </w:r>
+      <w:proofErr w:type="spellEnd"/>
+      <w:r>
+        <w:rPr>
+          <w:color w:val="auto"/>
+          <w:u w:val="none"/>
+          <w:lang w:val="en-US"/>
+        </w:rPr>
+        <w:t xml:space="preserve"> must now use the </w:t>
+      </w:r>
+      <w:proofErr w:type="spellStart"/>
+      <w:r>
+        <w:rPr>
+          <w:color w:val="auto"/>
+          <w:u w:val="none"/>
+          <w:lang w:val="en-US"/>
+        </w:rPr>
+        <w:t>injectionHeaderCode</w:t>
+      </w:r>
+      <w:proofErr w:type="spellEnd"/>
+      <w:r>
+        <w:rPr>
+          <w:color w:val="auto"/>
+          <w:u w:val="none"/>
+          <w:lang w:val="en-US"/>
+        </w:rPr>
+        <w:t xml:space="preserve"> property to apply customization to the viewport or content style.</w:t>
       </w:r>
     </w:p>
     <w:p>
@@ -1289,7 +1380,43 @@
           <w:u w:val="none"/>
           <w:lang w:val="en-US"/>
         </w:rPr>
-        <w:t>Using the device unique identifier from UIDevice has been deprecated by Apple.  To send a unique ID create one within the application and set the udid property on MASTAdView.</w:t>
+        <w:t xml:space="preserve">Using the device unique identifier from </w:t>
+      </w:r>
+      <w:proofErr w:type="spellStart"/>
+      <w:r>
+        <w:rPr>
+          <w:color w:val="auto"/>
+          <w:u w:val="none"/>
+          <w:lang w:val="en-US"/>
+        </w:rPr>
+        <w:t>UIDevice</w:t>
+      </w:r>
+      <w:proofErr w:type="spellEnd"/>
+      <w:r>
+        <w:rPr>
+          <w:color w:val="auto"/>
+          <w:u w:val="none"/>
+          <w:lang w:val="en-US"/>
+        </w:rPr>
+        <w:t xml:space="preserve"> has been deprecated by Apple.  To send a unique ID create one within the application and set the </w:t>
+      </w:r>
+      <w:proofErr w:type="spellStart"/>
+      <w:r>
+        <w:rPr>
+          <w:color w:val="auto"/>
+          <w:u w:val="none"/>
+          <w:lang w:val="en-US"/>
+        </w:rPr>
+        <w:t>udid</w:t>
+      </w:r>
+      <w:proofErr w:type="spellEnd"/>
+      <w:r>
+        <w:rPr>
+          <w:color w:val="auto"/>
+          <w:u w:val="none"/>
+          <w:lang w:val="en-US"/>
+        </w:rPr>
+        <w:t xml:space="preserve"> property on MASTAdView.</w:t>
       </w:r>
     </w:p>
     <w:p>
@@ -1299,16 +1426,16 @@
           <w:lang w:val="en-US"/>
         </w:rPr>
       </w:pPr>
-      <w:bookmarkStart w:id="6" w:name="_Toc191979978"/>
-      <w:bookmarkStart w:id="7" w:name="_Toc318223489"/>
+      <w:bookmarkStart w:id="5" w:name="_Toc191979978"/>
+      <w:bookmarkStart w:id="6" w:name="_Toc318223489"/>
       <w:r>
         <w:rPr>
           <w:lang w:val="en-US"/>
         </w:rPr>
         <w:t>System Requirements</w:t>
       </w:r>
+      <w:bookmarkEnd w:id="5"/>
       <w:bookmarkEnd w:id="6"/>
-      <w:bookmarkEnd w:id="7"/>
     </w:p>
     <w:p>
       <w:pPr>
@@ -1345,6 +1472,7 @@
       <w:pPr>
         <w:pStyle w:val="xxx"/>
       </w:pPr>
+      <w:proofErr w:type="spellStart"/>
       <w:r>
         <w:t>X</w:t>
       </w:r>
@@ -1352,7 +1480,11 @@
         <w:t>c</w:t>
       </w:r>
       <w:r>
-        <w:t>ode 4</w:t>
+        <w:t>ode</w:t>
+      </w:r>
+      <w:proofErr w:type="spellEnd"/>
+      <w:r>
+        <w:t xml:space="preserve"> 4</w:t>
       </w:r>
       <w:r>
         <w:t>.2</w:t>
@@ -1376,8 +1508,8 @@
           <w:lang w:val="en-US"/>
         </w:rPr>
       </w:pPr>
-      <w:bookmarkStart w:id="8" w:name="_Toc191979979"/>
-      <w:bookmarkStart w:id="9" w:name="_Toc318223490"/>
+      <w:bookmarkStart w:id="7" w:name="_Toc191979979"/>
+      <w:bookmarkStart w:id="8" w:name="_Toc318223490"/>
       <w:r>
         <w:rPr>
           <w:lang w:val="en-US"/>
@@ -1411,8 +1543,8 @@
         </w:rPr>
         <w:t>ist</w:t>
       </w:r>
+      <w:bookmarkEnd w:id="7"/>
       <w:bookmarkEnd w:id="8"/>
-      <w:bookmarkEnd w:id="9"/>
     </w:p>
     <w:p>
       <w:pPr>
@@ -1503,7 +1635,15 @@
         <w:t>s</w:t>
       </w:r>
       <w:r>
-        <w:t xml:space="preserve"> displaying web ads using UIWebView component.</w:t>
+        <w:t xml:space="preserve"> displaying web ads using </w:t>
+      </w:r>
+      <w:proofErr w:type="spellStart"/>
+      <w:r>
+        <w:t>UIWebView</w:t>
+      </w:r>
+      <w:proofErr w:type="spellEnd"/>
+      <w:r>
+        <w:t xml:space="preserve"> component.</w:t>
       </w:r>
     </w:p>
     <w:p>
@@ -1689,7 +1829,7 @@
       <w:r>
         <w:t xml:space="preserve"> </w:t>
       </w:r>
-      <w:bookmarkStart w:id="10" w:name="_Toc191979980"/>
+      <w:bookmarkStart w:id="9" w:name="_Toc191979980"/>
     </w:p>
     <w:p>
       <w:pPr>
@@ -1875,7 +2015,7 @@
       <w:pPr>
         <w:pStyle w:val="Heading1"/>
       </w:pPr>
-      <w:bookmarkStart w:id="11" w:name="_Toc318223491"/>
+      <w:bookmarkStart w:id="10" w:name="_Toc318223491"/>
       <w:r>
         <w:lastRenderedPageBreak/>
         <w:t xml:space="preserve">Installing the Ad </w:t>
@@ -1883,50 +2023,50 @@
       <w:r>
         <w:t>SDK</w:t>
       </w:r>
+      <w:bookmarkEnd w:id="9"/>
       <w:bookmarkEnd w:id="10"/>
+    </w:p>
+    <w:p>
+      <w:pPr>
+        <w:pStyle w:val="Heading2"/>
+        <w:rPr>
+          <w:lang w:val="en-US"/>
+        </w:rPr>
+      </w:pPr>
+      <w:bookmarkStart w:id="11" w:name="_Toc191979981"/>
+      <w:bookmarkStart w:id="12" w:name="_Toc318223492"/>
+      <w:r>
+        <w:rPr>
+          <w:lang w:val="en-US"/>
+        </w:rPr>
+        <w:t xml:space="preserve">Add the </w:t>
+      </w:r>
+      <w:r>
+        <w:rPr>
+          <w:lang w:val="en-US"/>
+        </w:rPr>
+        <w:t>SDK</w:t>
+      </w:r>
+      <w:r>
+        <w:rPr>
+          <w:lang w:val="en-US"/>
+        </w:rPr>
+        <w:t xml:space="preserve"> headers and</w:t>
+      </w:r>
+      <w:r>
+        <w:rPr>
+          <w:lang w:val="en-US"/>
+        </w:rPr>
+        <w:t xml:space="preserve"> library</w:t>
+      </w:r>
+      <w:r>
+        <w:rPr>
+          <w:lang w:val="en-US"/>
+        </w:rPr>
+        <w:t xml:space="preserve"> project</w:t>
+      </w:r>
       <w:bookmarkEnd w:id="11"/>
-    </w:p>
-    <w:p>
-      <w:pPr>
-        <w:pStyle w:val="Heading2"/>
-        <w:rPr>
-          <w:lang w:val="en-US"/>
-        </w:rPr>
-      </w:pPr>
-      <w:bookmarkStart w:id="12" w:name="_Toc191979981"/>
-      <w:bookmarkStart w:id="13" w:name="_Toc318223492"/>
-      <w:r>
-        <w:rPr>
-          <w:lang w:val="en-US"/>
-        </w:rPr>
-        <w:t xml:space="preserve">Add the </w:t>
-      </w:r>
-      <w:r>
-        <w:rPr>
-          <w:lang w:val="en-US"/>
-        </w:rPr>
-        <w:t>SDK</w:t>
-      </w:r>
-      <w:r>
-        <w:rPr>
-          <w:lang w:val="en-US"/>
-        </w:rPr>
-        <w:t xml:space="preserve"> headers and</w:t>
-      </w:r>
-      <w:r>
-        <w:rPr>
-          <w:lang w:val="en-US"/>
-        </w:rPr>
-        <w:t xml:space="preserve"> library</w:t>
-      </w:r>
-      <w:r>
-        <w:rPr>
-          <w:lang w:val="en-US"/>
-        </w:rPr>
-        <w:t xml:space="preserve"> project</w:t>
-      </w:r>
       <w:bookmarkEnd w:id="12"/>
-      <w:bookmarkEnd w:id="13"/>
     </w:p>
     <w:p>
       <w:pPr>
@@ -1961,6 +2101,7 @@
         </w:rPr>
         <w:t xml:space="preserve">Add the </w:t>
       </w:r>
+      <w:proofErr w:type="spellStart"/>
       <w:r>
         <w:rPr>
           <w:lang w:val="en-US"/>
@@ -1973,6 +2114,7 @@
         </w:rPr>
         <w:t>AdView.h</w:t>
       </w:r>
+      <w:proofErr w:type="spellEnd"/>
       <w:r>
         <w:rPr>
           <w:lang w:val="en-US"/>
@@ -1985,6 +2127,7 @@
         </w:rPr>
         <w:t xml:space="preserve"> </w:t>
       </w:r>
+      <w:proofErr w:type="spellStart"/>
       <w:r>
         <w:rPr>
           <w:lang w:val="en-US"/>
@@ -1997,6 +2140,7 @@
         </w:rPr>
         <w:t>AdDelegate.h</w:t>
       </w:r>
+      <w:proofErr w:type="spellEnd"/>
       <w:r>
         <w:rPr>
           <w:lang w:val="en-US"/>
@@ -2067,7 +2211,21 @@
         <w:rPr>
           <w:lang w:val="en-US"/>
         </w:rPr>
-        <w:t xml:space="preserve">  Note:  If the SDK project is already open in another Xcode project (nested or directly) the SDK project will be locked and unavailable to open within the project.</w:t>
+        <w:t xml:space="preserve">  Note:  If the SDK project is already open in another </w:t>
+      </w:r>
+      <w:proofErr w:type="spellStart"/>
+      <w:r>
+        <w:rPr>
+          <w:lang w:val="en-US"/>
+        </w:rPr>
+        <w:t>Xcode</w:t>
+      </w:r>
+      <w:proofErr w:type="spellEnd"/>
+      <w:r>
+        <w:rPr>
+          <w:lang w:val="en-US"/>
+        </w:rPr>
+        <w:t xml:space="preserve"> project (nested or directly) the SDK project will be locked and unavailable to open within the project.</w:t>
       </w:r>
     </w:p>
     <w:p>
@@ -2077,9 +2235,9 @@
           <w:lang w:val="en-US"/>
         </w:rPr>
       </w:pPr>
-      <w:bookmarkStart w:id="14" w:name="_Ref258364105"/>
-      <w:bookmarkStart w:id="15" w:name="_Toc191979982"/>
-      <w:bookmarkStart w:id="16" w:name="_Toc318223493"/>
+      <w:bookmarkStart w:id="13" w:name="_Ref258364105"/>
+      <w:bookmarkStart w:id="14" w:name="_Toc191979982"/>
+      <w:bookmarkStart w:id="15" w:name="_Toc318223493"/>
       <w:r>
         <w:rPr>
           <w:lang w:val="en-US"/>
@@ -2098,9 +2256,9 @@
         </w:rPr>
         <w:t xml:space="preserve"> and libraries</w:t>
       </w:r>
+      <w:bookmarkEnd w:id="13"/>
       <w:bookmarkEnd w:id="14"/>
       <w:bookmarkEnd w:id="15"/>
-      <w:bookmarkEnd w:id="16"/>
     </w:p>
     <w:p>
       <w:pPr>
@@ -2171,6 +2329,7 @@
           <w:lang w:val="en-US"/>
         </w:rPr>
       </w:pPr>
+      <w:proofErr w:type="spellStart"/>
       <w:r>
         <w:rPr>
           <w:color w:val="000000"/>
@@ -2178,6 +2337,7 @@
         </w:rPr>
         <w:t>UIKit</w:t>
       </w:r>
+      <w:proofErr w:type="spellEnd"/>
     </w:p>
     <w:p>
       <w:pPr>
@@ -2194,6 +2354,7 @@
           <w:lang w:val="en-US"/>
         </w:rPr>
       </w:pPr>
+      <w:proofErr w:type="spellStart"/>
       <w:r>
         <w:rPr>
           <w:color w:val="000000"/>
@@ -2201,6 +2362,7 @@
         </w:rPr>
         <w:t>CoreGraphics</w:t>
       </w:r>
+      <w:proofErr w:type="spellEnd"/>
     </w:p>
     <w:p>
       <w:pPr>
@@ -2217,6 +2379,7 @@
           <w:lang w:val="en-US"/>
         </w:rPr>
       </w:pPr>
+      <w:proofErr w:type="spellStart"/>
       <w:r>
         <w:rPr>
           <w:color w:val="000000"/>
@@ -2224,6 +2387,7 @@
         </w:rPr>
         <w:t>CoreLocation</w:t>
       </w:r>
+      <w:proofErr w:type="spellEnd"/>
     </w:p>
     <w:p>
       <w:pPr>
@@ -2240,6 +2404,7 @@
           <w:lang w:val="en-US"/>
         </w:rPr>
       </w:pPr>
+      <w:proofErr w:type="spellStart"/>
       <w:r>
         <w:rPr>
           <w:color w:val="000000"/>
@@ -2247,6 +2412,7 @@
         </w:rPr>
         <w:t>CoreMotion</w:t>
       </w:r>
+      <w:proofErr w:type="spellEnd"/>
     </w:p>
     <w:p>
       <w:pPr>
@@ -2263,6 +2429,7 @@
           <w:lang w:val="en-US"/>
         </w:rPr>
       </w:pPr>
+      <w:proofErr w:type="spellStart"/>
       <w:r>
         <w:rPr>
           <w:color w:val="000000"/>
@@ -2270,6 +2437,7 @@
         </w:rPr>
         <w:t>CoreTelephony</w:t>
       </w:r>
+      <w:proofErr w:type="spellEnd"/>
     </w:p>
     <w:p>
       <w:pPr>
@@ -2286,6 +2454,7 @@
           <w:lang w:val="en-US"/>
         </w:rPr>
       </w:pPr>
+      <w:proofErr w:type="spellStart"/>
       <w:r>
         <w:rPr>
           <w:color w:val="000000"/>
@@ -2293,6 +2462,7 @@
         </w:rPr>
         <w:t>EventKit</w:t>
       </w:r>
+      <w:proofErr w:type="spellEnd"/>
     </w:p>
     <w:p>
       <w:pPr>
@@ -2309,6 +2479,7 @@
           <w:lang w:val="en-US"/>
         </w:rPr>
       </w:pPr>
+      <w:proofErr w:type="spellStart"/>
       <w:r>
         <w:rPr>
           <w:color w:val="000000"/>
@@ -2316,6 +2487,7 @@
         </w:rPr>
         <w:t>MediaPlayer</w:t>
       </w:r>
+      <w:proofErr w:type="spellEnd"/>
     </w:p>
     <w:p>
       <w:pPr>
@@ -2332,6 +2504,7 @@
           <w:lang w:val="en-US"/>
         </w:rPr>
       </w:pPr>
+      <w:proofErr w:type="spellStart"/>
       <w:r>
         <w:rPr>
           <w:color w:val="000000"/>
@@ -2339,6 +2512,7 @@
         </w:rPr>
         <w:t>MessageUI</w:t>
       </w:r>
+      <w:proofErr w:type="spellEnd"/>
     </w:p>
     <w:p>
       <w:pPr>
@@ -2355,6 +2529,7 @@
           <w:lang w:val="en-US"/>
         </w:rPr>
       </w:pPr>
+      <w:proofErr w:type="spellStart"/>
       <w:r>
         <w:rPr>
           <w:color w:val="000000"/>
@@ -2362,6 +2537,7 @@
         </w:rPr>
         <w:t>QuartzCore</w:t>
       </w:r>
+      <w:proofErr w:type="spellEnd"/>
     </w:p>
     <w:p>
       <w:pPr>
@@ -2378,6 +2554,7 @@
           <w:lang w:val="en-US"/>
         </w:rPr>
       </w:pPr>
+      <w:proofErr w:type="spellStart"/>
       <w:r>
         <w:rPr>
           <w:color w:val="000000"/>
@@ -2385,6 +2562,7 @@
         </w:rPr>
         <w:t>SystemConfiguration</w:t>
       </w:r>
+      <w:proofErr w:type="spellEnd"/>
     </w:p>
     <w:p>
       <w:pPr>
@@ -2401,6 +2579,7 @@
           <w:lang w:val="en-US"/>
         </w:rPr>
       </w:pPr>
+      <w:proofErr w:type="spellStart"/>
       <w:r>
         <w:rPr>
           <w:color w:val="000000"/>
@@ -2408,6 +2587,7 @@
         </w:rPr>
         <w:t>libAdMobileSDK.a</w:t>
       </w:r>
+      <w:proofErr w:type="spellEnd"/>
     </w:p>
     <w:p>
       <w:pPr>
@@ -2483,7 +2663,21 @@
         <w:rPr>
           <w:lang w:val="en-US"/>
         </w:rPr>
-        <w:t xml:space="preserve"> “Link Binary With Libraries” section</w:t>
+        <w:t xml:space="preserve"> “Link Binary </w:t>
+      </w:r>
+      <w:proofErr w:type="gramStart"/>
+      <w:r>
+        <w:rPr>
+          <w:lang w:val="en-US"/>
+        </w:rPr>
+        <w:t>With</w:t>
+      </w:r>
+      <w:proofErr w:type="gramEnd"/>
+      <w:r>
+        <w:rPr>
+          <w:lang w:val="en-US"/>
+        </w:rPr>
+        <w:t xml:space="preserve"> Libraries” section</w:t>
       </w:r>
     </w:p>
     <w:p>
@@ -2501,8 +2695,8 @@
           <w:lang w:val="en-US"/>
         </w:rPr>
       </w:pPr>
-      <w:bookmarkStart w:id="17" w:name="_Toc191979983"/>
-      <w:bookmarkStart w:id="18" w:name="_Toc318223494"/>
+      <w:bookmarkStart w:id="16" w:name="_Toc191979983"/>
+      <w:bookmarkStart w:id="17" w:name="_Toc318223494"/>
       <w:r>
         <w:rPr>
           <w:lang w:val="en-US"/>
@@ -2533,8 +2727,8 @@
         </w:rPr>
         <w:t>ependencies</w:t>
       </w:r>
+      <w:bookmarkEnd w:id="16"/>
       <w:bookmarkEnd w:id="17"/>
-      <w:bookmarkEnd w:id="18"/>
     </w:p>
     <w:p>
       <w:pPr>
@@ -2548,11 +2742,19 @@
         </w:rPr>
         <w:t xml:space="preserve">Select Project, Target, Build Phases, then add </w:t>
       </w:r>
-      <w:r>
-        <w:rPr>
-          <w:lang w:val="en-US"/>
-        </w:rPr>
-        <w:t>AdMobileSDK target</w:t>
+      <w:proofErr w:type="spellStart"/>
+      <w:r>
+        <w:rPr>
+          <w:lang w:val="en-US"/>
+        </w:rPr>
+        <w:t>AdMobileSDK</w:t>
+      </w:r>
+      <w:proofErr w:type="spellEnd"/>
+      <w:r>
+        <w:rPr>
+          <w:lang w:val="en-US"/>
+        </w:rPr>
+        <w:t xml:space="preserve"> target</w:t>
       </w:r>
       <w:r>
         <w:rPr>
@@ -2659,8 +2861,8 @@
           <w:lang w:val="en-US"/>
         </w:rPr>
       </w:pPr>
-      <w:bookmarkStart w:id="19" w:name="_Toc191979984"/>
-      <w:bookmarkStart w:id="20" w:name="_Toc318223495"/>
+      <w:bookmarkStart w:id="18" w:name="_Toc191979984"/>
+      <w:bookmarkStart w:id="19" w:name="_Toc318223495"/>
       <w:r>
         <w:rPr>
           <w:lang w:val="en-US"/>
@@ -2679,20 +2881,34 @@
         </w:rPr>
         <w:t>ocumentation</w:t>
       </w:r>
+      <w:bookmarkEnd w:id="18"/>
       <w:bookmarkEnd w:id="19"/>
-      <w:bookmarkEnd w:id="20"/>
-    </w:p>
-    <w:p>
-      <w:pPr>
-        <w:rPr>
-          <w:lang w:val="en-US"/>
-        </w:rPr>
-      </w:pPr>
-      <w:r>
-        <w:rPr>
-          <w:lang w:val="en-US"/>
-        </w:rPr>
-        <w:t>SDK includes XCode documentation in</w:t>
+    </w:p>
+    <w:p>
+      <w:pPr>
+        <w:rPr>
+          <w:lang w:val="en-US"/>
+        </w:rPr>
+      </w:pPr>
+      <w:r>
+        <w:rPr>
+          <w:lang w:val="en-US"/>
+        </w:rPr>
+        <w:t xml:space="preserve">SDK includes </w:t>
+      </w:r>
+      <w:proofErr w:type="spellStart"/>
+      <w:r>
+        <w:rPr>
+          <w:lang w:val="en-US"/>
+        </w:rPr>
+        <w:t>XCode</w:t>
+      </w:r>
+      <w:proofErr w:type="spellEnd"/>
+      <w:r>
+        <w:rPr>
+          <w:lang w:val="en-US"/>
+        </w:rPr>
+        <w:t xml:space="preserve"> documentation in</w:t>
       </w:r>
       <w:r>
         <w:rPr>
@@ -2747,7 +2963,35 @@
         <w:rPr>
           <w:lang w:val="en-US"/>
         </w:rPr>
-        <w:t xml:space="preserve"> script in Terminal.app to copy documentation to XCode or you can use web based version of documentation</w:t>
+        <w:t xml:space="preserve"> script in </w:t>
+      </w:r>
+      <w:proofErr w:type="spellStart"/>
+      <w:r>
+        <w:rPr>
+          <w:lang w:val="en-US"/>
+        </w:rPr>
+        <w:t>Terminal.app</w:t>
+      </w:r>
+      <w:proofErr w:type="spellEnd"/>
+      <w:r>
+        <w:rPr>
+          <w:lang w:val="en-US"/>
+        </w:rPr>
+        <w:t xml:space="preserve"> to copy documentation to </w:t>
+      </w:r>
+      <w:proofErr w:type="spellStart"/>
+      <w:r>
+        <w:rPr>
+          <w:lang w:val="en-US"/>
+        </w:rPr>
+        <w:t>XCode</w:t>
+      </w:r>
+      <w:proofErr w:type="spellEnd"/>
+      <w:r>
+        <w:rPr>
+          <w:lang w:val="en-US"/>
+        </w:rPr>
+        <w:t xml:space="preserve"> or you can use web based version of documentation</w:t>
       </w:r>
       <w:r>
         <w:rPr>
@@ -2775,14 +3019,14 @@
         </w:rPr>
         <w:br w:type="page"/>
       </w:r>
-      <w:bookmarkStart w:id="21" w:name="_Toc191979985"/>
-      <w:bookmarkStart w:id="22" w:name="_Toc318223496"/>
+      <w:bookmarkStart w:id="20" w:name="_Toc191979985"/>
+      <w:bookmarkStart w:id="21" w:name="_Toc318223496"/>
       <w:r>
         <w:lastRenderedPageBreak/>
         <w:t>MASTAdView</w:t>
       </w:r>
+      <w:bookmarkEnd w:id="20"/>
       <w:bookmarkEnd w:id="21"/>
-      <w:bookmarkEnd w:id="22"/>
       <w:r>
         <w:rPr>
           <w:lang w:val="en-US"/>
@@ -2947,7 +3191,25 @@
           <w:u w:val="none"/>
           <w:lang w:val="en-US"/>
         </w:rPr>
-        <w:t xml:space="preserve"> of the main screen of the window and blocks all user’s actions with the application.</w:t>
+        <w:t xml:space="preserve"> of the main screen of the window and blocks all </w:t>
+      </w:r>
+      <w:proofErr w:type="gramStart"/>
+      <w:r>
+        <w:rPr>
+          <w:color w:val="auto"/>
+          <w:u w:val="none"/>
+          <w:lang w:val="en-US"/>
+        </w:rPr>
+        <w:t>user’s</w:t>
+      </w:r>
+      <w:proofErr w:type="gramEnd"/>
+      <w:r>
+        <w:rPr>
+          <w:color w:val="auto"/>
+          <w:u w:val="none"/>
+          <w:lang w:val="en-US"/>
+        </w:rPr>
+        <w:t xml:space="preserve"> actions with the application.</w:t>
       </w:r>
     </w:p>
     <w:p>
@@ -3139,10 +3401,10 @@
         </w:rPr>
         <w:t>.</w:t>
       </w:r>
-      <w:bookmarkStart w:id="23" w:name="_Simple_ad_integration"/>
-      <w:bookmarkStart w:id="24" w:name="_Toc191979986"/>
-      <w:bookmarkStart w:id="25" w:name="_Toc318223497"/>
-      <w:bookmarkEnd w:id="23"/>
+      <w:bookmarkStart w:id="22" w:name="_Simple_ad_integration"/>
+      <w:bookmarkStart w:id="23" w:name="_Toc191979986"/>
+      <w:bookmarkStart w:id="24" w:name="_Toc318223497"/>
+      <w:bookmarkEnd w:id="22"/>
       <w:r>
         <w:rPr>
           <w:lang w:val="en-US"/>
@@ -3222,8 +3484,8 @@
         </w:rPr>
         <w:t>ntegration</w:t>
       </w:r>
+      <w:bookmarkEnd w:id="23"/>
       <w:bookmarkEnd w:id="24"/>
-      <w:bookmarkEnd w:id="25"/>
     </w:p>
     <w:p>
       <w:pPr>
@@ -3333,6 +3595,7 @@
         </w:rPr>
         <w:t xml:space="preserve"> </w:t>
       </w:r>
+      <w:proofErr w:type="spellStart"/>
       <w:r>
         <w:rPr>
           <w:lang w:val="en-US"/>
@@ -3355,7 +3618,14 @@
         <w:rPr>
           <w:lang w:val="en-US"/>
         </w:rPr>
-        <w:t xml:space="preserve">.h </w:t>
+        <w:t>.h</w:t>
+      </w:r>
+      <w:proofErr w:type="spellEnd"/>
+      <w:r>
+        <w:rPr>
+          <w:lang w:val="en-US"/>
+        </w:rPr>
+        <w:t xml:space="preserve"> </w:t>
       </w:r>
     </w:p>
     <w:p>
@@ -3386,6 +3656,7 @@
         </w:rPr>
         <w:t>"</w:t>
       </w:r>
+      <w:proofErr w:type="spellStart"/>
       <w:r>
         <w:rPr>
           <w:rFonts w:ascii="Menlo Regular" w:hAnsi="Menlo Regular" w:cs="Menlo Regular"/>
@@ -3404,7 +3675,18 @@
           <w:szCs w:val="20"/>
           <w:lang w:val="en-US"/>
         </w:rPr>
-        <w:t>AdView.h"</w:t>
+        <w:t>AdView.h</w:t>
+      </w:r>
+      <w:proofErr w:type="spellEnd"/>
+      <w:r>
+        <w:rPr>
+          <w:rFonts w:ascii="Menlo Regular" w:hAnsi="Menlo Regular" w:cs="Menlo Regular"/>
+          <w:color w:val="C41A16"/>
+          <w:sz w:val="20"/>
+          <w:szCs w:val="20"/>
+          <w:lang w:val="en-US"/>
+        </w:rPr>
+        <w:t>"</w:t>
       </w:r>
     </w:p>
     <w:p>
@@ -3443,12 +3725,14 @@
         </w:rPr>
         <w:t xml:space="preserve"> code in </w:t>
       </w:r>
+      <w:proofErr w:type="spellStart"/>
       <w:r>
         <w:rPr>
           <w:lang w:val="en-US"/>
         </w:rPr>
         <w:t>viewDidLoad</w:t>
       </w:r>
+      <w:proofErr w:type="spellEnd"/>
       <w:r>
         <w:rPr>
           <w:lang w:val="en-US"/>
@@ -3497,15 +3781,28 @@
         </w:rPr>
         <w:t>void</w:t>
       </w:r>
-      <w:r>
-        <w:rPr>
-          <w:rFonts w:cs="Menlo Regular"/>
-          <w:color w:val="000000"/>
-          <w:szCs w:val="24"/>
-          <w:lang w:val="en-US"/>
-        </w:rPr>
-        <w:t>)viewDidLoad</w:t>
-      </w:r>
+      <w:proofErr w:type="gramStart"/>
+      <w:r>
+        <w:rPr>
+          <w:rFonts w:cs="Menlo Regular"/>
+          <w:color w:val="000000"/>
+          <w:szCs w:val="24"/>
+          <w:lang w:val="en-US"/>
+        </w:rPr>
+        <w:t>)</w:t>
+      </w:r>
+      <w:proofErr w:type="spellStart"/>
+      <w:r>
+        <w:rPr>
+          <w:rFonts w:cs="Menlo Regular"/>
+          <w:color w:val="000000"/>
+          <w:szCs w:val="24"/>
+          <w:lang w:val="en-US"/>
+        </w:rPr>
+        <w:t>viewDidLoad</w:t>
+      </w:r>
+      <w:proofErr w:type="spellEnd"/>
+      <w:proofErr w:type="gramEnd"/>
     </w:p>
     <w:p>
       <w:pPr>
@@ -3551,8 +3848,8 @@
           <w:lang w:val="en-US"/>
         </w:rPr>
       </w:pPr>
-      <w:bookmarkStart w:id="26" w:name="OLE_LINK1"/>
-      <w:bookmarkStart w:id="27" w:name="OLE_LINK2"/>
+      <w:bookmarkStart w:id="25" w:name="OLE_LINK1"/>
+      <w:bookmarkStart w:id="26" w:name="OLE_LINK2"/>
       <w:r>
         <w:rPr>
           <w:rFonts w:cs="Menlo Regular"/>
@@ -3578,7 +3875,27 @@
           <w:szCs w:val="24"/>
           <w:lang w:val="en-US"/>
         </w:rPr>
-        <w:t xml:space="preserve"> *_adView = [[</w:t>
+        <w:t xml:space="preserve"> *_</w:t>
+      </w:r>
+      <w:proofErr w:type="spellStart"/>
+      <w:r>
+        <w:rPr>
+          <w:rFonts w:cs="Menlo Regular"/>
+          <w:color w:val="000000"/>
+          <w:szCs w:val="24"/>
+          <w:lang w:val="en-US"/>
+        </w:rPr>
+        <w:t>adView</w:t>
+      </w:r>
+      <w:proofErr w:type="spellEnd"/>
+      <w:r>
+        <w:rPr>
+          <w:rFonts w:cs="Menlo Regular"/>
+          <w:color w:val="000000"/>
+          <w:szCs w:val="24"/>
+          <w:lang w:val="en-US"/>
+        </w:rPr>
+        <w:t xml:space="preserve"> = [[</w:t>
       </w:r>
       <w:r>
         <w:rPr>
@@ -3598,6 +3915,7 @@
         </w:rPr>
         <w:t xml:space="preserve"> </w:t>
       </w:r>
+      <w:proofErr w:type="spellStart"/>
       <w:r>
         <w:rPr>
           <w:rFonts w:cs="Menlo Regular"/>
@@ -3607,6 +3925,7 @@
         </w:rPr>
         <w:t>alloc</w:t>
       </w:r>
+      <w:proofErr w:type="spellEnd"/>
       <w:r>
         <w:rPr>
           <w:rFonts w:cs="Menlo Regular"/>
@@ -3616,6 +3935,7 @@
         </w:rPr>
         <w:t xml:space="preserve">] </w:t>
       </w:r>
+      <w:proofErr w:type="spellStart"/>
       <w:r>
         <w:rPr>
           <w:rFonts w:cs="Menlo Regular"/>
@@ -3625,6 +3945,7 @@
         </w:rPr>
         <w:t>initWithFrame</w:t>
       </w:r>
+      <w:proofErr w:type="gramStart"/>
       <w:r>
         <w:rPr>
           <w:rFonts w:cs="Menlo Regular"/>
@@ -3643,6 +3964,8 @@
         </w:rPr>
         <w:t>CGRectMake</w:t>
       </w:r>
+      <w:proofErr w:type="spellEnd"/>
+      <w:proofErr w:type="gramEnd"/>
       <w:r>
         <w:rPr>
           <w:rFonts w:cs="Menlo Regular"/>
@@ -3688,6 +4011,7 @@
         </w:rPr>
         <w:t xml:space="preserve">, </w:t>
       </w:r>
+      <w:proofErr w:type="spellStart"/>
       <w:r>
         <w:rPr>
           <w:rFonts w:cs="Menlo Regular"/>
@@ -3769,6 +4093,7 @@
         </w:rPr>
         <w:t>width</w:t>
       </w:r>
+      <w:proofErr w:type="spellEnd"/>
       <w:r>
         <w:rPr>
           <w:rFonts w:cs="Menlo Regular"/>
@@ -3893,65 +4218,9 @@
           <w:szCs w:val="24"/>
           <w:lang w:val="en-US"/>
         </w:rPr>
-        <w:t xml:space="preserve">    [</w:t>
-      </w:r>
-      <w:r>
-        <w:rPr>
-          <w:rFonts w:cs="Menlo Regular"/>
-          <w:color w:val="AA0D91"/>
-          <w:szCs w:val="24"/>
-          <w:lang w:val="en-US"/>
-        </w:rPr>
-        <w:t>self</w:t>
-      </w:r>
-      <w:r>
-        <w:rPr>
-          <w:rFonts w:cs="Menlo Regular"/>
-          <w:color w:val="000000"/>
-          <w:szCs w:val="24"/>
-          <w:lang w:val="en-US"/>
-        </w:rPr>
-        <w:t>.</w:t>
-      </w:r>
-      <w:r>
-        <w:rPr>
-          <w:rFonts w:cs="Menlo Regular"/>
-          <w:color w:val="5C2699"/>
-          <w:szCs w:val="24"/>
-          <w:lang w:val="en-US"/>
-        </w:rPr>
-        <w:t>view</w:t>
-      </w:r>
-      <w:r>
-        <w:rPr>
-          <w:rFonts w:cs="Menlo Regular"/>
-          <w:color w:val="000000"/>
-          <w:szCs w:val="24"/>
-          <w:lang w:val="en-US"/>
-        </w:rPr>
-        <w:t xml:space="preserve"> </w:t>
-      </w:r>
-      <w:r>
-        <w:rPr>
-          <w:rFonts w:cs="Menlo Regular"/>
-          <w:color w:val="2E0D6E"/>
-          <w:szCs w:val="24"/>
-          <w:lang w:val="en-US"/>
-        </w:rPr>
-        <w:t>addSubview</w:t>
-      </w:r>
-      <w:r>
-        <w:rPr>
-          <w:rFonts w:cs="Menlo Regular"/>
-          <w:color w:val="000000"/>
-          <w:szCs w:val="24"/>
-          <w:lang w:val="en-US"/>
-        </w:rPr>
-        <w:t>:_adView];</w:t>
-      </w:r>
-    </w:p>
-    <w:bookmarkEnd w:id="26"/>
-    <w:bookmarkEnd w:id="27"/>
+        <w:t xml:space="preserve">    </w:t>
+      </w:r>
+    </w:p>
     <w:p>
       <w:pPr>
         <w:widowControl w:val="0"/>
@@ -3976,8 +4245,99 @@
           <w:szCs w:val="24"/>
           <w:lang w:val="en-US"/>
         </w:rPr>
-        <w:t xml:space="preserve">    </w:t>
-      </w:r>
+        <w:t xml:space="preserve">   </w:t>
+      </w:r>
+      <w:r>
+        <w:rPr>
+          <w:rFonts w:cs="Menlo Regular"/>
+          <w:color w:val="000000"/>
+          <w:szCs w:val="24"/>
+          <w:lang w:val="en-US"/>
+        </w:rPr>
+        <w:t>[</w:t>
+      </w:r>
+      <w:proofErr w:type="spellStart"/>
+      <w:proofErr w:type="gramStart"/>
+      <w:r>
+        <w:rPr>
+          <w:rFonts w:cs="Menlo Regular"/>
+          <w:color w:val="AA0D91"/>
+          <w:szCs w:val="24"/>
+          <w:lang w:val="en-US"/>
+        </w:rPr>
+        <w:t>self</w:t>
+      </w:r>
+      <w:r>
+        <w:rPr>
+          <w:rFonts w:cs="Menlo Regular"/>
+          <w:color w:val="000000"/>
+          <w:szCs w:val="24"/>
+          <w:lang w:val="en-US"/>
+        </w:rPr>
+        <w:t>.</w:t>
+      </w:r>
+      <w:r>
+        <w:rPr>
+          <w:rFonts w:cs="Menlo Regular"/>
+          <w:color w:val="5C2699"/>
+          <w:szCs w:val="24"/>
+          <w:lang w:val="en-US"/>
+        </w:rPr>
+        <w:t>view</w:t>
+      </w:r>
+      <w:proofErr w:type="spellEnd"/>
+      <w:proofErr w:type="gramEnd"/>
+      <w:r>
+        <w:rPr>
+          <w:rFonts w:cs="Menlo Regular"/>
+          <w:color w:val="000000"/>
+          <w:szCs w:val="24"/>
+          <w:lang w:val="en-US"/>
+        </w:rPr>
+        <w:t xml:space="preserve"> </w:t>
+      </w:r>
+      <w:proofErr w:type="spellStart"/>
+      <w:r>
+        <w:rPr>
+          <w:rFonts w:cs="Menlo Regular"/>
+          <w:color w:val="2E0D6E"/>
+          <w:szCs w:val="24"/>
+          <w:lang w:val="en-US"/>
+        </w:rPr>
+        <w:t>addSubview</w:t>
+      </w:r>
+      <w:proofErr w:type="spellEnd"/>
+      <w:r>
+        <w:rPr>
+          <w:rFonts w:cs="Menlo Regular"/>
+          <w:color w:val="000000"/>
+          <w:szCs w:val="24"/>
+          <w:lang w:val="en-US"/>
+        </w:rPr>
+        <w:t>:_</w:t>
+      </w:r>
+      <w:proofErr w:type="spellStart"/>
+      <w:r>
+        <w:rPr>
+          <w:rFonts w:cs="Menlo Regular"/>
+          <w:color w:val="000000"/>
+          <w:szCs w:val="24"/>
+          <w:lang w:val="en-US"/>
+        </w:rPr>
+        <w:t>adView</w:t>
+      </w:r>
+      <w:proofErr w:type="spellEnd"/>
+      <w:r>
+        <w:rPr>
+          <w:rFonts w:cs="Menlo Regular"/>
+          <w:color w:val="000000"/>
+          <w:szCs w:val="24"/>
+          <w:lang w:val="en-US"/>
+        </w:rPr>
+        <w:t>];</w:t>
+      </w:r>
+      <w:bookmarkEnd w:id="25"/>
+      <w:bookmarkEnd w:id="26"/>
     </w:p>
     <w:p>
       <w:pPr>
@@ -4003,7 +4363,36 @@
           <w:szCs w:val="24"/>
           <w:lang w:val="en-US"/>
         </w:rPr>
-        <w:t xml:space="preserve">    [_adView </w:t>
+        <w:t xml:space="preserve">   </w:t>
+      </w:r>
+      <w:r>
+        <w:rPr>
+          <w:rFonts w:cs="Menlo Regular"/>
+          <w:color w:val="000000"/>
+          <w:szCs w:val="24"/>
+          <w:lang w:val="en-US"/>
+        </w:rPr>
+        <w:t>[_</w:t>
+      </w:r>
+      <w:proofErr w:type="spellStart"/>
+      <w:r>
+        <w:rPr>
+          <w:rFonts w:cs="Menlo Regular"/>
+          <w:color w:val="000000"/>
+          <w:szCs w:val="24"/>
+          <w:lang w:val="en-US"/>
+        </w:rPr>
+        <w:t>adView</w:t>
+      </w:r>
+      <w:proofErr w:type="spellEnd"/>
+      <w:r>
+        <w:rPr>
+          <w:rFonts w:cs="Menlo Regular"/>
+          <w:color w:val="000000"/>
+          <w:szCs w:val="24"/>
+          <w:lang w:val="en-US"/>
+        </w:rPr>
+        <w:t xml:space="preserve"> </w:t>
       </w:r>
       <w:r>
         <w:rPr>
@@ -4012,7 +4401,7 @@
           <w:szCs w:val="24"/>
           <w:lang w:val="en-US"/>
         </w:rPr>
-        <w:t>release</w:t>
+        <w:t>update</w:t>
       </w:r>
       <w:r>
         <w:rPr>
@@ -4041,15 +4430,6 @@
           <w:lang w:val="en-US"/>
         </w:rPr>
       </w:pPr>
-      <w:r>
-        <w:rPr>
-          <w:rFonts w:cs="Menlo Regular"/>
-          <w:color w:val="000000"/>
-          <w:szCs w:val="24"/>
-          <w:lang w:val="en-US"/>
-        </w:rPr>
-        <w:t xml:space="preserve">    </w:t>
-      </w:r>
     </w:p>
     <w:p>
       <w:pPr>
@@ -4075,6 +4455,98 @@
           <w:szCs w:val="24"/>
           <w:lang w:val="en-US"/>
         </w:rPr>
+        <w:t xml:space="preserve">    [_</w:t>
+      </w:r>
+      <w:proofErr w:type="spellStart"/>
+      <w:r>
+        <w:rPr>
+          <w:rFonts w:cs="Menlo Regular"/>
+          <w:color w:val="000000"/>
+          <w:szCs w:val="24"/>
+          <w:lang w:val="en-US"/>
+        </w:rPr>
+        <w:t>adView</w:t>
+      </w:r>
+      <w:proofErr w:type="spellEnd"/>
+      <w:r>
+        <w:rPr>
+          <w:rFonts w:cs="Menlo Regular"/>
+          <w:color w:val="000000"/>
+          <w:szCs w:val="24"/>
+          <w:lang w:val="en-US"/>
+        </w:rPr>
+        <w:t xml:space="preserve"> </w:t>
+      </w:r>
+      <w:r>
+        <w:rPr>
+          <w:rFonts w:cs="Menlo Regular"/>
+          <w:color w:val="2E0D6E"/>
+          <w:szCs w:val="24"/>
+          <w:lang w:val="en-US"/>
+        </w:rPr>
+        <w:t>release</w:t>
+      </w:r>
+      <w:r>
+        <w:rPr>
+          <w:rFonts w:cs="Menlo Regular"/>
+          <w:color w:val="000000"/>
+          <w:szCs w:val="24"/>
+          <w:lang w:val="en-US"/>
+        </w:rPr>
+        <w:t>];</w:t>
+      </w:r>
+    </w:p>
+    <w:p>
+      <w:pPr>
+        <w:widowControl w:val="0"/>
+        <w:tabs>
+          <w:tab w:val="left" w:pos="640"/>
+        </w:tabs>
+        <w:autoSpaceDE w:val="0"/>
+        <w:autoSpaceDN w:val="0"/>
+        <w:adjustRightInd w:val="0"/>
+        <w:spacing w:before="0" w:after="0" w:line="240" w:lineRule="auto"/>
+        <w:rPr>
+          <w:rFonts w:cs="Menlo Regular"/>
+          <w:color w:val="000000"/>
+          <w:szCs w:val="24"/>
+          <w:lang w:val="en-US"/>
+        </w:rPr>
+      </w:pPr>
+      <w:r>
+        <w:rPr>
+          <w:rFonts w:cs="Menlo Regular"/>
+          <w:color w:val="000000"/>
+          <w:szCs w:val="24"/>
+          <w:lang w:val="en-US"/>
+        </w:rPr>
+        <w:t xml:space="preserve">    </w:t>
+      </w:r>
+    </w:p>
+    <w:p>
+      <w:pPr>
+        <w:widowControl w:val="0"/>
+        <w:tabs>
+          <w:tab w:val="left" w:pos="640"/>
+        </w:tabs>
+        <w:autoSpaceDE w:val="0"/>
+        <w:autoSpaceDN w:val="0"/>
+        <w:adjustRightInd w:val="0"/>
+        <w:spacing w:before="0" w:after="0" w:line="240" w:lineRule="auto"/>
+        <w:rPr>
+          <w:rFonts w:cs="Menlo Regular"/>
+          <w:color w:val="000000"/>
+          <w:szCs w:val="24"/>
+          <w:lang w:val="en-US"/>
+        </w:rPr>
+      </w:pPr>
+      <w:r>
+        <w:rPr>
+          <w:rFonts w:cs="Menlo Regular"/>
+          <w:color w:val="000000"/>
+          <w:szCs w:val="24"/>
+          <w:lang w:val="en-US"/>
+        </w:rPr>
         <w:t xml:space="preserve">   </w:t>
       </w:r>
       <w:r>
@@ -4086,6 +4558,7 @@
         </w:rPr>
         <w:t>[</w:t>
       </w:r>
+      <w:proofErr w:type="gramStart"/>
       <w:r>
         <w:rPr>
           <w:rFonts w:cs="Menlo Regular"/>
@@ -4095,6 +4568,7 @@
         </w:rPr>
         <w:t>super</w:t>
       </w:r>
+      <w:proofErr w:type="gramEnd"/>
       <w:r>
         <w:rPr>
           <w:rFonts w:cs="Menlo Regular"/>
@@ -4104,6 +4578,7 @@
         </w:rPr>
         <w:t xml:space="preserve"> </w:t>
       </w:r>
+      <w:proofErr w:type="spellStart"/>
       <w:r>
         <w:rPr>
           <w:rFonts w:cs="Menlo Regular"/>
@@ -4113,6 +4588,7 @@
         </w:rPr>
         <w:t>viewDidLoad</w:t>
       </w:r>
+      <w:proofErr w:type="spellEnd"/>
       <w:r>
         <w:rPr>
           <w:rFonts w:cs="Menlo Regular"/>
@@ -4125,21 +4601,47 @@
     </w:p>
     <w:p>
       <w:pPr>
+        <w:widowControl w:val="0"/>
+        <w:tabs>
+          <w:tab w:val="left" w:pos="640"/>
+        </w:tabs>
+        <w:autoSpaceDE w:val="0"/>
+        <w:autoSpaceDN w:val="0"/>
+        <w:adjustRightInd w:val="0"/>
+        <w:spacing w:before="0" w:after="0" w:line="240" w:lineRule="auto"/>
+        <w:rPr>
+          <w:rFonts w:cs="Menlo Regular"/>
+          <w:color w:val="000000"/>
+          <w:szCs w:val="24"/>
+          <w:lang w:val="en-US"/>
+        </w:rPr>
+      </w:pPr>
+      <w:r>
+        <w:rPr>
+          <w:rFonts w:cs="Menlo Regular"/>
+          <w:color w:val="000000"/>
+          <w:szCs w:val="24"/>
+          <w:lang w:val="en-US"/>
+        </w:rPr>
+        <w:t>}</w:t>
+      </w:r>
+    </w:p>
+    <w:p>
+      <w:pPr>
+        <w:widowControl w:val="0"/>
+        <w:tabs>
+          <w:tab w:val="left" w:pos="640"/>
+        </w:tabs>
+        <w:autoSpaceDE w:val="0"/>
+        <w:autoSpaceDN w:val="0"/>
+        <w:adjustRightInd w:val="0"/>
+        <w:spacing w:before="0" w:after="0" w:line="240" w:lineRule="auto"/>
         <w:rPr>
           <w:sz w:val="20"/>
           <w:szCs w:val="20"/>
           <w:lang w:val="en-US"/>
         </w:rPr>
       </w:pPr>
-      <w:r>
-        <w:rPr>
-          <w:rFonts w:cs="Menlo Regular"/>
-          <w:color w:val="000000"/>
-          <w:szCs w:val="24"/>
-          <w:lang w:val="en-US"/>
-        </w:rPr>
-        <w:t>}</w:t>
-      </w:r>
     </w:p>
     <w:p>
       <w:pPr>
@@ -4210,8 +4712,8 @@
           <w:noProof/>
         </w:rPr>
         <w:drawing>
-          <wp:inline distT="0" distB="0" distL="0" distR="0" wp14:anchorId="58EBEAD6" wp14:editId="163832F2">
-            <wp:extent cx="2441237" cy="4749800"/>
+          <wp:inline distT="0" distB="0" distL="0" distR="0" wp14:anchorId="58EBEAD6" wp14:editId="40C78B40">
+            <wp:extent cx="2286000" cy="4447763"/>
             <wp:effectExtent l="0" t="0" r="0" b="0"/>
             <wp:docPr id="4" name="Изображение 8"/>
             <wp:cNvGraphicFramePr>
@@ -4241,7 +4743,7 @@
                   <pic:spPr bwMode="auto">
                     <a:xfrm>
                       <a:off x="0" y="0"/>
-                      <a:ext cx="2441237" cy="4749800"/>
+                      <a:ext cx="2286000" cy="4447763"/>
                     </a:xfrm>
                     <a:prstGeom prst="rect">
                       <a:avLst/>
@@ -4282,14 +4784,14 @@
           <w:lang w:val="en-US"/>
         </w:rPr>
       </w:pPr>
-      <w:bookmarkStart w:id="28" w:name="_Simple_Interstitial_ad"/>
-      <w:bookmarkStart w:id="29" w:name="_Simple_Interstitial_ad_1"/>
-      <w:bookmarkStart w:id="30" w:name="_Simple_Interstitial_ad_2"/>
-      <w:bookmarkStart w:id="31" w:name="_Interstitial_ad_integration"/>
+      <w:bookmarkStart w:id="27" w:name="_Simple_Interstitial_ad"/>
+      <w:bookmarkStart w:id="28" w:name="_Simple_Interstitial_ad_1"/>
+      <w:bookmarkStart w:id="29" w:name="_Simple_Interstitial_ad_2"/>
+      <w:bookmarkStart w:id="30" w:name="_Interstitial_ad_integration"/>
+      <w:bookmarkEnd w:id="27"/>
       <w:bookmarkEnd w:id="28"/>
       <w:bookmarkEnd w:id="29"/>
       <w:bookmarkEnd w:id="30"/>
-      <w:bookmarkEnd w:id="31"/>
       <w:r>
         <w:rPr>
           <w:lang w:val="en-US"/>
@@ -4306,7 +4808,35 @@
         <w:rPr>
           <w:lang w:val="en-US"/>
         </w:rPr>
-        <w:t>The minSize and maxSize parameters can be used to tune the ads received from the server based on the requirements of the device.</w:t>
+        <w:t xml:space="preserve">The </w:t>
+      </w:r>
+      <w:proofErr w:type="spellStart"/>
+      <w:r>
+        <w:rPr>
+          <w:lang w:val="en-US"/>
+        </w:rPr>
+        <w:t>minSize</w:t>
+      </w:r>
+      <w:proofErr w:type="spellEnd"/>
+      <w:r>
+        <w:rPr>
+          <w:lang w:val="en-US"/>
+        </w:rPr>
+        <w:t xml:space="preserve"> and </w:t>
+      </w:r>
+      <w:proofErr w:type="spellStart"/>
+      <w:r>
+        <w:rPr>
+          <w:lang w:val="en-US"/>
+        </w:rPr>
+        <w:t>maxSize</w:t>
+      </w:r>
+      <w:proofErr w:type="spellEnd"/>
+      <w:r>
+        <w:rPr>
+          <w:lang w:val="en-US"/>
+        </w:rPr>
+        <w:t xml:space="preserve"> parameters can be used to tune the ads received from the server based on the requirements of the device.</w:t>
       </w:r>
       <w:r>
         <w:rPr>
@@ -4349,7 +4879,27 @@
           <w:szCs w:val="24"/>
           <w:lang w:val="en-US"/>
         </w:rPr>
-        <w:t xml:space="preserve"> *_adView = [[</w:t>
+        <w:t xml:space="preserve"> *_</w:t>
+      </w:r>
+      <w:proofErr w:type="spellStart"/>
+      <w:r>
+        <w:rPr>
+          <w:rFonts w:cs="Menlo Regular"/>
+          <w:color w:val="000000"/>
+          <w:szCs w:val="24"/>
+          <w:lang w:val="en-US"/>
+        </w:rPr>
+        <w:t>adView</w:t>
+      </w:r>
+      <w:proofErr w:type="spellEnd"/>
+      <w:r>
+        <w:rPr>
+          <w:rFonts w:cs="Menlo Regular"/>
+          <w:color w:val="000000"/>
+          <w:szCs w:val="24"/>
+          <w:lang w:val="en-US"/>
+        </w:rPr>
+        <w:t xml:space="preserve"> = [[</w:t>
       </w:r>
       <w:r>
         <w:rPr>
@@ -4369,6 +4919,7 @@
         </w:rPr>
         <w:t xml:space="preserve"> </w:t>
       </w:r>
+      <w:proofErr w:type="spellStart"/>
       <w:r>
         <w:rPr>
           <w:rFonts w:cs="Menlo Regular"/>
@@ -4378,6 +4929,7 @@
         </w:rPr>
         <w:t>alloc</w:t>
       </w:r>
+      <w:proofErr w:type="spellEnd"/>
       <w:r>
         <w:rPr>
           <w:rFonts w:cs="Menlo Regular"/>
@@ -4387,6 +4939,7 @@
         </w:rPr>
         <w:t xml:space="preserve">] </w:t>
       </w:r>
+      <w:proofErr w:type="spellStart"/>
       <w:r>
         <w:rPr>
           <w:rFonts w:cs="Menlo Regular"/>
@@ -4396,6 +4949,7 @@
         </w:rPr>
         <w:t>initWithFrame</w:t>
       </w:r>
+      <w:proofErr w:type="gramStart"/>
       <w:r>
         <w:rPr>
           <w:rFonts w:cs="Menlo Regular"/>
@@ -4414,6 +4968,8 @@
         </w:rPr>
         <w:t>CGRectMake</w:t>
       </w:r>
+      <w:proofErr w:type="spellEnd"/>
+      <w:proofErr w:type="gramEnd"/>
       <w:r>
         <w:rPr>
           <w:rFonts w:cs="Menlo Regular"/>
@@ -4468,6 +5024,7 @@
         </w:rPr>
         <w:t xml:space="preserve"> </w:t>
       </w:r>
+      <w:proofErr w:type="spellStart"/>
       <w:r>
         <w:rPr>
           <w:rFonts w:cs="Menlo Regular"/>
@@ -4549,6 +5106,7 @@
         </w:rPr>
         <w:t>width</w:t>
       </w:r>
+      <w:proofErr w:type="spellEnd"/>
       <w:r>
         <w:rPr>
           <w:rFonts w:cs="Menlo Regular"/>
@@ -4691,7 +5249,21 @@
         <w:rPr>
           <w:lang w:val="en-US"/>
         </w:rPr>
-        <w:t xml:space="preserve"> minSize property to prevent non-Retina ads on Retina equipped devices:</w:t>
+        <w:t xml:space="preserve"> </w:t>
+      </w:r>
+      <w:proofErr w:type="spellStart"/>
+      <w:r>
+        <w:rPr>
+          <w:lang w:val="en-US"/>
+        </w:rPr>
+        <w:t>minSize</w:t>
+      </w:r>
+      <w:proofErr w:type="spellEnd"/>
+      <w:r>
+        <w:rPr>
+          <w:lang w:val="en-US"/>
+        </w:rPr>
+        <w:t xml:space="preserve"> property to prevent non-Retina ads on Retina equipped devices:</w:t>
       </w:r>
     </w:p>
     <w:p>
@@ -4729,15 +5301,28 @@
         </w:rPr>
         <w:t>void</w:t>
       </w:r>
-      <w:r>
-        <w:rPr>
-          <w:rFonts w:cs="Menlo Regular"/>
-          <w:color w:val="000000"/>
-          <w:szCs w:val="24"/>
-          <w:lang w:val="en-US"/>
-        </w:rPr>
-        <w:t>)viewDidLoad</w:t>
-      </w:r>
+      <w:proofErr w:type="gramStart"/>
+      <w:r>
+        <w:rPr>
+          <w:rFonts w:cs="Menlo Regular"/>
+          <w:color w:val="000000"/>
+          <w:szCs w:val="24"/>
+          <w:lang w:val="en-US"/>
+        </w:rPr>
+        <w:t>)</w:t>
+      </w:r>
+      <w:proofErr w:type="spellStart"/>
+      <w:r>
+        <w:rPr>
+          <w:rFonts w:cs="Menlo Regular"/>
+          <w:color w:val="000000"/>
+          <w:szCs w:val="24"/>
+          <w:lang w:val="en-US"/>
+        </w:rPr>
+        <w:t>viewDidLoad</w:t>
+      </w:r>
+      <w:proofErr w:type="spellEnd"/>
+      <w:proofErr w:type="gramEnd"/>
     </w:p>
     <w:p>
       <w:pPr>
@@ -4808,7 +5393,27 @@
           <w:szCs w:val="24"/>
           <w:lang w:val="en-US"/>
         </w:rPr>
-        <w:t xml:space="preserve"> *_adView = [[</w:t>
+        <w:t xml:space="preserve"> *_</w:t>
+      </w:r>
+      <w:proofErr w:type="spellStart"/>
+      <w:r>
+        <w:rPr>
+          <w:rFonts w:cs="Menlo Regular"/>
+          <w:color w:val="000000"/>
+          <w:szCs w:val="24"/>
+          <w:lang w:val="en-US"/>
+        </w:rPr>
+        <w:t>adView</w:t>
+      </w:r>
+      <w:proofErr w:type="spellEnd"/>
+      <w:r>
+        <w:rPr>
+          <w:rFonts w:cs="Menlo Regular"/>
+          <w:color w:val="000000"/>
+          <w:szCs w:val="24"/>
+          <w:lang w:val="en-US"/>
+        </w:rPr>
+        <w:t xml:space="preserve"> = [[</w:t>
       </w:r>
       <w:r>
         <w:rPr>
@@ -4828,6 +5433,7 @@
         </w:rPr>
         <w:t xml:space="preserve"> </w:t>
       </w:r>
+      <w:proofErr w:type="spellStart"/>
       <w:r>
         <w:rPr>
           <w:rFonts w:cs="Menlo Regular"/>
@@ -4837,6 +5443,7 @@
         </w:rPr>
         <w:t>alloc</w:t>
       </w:r>
+      <w:proofErr w:type="spellEnd"/>
       <w:r>
         <w:rPr>
           <w:rFonts w:cs="Menlo Regular"/>
@@ -4846,6 +5453,7 @@
         </w:rPr>
         <w:t xml:space="preserve">] </w:t>
       </w:r>
+      <w:proofErr w:type="spellStart"/>
       <w:r>
         <w:rPr>
           <w:rFonts w:cs="Menlo Regular"/>
@@ -4855,6 +5463,7 @@
         </w:rPr>
         <w:t>initWithFrame</w:t>
       </w:r>
+      <w:proofErr w:type="gramStart"/>
       <w:r>
         <w:rPr>
           <w:rFonts w:cs="Menlo Regular"/>
@@ -4873,6 +5482,8 @@
         </w:rPr>
         <w:t>CGRectMake</w:t>
       </w:r>
+      <w:proofErr w:type="spellEnd"/>
+      <w:proofErr w:type="gramEnd"/>
       <w:r>
         <w:rPr>
           <w:rFonts w:cs="Menlo Regular"/>
@@ -4918,6 +5529,7 @@
         </w:rPr>
         <w:t xml:space="preserve">, </w:t>
       </w:r>
+      <w:proofErr w:type="spellStart"/>
       <w:r>
         <w:rPr>
           <w:rFonts w:cs="Menlo Regular"/>
@@ -4999,6 +5611,7 @@
         </w:rPr>
         <w:t>width</w:t>
       </w:r>
+      <w:proofErr w:type="spellEnd"/>
       <w:r>
         <w:rPr>
           <w:rFonts w:cs="Menlo Regular"/>
@@ -5126,6 +5739,7 @@
         </w:rPr>
         <w:t xml:space="preserve">    </w:t>
       </w:r>
+      <w:proofErr w:type="spellStart"/>
       <w:r>
         <w:rPr>
           <w:rFonts w:ascii="Menlo" w:eastAsia="Times New Roman" w:hAnsi="Menlo"/>
@@ -5135,6 +5749,7 @@
         </w:rPr>
         <w:t>CGFloat</w:t>
       </w:r>
+      <w:proofErr w:type="spellEnd"/>
       <w:r>
         <w:rPr>
           <w:rFonts w:ascii="Menlo" w:eastAsia="Times New Roman" w:hAnsi="Menlo"/>
@@ -5144,6 +5759,7 @@
         </w:rPr>
         <w:t xml:space="preserve"> scale = [</w:t>
       </w:r>
+      <w:proofErr w:type="spellStart"/>
       <w:r>
         <w:rPr>
           <w:rFonts w:ascii="Menlo" w:eastAsia="Times New Roman" w:hAnsi="Menlo"/>
@@ -5153,6 +5769,7 @@
         </w:rPr>
         <w:t>UIScreen</w:t>
       </w:r>
+      <w:proofErr w:type="spellEnd"/>
       <w:r>
         <w:rPr>
           <w:rFonts w:ascii="Menlo" w:eastAsia="Times New Roman" w:hAnsi="Menlo"/>
@@ -5162,6 +5779,7 @@
         </w:rPr>
         <w:t xml:space="preserve"> </w:t>
       </w:r>
+      <w:proofErr w:type="spellStart"/>
       <w:r>
         <w:rPr>
           <w:rFonts w:ascii="Menlo" w:eastAsia="Times New Roman" w:hAnsi="Menlo"/>
@@ -5171,6 +5789,7 @@
         </w:rPr>
         <w:t>mainScreen</w:t>
       </w:r>
+      <w:proofErr w:type="spellEnd"/>
       <w:r>
         <w:rPr>
           <w:rFonts w:ascii="Menlo" w:eastAsia="Times New Roman" w:hAnsi="Menlo"/>
@@ -5216,6 +5835,7 @@
         </w:rPr>
         <w:t xml:space="preserve">     </w:t>
       </w:r>
+      <w:proofErr w:type="spellStart"/>
       <w:r>
         <w:rPr>
           <w:rFonts w:ascii="Menlo" w:eastAsia="Times New Roman" w:hAnsi="Menlo"/>
@@ -5243,6 +5863,7 @@
         </w:rPr>
         <w:t>minSize</w:t>
       </w:r>
+      <w:proofErr w:type="spellEnd"/>
       <w:r>
         <w:rPr>
           <w:rFonts w:ascii="Menlo" w:eastAsia="Times New Roman" w:hAnsi="Menlo"/>
@@ -5252,6 +5873,8 @@
         </w:rPr>
         <w:t xml:space="preserve"> = </w:t>
       </w:r>
+      <w:proofErr w:type="spellStart"/>
+      <w:proofErr w:type="gramStart"/>
       <w:r>
         <w:rPr>
           <w:rFonts w:ascii="Menlo" w:eastAsia="Times New Roman" w:hAnsi="Menlo"/>
@@ -5261,6 +5884,7 @@
         </w:rPr>
         <w:t>CGSizeMake</w:t>
       </w:r>
+      <w:proofErr w:type="spellEnd"/>
       <w:r>
         <w:rPr>
           <w:rFonts w:ascii="Menlo" w:eastAsia="Times New Roman" w:hAnsi="Menlo"/>
@@ -5270,6 +5894,8 @@
         </w:rPr>
         <w:t>(</w:t>
       </w:r>
+      <w:proofErr w:type="spellStart"/>
+      <w:proofErr w:type="gramEnd"/>
       <w:r>
         <w:rPr>
           <w:rFonts w:ascii="Menlo" w:eastAsia="Times New Roman" w:hAnsi="Menlo"/>
@@ -5351,6 +5977,7 @@
         </w:rPr>
         <w:t>width</w:t>
       </w:r>
+      <w:proofErr w:type="spellEnd"/>
       <w:r>
         <w:rPr>
           <w:rFonts w:ascii="Menlo" w:eastAsia="Times New Roman" w:hAnsi="Menlo"/>
@@ -5395,6 +6022,95 @@
           <w:lang w:val="en-US"/>
         </w:rPr>
       </w:pPr>
+      <w:r>
+        <w:rPr>
+          <w:rFonts w:cs="Menlo Regular"/>
+          <w:color w:val="000000"/>
+          <w:szCs w:val="24"/>
+          <w:lang w:val="en-US"/>
+        </w:rPr>
+        <w:t xml:space="preserve">    [</w:t>
+      </w:r>
+      <w:proofErr w:type="spellStart"/>
+      <w:proofErr w:type="gramStart"/>
+      <w:r>
+        <w:rPr>
+          <w:rFonts w:cs="Menlo Regular"/>
+          <w:color w:val="AA0D91"/>
+          <w:szCs w:val="24"/>
+          <w:lang w:val="en-US"/>
+        </w:rPr>
+        <w:t>self</w:t>
+      </w:r>
+      <w:r>
+        <w:rPr>
+          <w:rFonts w:cs="Menlo Regular"/>
+          <w:color w:val="000000"/>
+          <w:szCs w:val="24"/>
+          <w:lang w:val="en-US"/>
+        </w:rPr>
+        <w:t>.</w:t>
+      </w:r>
+      <w:r>
+        <w:rPr>
+          <w:rFonts w:cs="Menlo Regular"/>
+          <w:color w:val="5C2699"/>
+          <w:szCs w:val="24"/>
+          <w:lang w:val="en-US"/>
+        </w:rPr>
+        <w:t>view</w:t>
+      </w:r>
+      <w:proofErr w:type="spellEnd"/>
+      <w:proofErr w:type="gramEnd"/>
+      <w:r>
+        <w:rPr>
+          <w:rFonts w:cs="Menlo Regular"/>
+          <w:color w:val="000000"/>
+          <w:szCs w:val="24"/>
+          <w:lang w:val="en-US"/>
+        </w:rPr>
+        <w:t xml:space="preserve"> </w:t>
+      </w:r>
+      <w:proofErr w:type="spellStart"/>
+      <w:r>
+        <w:rPr>
+          <w:rFonts w:cs="Menlo Regular"/>
+          <w:color w:val="2E0D6E"/>
+          <w:szCs w:val="24"/>
+          <w:lang w:val="en-US"/>
+        </w:rPr>
+        <w:t>addSubview</w:t>
+      </w:r>
+      <w:proofErr w:type="spellEnd"/>
+      <w:r>
+        <w:rPr>
+          <w:rFonts w:cs="Menlo Regular"/>
+          <w:color w:val="000000"/>
+          <w:szCs w:val="24"/>
+          <w:lang w:val="en-US"/>
+        </w:rPr>
+        <w:t>:_</w:t>
+      </w:r>
+      <w:proofErr w:type="spellStart"/>
+      <w:r>
+        <w:rPr>
+          <w:rFonts w:cs="Menlo Regular"/>
+          <w:color w:val="000000"/>
+          <w:szCs w:val="24"/>
+          <w:lang w:val="en-US"/>
+        </w:rPr>
+        <w:t>adView</w:t>
+      </w:r>
+      <w:proofErr w:type="spellEnd"/>
+      <w:r>
+        <w:rPr>
+          <w:rFonts w:cs="Menlo Regular"/>
+          <w:color w:val="000000"/>
+          <w:szCs w:val="24"/>
+          <w:lang w:val="en-US"/>
+        </w:rPr>
+        <w:t>];</w:t>
+      </w:r>
     </w:p>
     <w:p>
       <w:pPr>
@@ -5420,35 +6136,28 @@
           <w:szCs w:val="24"/>
           <w:lang w:val="en-US"/>
         </w:rPr>
-        <w:t xml:space="preserve">    [</w:t>
-      </w:r>
-      <w:r>
-        <w:rPr>
-          <w:rFonts w:cs="Menlo Regular"/>
-          <w:color w:val="AA0D91"/>
-          <w:szCs w:val="24"/>
-          <w:lang w:val="en-US"/>
-        </w:rPr>
-        <w:t>self</w:t>
-      </w:r>
-      <w:r>
-        <w:rPr>
-          <w:rFonts w:cs="Menlo Regular"/>
-          <w:color w:val="000000"/>
-          <w:szCs w:val="24"/>
-          <w:lang w:val="en-US"/>
-        </w:rPr>
-        <w:t>.</w:t>
-      </w:r>
-      <w:r>
-        <w:rPr>
-          <w:rFonts w:cs="Menlo Regular"/>
-          <w:color w:val="5C2699"/>
-          <w:szCs w:val="24"/>
-          <w:lang w:val="en-US"/>
-        </w:rPr>
-        <w:t>view</w:t>
-      </w:r>
+        <w:t xml:space="preserve">    </w:t>
+      </w:r>
+      <w:r>
+        <w:rPr>
+          <w:rFonts w:cs="Menlo Regular"/>
+          <w:color w:val="000000"/>
+          <w:szCs w:val="24"/>
+          <w:lang w:val="en-US"/>
+        </w:rPr>
+        <w:t>[_</w:t>
+      </w:r>
+      <w:proofErr w:type="spellStart"/>
+      <w:r>
+        <w:rPr>
+          <w:rFonts w:cs="Menlo Regular"/>
+          <w:color w:val="000000"/>
+          <w:szCs w:val="24"/>
+          <w:lang w:val="en-US"/>
+        </w:rPr>
+        <w:t>adView</w:t>
+      </w:r>
+      <w:proofErr w:type="spellEnd"/>
       <w:r>
         <w:rPr>
           <w:rFonts w:cs="Menlo Regular"/>
@@ -5465,16 +6174,25 @@
           <w:szCs w:val="24"/>
           <w:lang w:val="en-US"/>
         </w:rPr>
-        <w:t>addSubview</w:t>
-      </w:r>
-      <w:r>
-        <w:rPr>
-          <w:rFonts w:cs="Menlo Regular"/>
-          <w:color w:val="000000"/>
-          <w:szCs w:val="24"/>
-          <w:lang w:val="en-US"/>
-        </w:rPr>
-        <w:t>:_adView];</w:t>
+        <w:t>update</w:t>
+      </w:r>
+      <w:r>
+        <w:rPr>
+          <w:rFonts w:cs="Menlo Regular"/>
+          <w:color w:val="000000"/>
+          <w:szCs w:val="24"/>
+          <w:lang w:val="en-US"/>
+        </w:rPr>
+        <w:t>];</w:t>
+      </w:r>
+      <w:r>
+        <w:rPr>
+          <w:rFonts w:cs="Menlo Regular"/>
+          <w:color w:val="000000"/>
+          <w:szCs w:val="24"/>
+          <w:lang w:val="en-US"/>
+        </w:rPr>
+        <w:t xml:space="preserve">    </w:t>
       </w:r>
     </w:p>
     <w:p>
@@ -5494,15 +6212,6 @@
           <w:lang w:val="en-US"/>
         </w:rPr>
       </w:pPr>
-      <w:r>
-        <w:rPr>
-          <w:rFonts w:cs="Menlo Regular"/>
-          <w:color w:val="000000"/>
-          <w:szCs w:val="24"/>
-          <w:lang w:val="en-US"/>
-        </w:rPr>
-        <w:t xml:space="preserve">    </w:t>
-      </w:r>
     </w:p>
     <w:p>
       <w:pPr>
@@ -5528,7 +6237,27 @@
           <w:szCs w:val="24"/>
           <w:lang w:val="en-US"/>
         </w:rPr>
-        <w:t xml:space="preserve">    [_adView </w:t>
+        <w:t xml:space="preserve">    [_</w:t>
+      </w:r>
+      <w:proofErr w:type="spellStart"/>
+      <w:r>
+        <w:rPr>
+          <w:rFonts w:cs="Menlo Regular"/>
+          <w:color w:val="000000"/>
+          <w:szCs w:val="24"/>
+          <w:lang w:val="en-US"/>
+        </w:rPr>
+        <w:t>adView</w:t>
+      </w:r>
+      <w:proofErr w:type="spellEnd"/>
+      <w:r>
+        <w:rPr>
+          <w:rFonts w:cs="Menlo Regular"/>
+          <w:color w:val="000000"/>
+          <w:szCs w:val="24"/>
+          <w:lang w:val="en-US"/>
+        </w:rPr>
+        <w:t xml:space="preserve"> </w:t>
       </w:r>
       <w:r>
         <w:rPr>
@@ -5611,6 +6340,7 @@
         </w:rPr>
         <w:t>[</w:t>
       </w:r>
+      <w:proofErr w:type="gramStart"/>
       <w:r>
         <w:rPr>
           <w:rFonts w:cs="Menlo Regular"/>
@@ -5620,6 +6350,7 @@
         </w:rPr>
         <w:t>super</w:t>
       </w:r>
+      <w:proofErr w:type="gramEnd"/>
       <w:r>
         <w:rPr>
           <w:rFonts w:cs="Menlo Regular"/>
@@ -5629,6 +6360,7 @@
         </w:rPr>
         <w:t xml:space="preserve"> </w:t>
       </w:r>
+      <w:proofErr w:type="spellStart"/>
       <w:r>
         <w:rPr>
           <w:rFonts w:cs="Menlo Regular"/>
@@ -5638,6 +6370,7 @@
         </w:rPr>
         <w:t>viewDidLoad</w:t>
       </w:r>
+      <w:proofErr w:type="spellEnd"/>
       <w:r>
         <w:rPr>
           <w:rFonts w:cs="Menlo Regular"/>
@@ -5686,7 +6419,35 @@
         <w:rPr>
           <w:lang w:val="en-US"/>
         </w:rPr>
-        <w:t>If the minSize or maxSize properties are used they must be updated post-rotation.  Below is an example of handling rotation updates.</w:t>
+        <w:t xml:space="preserve">If the </w:t>
+      </w:r>
+      <w:proofErr w:type="spellStart"/>
+      <w:r>
+        <w:rPr>
+          <w:lang w:val="en-US"/>
+        </w:rPr>
+        <w:t>minSize</w:t>
+      </w:r>
+      <w:proofErr w:type="spellEnd"/>
+      <w:r>
+        <w:rPr>
+          <w:lang w:val="en-US"/>
+        </w:rPr>
+        <w:t xml:space="preserve"> or </w:t>
+      </w:r>
+      <w:proofErr w:type="spellStart"/>
+      <w:r>
+        <w:rPr>
+          <w:lang w:val="en-US"/>
+        </w:rPr>
+        <w:t>maxSize</w:t>
+      </w:r>
+      <w:proofErr w:type="spellEnd"/>
+      <w:r>
+        <w:rPr>
+          <w:lang w:val="en-US"/>
+        </w:rPr>
+        <w:t xml:space="preserve"> properties are used they must be updated post-rotation.  Below is an example of handling rotation updates.</w:t>
       </w:r>
     </w:p>
     <w:p>
@@ -5740,14 +6501,25 @@
         </w:rPr>
         <w:t>void</w:t>
       </w:r>
-      <w:r>
-        <w:rPr>
-          <w:rFonts w:cs="Menlo Regular"/>
-          <w:color w:val="000000"/>
-          <w:szCs w:val="24"/>
-          <w:lang w:val="en-US"/>
-        </w:rPr>
-        <w:t>)didRotateFromInterfaceOrientation:(</w:t>
+      <w:proofErr w:type="gramStart"/>
+      <w:r>
+        <w:rPr>
+          <w:rFonts w:cs="Menlo Regular"/>
+          <w:color w:val="000000"/>
+          <w:szCs w:val="24"/>
+          <w:lang w:val="en-US"/>
+        </w:rPr>
+        <w:t>)didRotateFromInterfaceOrientation</w:t>
+      </w:r>
+      <w:proofErr w:type="gramEnd"/>
+      <w:r>
+        <w:rPr>
+          <w:rFonts w:cs="Menlo Regular"/>
+          <w:color w:val="000000"/>
+          <w:szCs w:val="24"/>
+          <w:lang w:val="en-US"/>
+        </w:rPr>
+        <w:t>:(</w:t>
       </w:r>
       <w:r>
         <w:rPr>
@@ -5813,6 +6585,7 @@
         </w:rPr>
         <w:t xml:space="preserve">    </w:t>
       </w:r>
+      <w:proofErr w:type="spellStart"/>
       <w:r>
         <w:rPr>
           <w:rFonts w:ascii="Menlo" w:eastAsia="Times New Roman" w:hAnsi="Menlo"/>
@@ -5822,6 +6595,7 @@
         </w:rPr>
         <w:t>CGFloat</w:t>
       </w:r>
+      <w:proofErr w:type="spellEnd"/>
       <w:r>
         <w:rPr>
           <w:rFonts w:ascii="Menlo" w:eastAsia="Times New Roman" w:hAnsi="Menlo"/>
@@ -5831,6 +6605,7 @@
         </w:rPr>
         <w:t xml:space="preserve"> scale = [</w:t>
       </w:r>
+      <w:proofErr w:type="spellStart"/>
       <w:r>
         <w:rPr>
           <w:rFonts w:ascii="Menlo" w:eastAsia="Times New Roman" w:hAnsi="Menlo"/>
@@ -5840,6 +6615,7 @@
         </w:rPr>
         <w:t>UIScreen</w:t>
       </w:r>
+      <w:proofErr w:type="spellEnd"/>
       <w:r>
         <w:rPr>
           <w:rFonts w:ascii="Menlo" w:eastAsia="Times New Roman" w:hAnsi="Menlo"/>
@@ -5849,6 +6625,7 @@
         </w:rPr>
         <w:t xml:space="preserve"> </w:t>
       </w:r>
+      <w:proofErr w:type="spellStart"/>
       <w:r>
         <w:rPr>
           <w:rFonts w:ascii="Menlo" w:eastAsia="Times New Roman" w:hAnsi="Menlo"/>
@@ -5858,6 +6635,7 @@
         </w:rPr>
         <w:t>mainScreen</w:t>
       </w:r>
+      <w:proofErr w:type="spellEnd"/>
       <w:r>
         <w:rPr>
           <w:rFonts w:ascii="Menlo" w:eastAsia="Times New Roman" w:hAnsi="Menlo"/>
@@ -5903,6 +6681,7 @@
         </w:rPr>
         <w:t xml:space="preserve">   </w:t>
       </w:r>
+      <w:proofErr w:type="spellStart"/>
       <w:r>
         <w:rPr>
           <w:rFonts w:ascii="Menlo" w:eastAsia="Times New Roman" w:hAnsi="Menlo"/>
@@ -5930,6 +6709,7 @@
         </w:rPr>
         <w:t>minSize</w:t>
       </w:r>
+      <w:proofErr w:type="spellEnd"/>
       <w:r>
         <w:rPr>
           <w:rFonts w:ascii="Menlo" w:eastAsia="Times New Roman" w:hAnsi="Menlo"/>
@@ -5939,6 +6719,8 @@
         </w:rPr>
         <w:t xml:space="preserve"> = </w:t>
       </w:r>
+      <w:proofErr w:type="spellStart"/>
+      <w:proofErr w:type="gramStart"/>
       <w:r>
         <w:rPr>
           <w:rFonts w:ascii="Menlo" w:eastAsia="Times New Roman" w:hAnsi="Menlo"/>
@@ -5948,6 +6730,7 @@
         </w:rPr>
         <w:t>CGSizeMake</w:t>
       </w:r>
+      <w:proofErr w:type="spellEnd"/>
       <w:r>
         <w:rPr>
           <w:rFonts w:ascii="Menlo" w:eastAsia="Times New Roman" w:hAnsi="Menlo"/>
@@ -5957,6 +6740,8 @@
         </w:rPr>
         <w:t>(</w:t>
       </w:r>
+      <w:proofErr w:type="spellStart"/>
+      <w:proofErr w:type="gramEnd"/>
       <w:r>
         <w:rPr>
           <w:rFonts w:ascii="Menlo" w:eastAsia="Times New Roman" w:hAnsi="Menlo"/>
@@ -6038,6 +6823,7 @@
         </w:rPr>
         <w:t>width</w:t>
       </w:r>
+      <w:proofErr w:type="spellEnd"/>
       <w:r>
         <w:rPr>
           <w:rFonts w:ascii="Menlo" w:eastAsia="Times New Roman" w:hAnsi="Menlo"/>
@@ -6098,8 +6884,19 @@
           <w:szCs w:val="24"/>
           <w:lang w:val="en-US"/>
         </w:rPr>
-        <w:t>_adView</w:t>
-      </w:r>
+        <w:t>_</w:t>
+      </w:r>
+      <w:proofErr w:type="spellStart"/>
+      <w:r>
+        <w:rPr>
+          <w:rFonts w:cs="Menlo Regular"/>
+          <w:color w:val="3F6E74"/>
+          <w:szCs w:val="24"/>
+          <w:lang w:val="en-US"/>
+        </w:rPr>
+        <w:t>adView</w:t>
+      </w:r>
+      <w:proofErr w:type="spellEnd"/>
       <w:r>
         <w:rPr>
           <w:rFonts w:cs="Menlo Regular"/>
@@ -6160,18 +6957,18 @@
           <w:lang w:val="en-US"/>
         </w:rPr>
       </w:pPr>
-      <w:bookmarkStart w:id="32" w:name="_Interstitial_ad_integration_1"/>
-      <w:bookmarkStart w:id="33" w:name="_Interstitial_ad_integration_2"/>
+      <w:bookmarkStart w:id="31" w:name="_Interstitial_ad_integration_1"/>
+      <w:bookmarkStart w:id="32" w:name="_Interstitial_ad_integration_2"/>
+      <w:bookmarkEnd w:id="31"/>
       <w:bookmarkEnd w:id="32"/>
-      <w:bookmarkEnd w:id="33"/>
       <w:r>
         <w:rPr>
           <w:lang w:val="en-US"/>
         </w:rPr>
         <w:br w:type="page"/>
       </w:r>
-      <w:bookmarkStart w:id="34" w:name="_Toc191979987"/>
-      <w:bookmarkStart w:id="35" w:name="_Toc318223498"/>
+      <w:bookmarkStart w:id="33" w:name="_Toc191979987"/>
+      <w:bookmarkStart w:id="34" w:name="_Toc318223498"/>
       <w:r>
         <w:rPr>
           <w:lang w:val="en-US"/>
@@ -6209,8 +7006,8 @@
         </w:rPr>
         <w:t>ntegration</w:t>
       </w:r>
+      <w:bookmarkEnd w:id="33"/>
       <w:bookmarkEnd w:id="34"/>
-      <w:bookmarkEnd w:id="35"/>
     </w:p>
     <w:p>
       <w:pPr>
@@ -6228,7 +7025,14 @@
         <w:rPr>
           <w:lang w:val="en-US"/>
         </w:rPr>
-        <w:t>interstitial ad</w:t>
+        <w:t xml:space="preserve">interstitial </w:t>
+      </w:r>
+      <w:proofErr w:type="gramStart"/>
+      <w:r>
+        <w:rPr>
+          <w:lang w:val="en-US"/>
+        </w:rPr>
+        <w:t>ad</w:t>
       </w:r>
       <w:r>
         <w:rPr>
@@ -6246,8 +7050,16 @@
         <w:rPr>
           <w:lang w:val="en-US"/>
         </w:rPr>
-        <w:t xml:space="preserve"> just import </w:t>
-      </w:r>
+        <w:t xml:space="preserve"> just import</w:t>
+      </w:r>
+      <w:proofErr w:type="gramEnd"/>
+      <w:r>
+        <w:rPr>
+          <w:lang w:val="en-US"/>
+        </w:rPr>
+        <w:t xml:space="preserve"> </w:t>
+      </w:r>
+      <w:proofErr w:type="spellStart"/>
       <w:r>
         <w:rPr>
           <w:lang w:val="en-US"/>
@@ -6258,7 +7070,14 @@
         <w:rPr>
           <w:lang w:val="en-US"/>
         </w:rPr>
-        <w:t>.h.</w:t>
+        <w:t>.h</w:t>
+      </w:r>
+      <w:proofErr w:type="spellEnd"/>
+      <w:r>
+        <w:rPr>
+          <w:lang w:val="en-US"/>
+        </w:rPr>
+        <w:t>.</w:t>
       </w:r>
     </w:p>
     <w:p>
@@ -6279,6 +7098,7 @@
         </w:rPr>
         <w:t xml:space="preserve">#import </w:t>
       </w:r>
+      <w:proofErr w:type="gramStart"/>
       <w:r>
         <w:rPr>
           <w:rFonts w:ascii="Menlo Regular" w:hAnsi="Menlo Regular" w:cs="Menlo Regular"/>
@@ -6299,6 +7119,7 @@
         </w:rPr>
         <w:t xml:space="preserve"> </w:t>
       </w:r>
+      <w:proofErr w:type="spellStart"/>
       <w:r>
         <w:rPr>
           <w:rFonts w:ascii="Menlo Regular" w:hAnsi="Menlo Regular" w:cs="Menlo Regular"/>
@@ -6327,7 +7148,19 @@
           <w:szCs w:val="20"/>
           <w:lang w:val="en-US"/>
         </w:rPr>
-        <w:t>.h"</w:t>
+        <w:t>.h</w:t>
+      </w:r>
+      <w:proofErr w:type="spellEnd"/>
+      <w:proofErr w:type="gramEnd"/>
+      <w:r>
+        <w:rPr>
+          <w:rFonts w:ascii="Menlo Regular" w:hAnsi="Menlo Regular" w:cs="Menlo Regular"/>
+          <w:color w:val="C41A16"/>
+          <w:sz w:val="20"/>
+          <w:szCs w:val="20"/>
+          <w:lang w:val="en-US"/>
+        </w:rPr>
+        <w:t>"</w:t>
       </w:r>
     </w:p>
     <w:p>
@@ -6360,12 +7193,14 @@
         </w:rPr>
         <w:t xml:space="preserve">the </w:t>
       </w:r>
+      <w:proofErr w:type="spellStart"/>
       <w:r>
         <w:rPr>
           <w:lang w:val="en-US"/>
         </w:rPr>
         <w:t>viewDidLoad</w:t>
       </w:r>
+      <w:proofErr w:type="spellEnd"/>
       <w:r>
         <w:rPr>
           <w:lang w:val="en-US"/>
@@ -6414,15 +7249,28 @@
         </w:rPr>
         <w:t>void</w:t>
       </w:r>
-      <w:r>
-        <w:rPr>
-          <w:rFonts w:cs="Menlo Regular"/>
-          <w:color w:val="000000"/>
-          <w:szCs w:val="24"/>
-          <w:lang w:val="en-US"/>
-        </w:rPr>
-        <w:t>)viewDidLoad</w:t>
-      </w:r>
+      <w:proofErr w:type="gramStart"/>
+      <w:r>
+        <w:rPr>
+          <w:rFonts w:cs="Menlo Regular"/>
+          <w:color w:val="000000"/>
+          <w:szCs w:val="24"/>
+          <w:lang w:val="en-US"/>
+        </w:rPr>
+        <w:t>)</w:t>
+      </w:r>
+      <w:proofErr w:type="spellStart"/>
+      <w:r>
+        <w:rPr>
+          <w:rFonts w:cs="Menlo Regular"/>
+          <w:color w:val="000000"/>
+          <w:szCs w:val="24"/>
+          <w:lang w:val="en-US"/>
+        </w:rPr>
+        <w:t>viewDidLoad</w:t>
+      </w:r>
+      <w:proofErr w:type="spellEnd"/>
+      <w:proofErr w:type="gramEnd"/>
     </w:p>
     <w:p>
       <w:pPr>
@@ -6478,6 +7326,7 @@
         <w:tab/>
         <w:t>[</w:t>
       </w:r>
+      <w:proofErr w:type="gramStart"/>
       <w:r>
         <w:rPr>
           <w:rFonts w:cs="Menlo Regular"/>
@@ -6487,6 +7336,7 @@
         </w:rPr>
         <w:t>super</w:t>
       </w:r>
+      <w:proofErr w:type="gramEnd"/>
       <w:r>
         <w:rPr>
           <w:rFonts w:cs="Menlo Regular"/>
@@ -6496,6 +7346,7 @@
         </w:rPr>
         <w:t xml:space="preserve"> </w:t>
       </w:r>
+      <w:proofErr w:type="spellStart"/>
       <w:r>
         <w:rPr>
           <w:rFonts w:cs="Menlo Regular"/>
@@ -6505,6 +7356,7 @@
         </w:rPr>
         <w:t>viewDidLoad</w:t>
       </w:r>
+      <w:proofErr w:type="spellEnd"/>
       <w:r>
         <w:rPr>
           <w:rFonts w:cs="Menlo Regular"/>
@@ -6593,8 +7445,19 @@
           <w:szCs w:val="24"/>
           <w:lang w:val="en-US"/>
         </w:rPr>
-        <w:t>_adView</w:t>
-      </w:r>
+        <w:t>_</w:t>
+      </w:r>
+      <w:proofErr w:type="spellStart"/>
+      <w:r>
+        <w:rPr>
+          <w:rFonts w:cs="Menlo Regular"/>
+          <w:color w:val="3F6E74"/>
+          <w:szCs w:val="24"/>
+          <w:lang w:val="en-US"/>
+        </w:rPr>
+        <w:t>adView</w:t>
+      </w:r>
+      <w:proofErr w:type="spellEnd"/>
       <w:r>
         <w:rPr>
           <w:rFonts w:cs="Menlo Regular"/>
@@ -6622,6 +7485,7 @@
         </w:rPr>
         <w:t xml:space="preserve"> </w:t>
       </w:r>
+      <w:proofErr w:type="spellStart"/>
       <w:r>
         <w:rPr>
           <w:rFonts w:cs="Menlo Regular"/>
@@ -6631,6 +7495,7 @@
         </w:rPr>
         <w:t>alloc</w:t>
       </w:r>
+      <w:proofErr w:type="spellEnd"/>
       <w:r>
         <w:rPr>
           <w:rFonts w:cs="Menlo Regular"/>
@@ -6640,6 +7505,7 @@
         </w:rPr>
         <w:t xml:space="preserve">] </w:t>
       </w:r>
+      <w:proofErr w:type="spellStart"/>
       <w:r>
         <w:rPr>
           <w:rFonts w:cs="Menlo Regular"/>
@@ -6649,6 +7515,7 @@
         </w:rPr>
         <w:t>initWithFrame</w:t>
       </w:r>
+      <w:proofErr w:type="gramStart"/>
       <w:r>
         <w:rPr>
           <w:rFonts w:cs="Menlo Regular"/>
@@ -6667,6 +7534,8 @@
         </w:rPr>
         <w:t>CGRectMake</w:t>
       </w:r>
+      <w:proofErr w:type="spellEnd"/>
+      <w:proofErr w:type="gramEnd"/>
       <w:r>
         <w:rPr>
           <w:rFonts w:cs="Menlo Regular"/>
@@ -6712,6 +7581,7 @@
         </w:rPr>
         <w:t xml:space="preserve">, </w:t>
       </w:r>
+      <w:proofErr w:type="spellStart"/>
       <w:r>
         <w:rPr>
           <w:rFonts w:cs="Menlo Regular"/>
@@ -6793,6 +7663,7 @@
         </w:rPr>
         <w:t>width</w:t>
       </w:r>
+      <w:proofErr w:type="spellEnd"/>
       <w:r>
         <w:rPr>
           <w:rFonts w:cs="Menlo Regular"/>
@@ -6802,6 +7673,7 @@
         </w:rPr>
         <w:t xml:space="preserve">, </w:t>
       </w:r>
+      <w:proofErr w:type="spellStart"/>
       <w:r>
         <w:rPr>
           <w:rFonts w:cs="Menlo Regular"/>
@@ -6883,6 +7755,7 @@
         </w:rPr>
         <w:t>height</w:t>
       </w:r>
+      <w:proofErr w:type="spellEnd"/>
       <w:r>
         <w:rPr>
           <w:rFonts w:cs="Menlo Regular"/>
@@ -6998,7 +7871,17 @@
           <w:szCs w:val="24"/>
           <w:lang w:val="en-US"/>
         </w:rPr>
-        <w:t>_adView</w:t>
+        <w:t>_</w:t>
+      </w:r>
+      <w:proofErr w:type="spellStart"/>
+      <w:r>
+        <w:rPr>
+          <w:rFonts w:cs="Menlo Regular"/>
+          <w:color w:val="3F6E74"/>
+          <w:szCs w:val="24"/>
+          <w:lang w:val="en-US"/>
+        </w:rPr>
+        <w:t>adView</w:t>
       </w:r>
       <w:r>
         <w:rPr>
@@ -7018,6 +7901,7 @@
         </w:rPr>
         <w:t>minSize</w:t>
       </w:r>
+      <w:proofErr w:type="spellEnd"/>
       <w:r>
         <w:rPr>
           <w:rFonts w:cs="Menlo Regular"/>
@@ -7027,6 +7911,8 @@
         </w:rPr>
         <w:t xml:space="preserve"> = </w:t>
       </w:r>
+      <w:proofErr w:type="spellStart"/>
+      <w:proofErr w:type="gramStart"/>
       <w:r>
         <w:rPr>
           <w:rFonts w:cs="Menlo Regular"/>
@@ -7036,6 +7922,7 @@
         </w:rPr>
         <w:t>CGSizeMake</w:t>
       </w:r>
+      <w:proofErr w:type="spellEnd"/>
       <w:r>
         <w:rPr>
           <w:rFonts w:cs="Menlo Regular"/>
@@ -7045,6 +7932,8 @@
         </w:rPr>
         <w:t>(</w:t>
       </w:r>
+      <w:proofErr w:type="spellStart"/>
+      <w:proofErr w:type="gramEnd"/>
       <w:r>
         <w:rPr>
           <w:rFonts w:cs="Menlo Regular"/>
@@ -7126,6 +8015,7 @@
         </w:rPr>
         <w:t>width</w:t>
       </w:r>
+      <w:proofErr w:type="spellEnd"/>
       <w:r>
         <w:rPr>
           <w:rFonts w:cs="Menlo Regular"/>
@@ -7135,6 +8025,7 @@
         </w:rPr>
         <w:t xml:space="preserve">, </w:t>
       </w:r>
+      <w:proofErr w:type="spellStart"/>
       <w:r>
         <w:rPr>
           <w:rFonts w:cs="Menlo Regular"/>
@@ -7216,6 +8107,7 @@
         </w:rPr>
         <w:t>height</w:t>
       </w:r>
+      <w:proofErr w:type="spellEnd"/>
       <w:r>
         <w:rPr>
           <w:rFonts w:cs="Menlo Regular"/>
@@ -7259,7 +8151,17 @@
           <w:szCs w:val="24"/>
           <w:lang w:val="en-US"/>
         </w:rPr>
-        <w:t>_adView</w:t>
+        <w:t>_</w:t>
+      </w:r>
+      <w:proofErr w:type="spellStart"/>
+      <w:r>
+        <w:rPr>
+          <w:rFonts w:cs="Menlo Regular"/>
+          <w:color w:val="3F6E74"/>
+          <w:szCs w:val="24"/>
+          <w:lang w:val="en-US"/>
+        </w:rPr>
+        <w:t>adView</w:t>
       </w:r>
       <w:r>
         <w:rPr>
@@ -7279,6 +8181,7 @@
         </w:rPr>
         <w:t>showCloseButtonTime</w:t>
       </w:r>
+      <w:proofErr w:type="spellEnd"/>
       <w:r>
         <w:rPr>
           <w:rFonts w:cs="Menlo Regular"/>
@@ -7340,7 +8243,17 @@
           <w:szCs w:val="24"/>
           <w:lang w:val="en-US"/>
         </w:rPr>
-        <w:t>_adView</w:t>
+        <w:t>_</w:t>
+      </w:r>
+      <w:proofErr w:type="spellStart"/>
+      <w:r>
+        <w:rPr>
+          <w:rFonts w:cs="Menlo Regular"/>
+          <w:color w:val="3F6E74"/>
+          <w:szCs w:val="24"/>
+          <w:lang w:val="en-US"/>
+        </w:rPr>
+        <w:t>adView</w:t>
       </w:r>
       <w:r>
         <w:rPr>
@@ -7360,6 +8273,7 @@
         </w:rPr>
         <w:t>autocloseInterstitialTime</w:t>
       </w:r>
+      <w:proofErr w:type="spellEnd"/>
       <w:r>
         <w:rPr>
           <w:rFonts w:cs="Menlo Regular"/>
@@ -7423,6 +8337,8 @@
         </w:rPr>
         <w:t xml:space="preserve">    [</w:t>
       </w:r>
+      <w:proofErr w:type="spellStart"/>
+      <w:proofErr w:type="gramStart"/>
       <w:r>
         <w:rPr>
           <w:rFonts w:cs="Menlo Regular"/>
@@ -7468,14 +8384,36 @@
         </w:rPr>
         <w:t>view</w:t>
       </w:r>
-      <w:r>
-        <w:rPr>
-          <w:rFonts w:cs="Menlo Regular"/>
-          <w:color w:val="000000"/>
-          <w:szCs w:val="24"/>
-          <w:lang w:val="en-US"/>
-        </w:rPr>
-        <w:t xml:space="preserve"> addSubview:adView]; </w:t>
+      <w:proofErr w:type="spellEnd"/>
+      <w:proofErr w:type="gramEnd"/>
+      <w:r>
+        <w:rPr>
+          <w:rFonts w:cs="Menlo Regular"/>
+          <w:color w:val="000000"/>
+          <w:szCs w:val="24"/>
+          <w:lang w:val="en-US"/>
+        </w:rPr>
+        <w:t xml:space="preserve"> </w:t>
+      </w:r>
+      <w:proofErr w:type="spellStart"/>
+      <w:r>
+        <w:rPr>
+          <w:rFonts w:cs="Menlo Regular"/>
+          <w:color w:val="000000"/>
+          <w:szCs w:val="24"/>
+          <w:lang w:val="en-US"/>
+        </w:rPr>
+        <w:t>addSubview:adView</w:t>
+      </w:r>
+      <w:proofErr w:type="spellEnd"/>
+      <w:r>
+        <w:rPr>
+          <w:rFonts w:cs="Menlo Regular"/>
+          <w:color w:val="000000"/>
+          <w:szCs w:val="24"/>
+          <w:lang w:val="en-US"/>
+        </w:rPr>
+        <w:t xml:space="preserve">]; </w:t>
       </w:r>
     </w:p>
     <w:p>
@@ -7495,6 +8433,73 @@
           <w:lang w:val="en-US"/>
         </w:rPr>
       </w:pPr>
+      <w:r>
+        <w:rPr>
+          <w:rFonts w:cs="Menlo Regular"/>
+          <w:color w:val="000000"/>
+          <w:szCs w:val="24"/>
+          <w:lang w:val="en-US"/>
+        </w:rPr>
+        <w:t xml:space="preserve">    </w:t>
+      </w:r>
+      <w:bookmarkStart w:id="35" w:name="_GoBack"/>
+      <w:bookmarkEnd w:id="35"/>
+      <w:r>
+        <w:rPr>
+          <w:rFonts w:cs="Menlo Regular"/>
+          <w:color w:val="000000"/>
+          <w:szCs w:val="24"/>
+          <w:lang w:val="en-US"/>
+        </w:rPr>
+        <w:t>[</w:t>
+      </w:r>
+      <w:r>
+        <w:rPr>
+          <w:rFonts w:cs="Menlo Regular"/>
+          <w:color w:val="3F6E74"/>
+          <w:szCs w:val="24"/>
+          <w:lang w:val="en-US"/>
+        </w:rPr>
+        <w:t>_</w:t>
+      </w:r>
+      <w:proofErr w:type="spellStart"/>
+      <w:r>
+        <w:rPr>
+          <w:rFonts w:cs="Menlo Regular"/>
+          <w:color w:val="3F6E74"/>
+          <w:szCs w:val="24"/>
+          <w:lang w:val="en-US"/>
+        </w:rPr>
+        <w:t>adView</w:t>
+      </w:r>
+      <w:proofErr w:type="spellEnd"/>
+      <w:r>
+        <w:rPr>
+          <w:rFonts w:cs="Menlo Regular"/>
+          <w:color w:val="000000"/>
+          <w:szCs w:val="24"/>
+          <w:lang w:val="en-US"/>
+        </w:rPr>
+        <w:t xml:space="preserve"> </w:t>
+      </w:r>
+      <w:r>
+        <w:rPr>
+          <w:rFonts w:cs="Menlo Regular"/>
+          <w:color w:val="26474B"/>
+          <w:szCs w:val="24"/>
+          <w:lang w:val="en-US"/>
+        </w:rPr>
+        <w:t>update</w:t>
+      </w:r>
+      <w:r>
+        <w:rPr>
+          <w:rFonts w:cs="Menlo Regular"/>
+          <w:color w:val="000000"/>
+          <w:szCs w:val="24"/>
+          <w:lang w:val="en-US"/>
+        </w:rPr>
+        <w:t>];</w:t>
+      </w:r>
     </w:p>
     <w:p>
       <w:pPr>
@@ -7520,7 +8525,29 @@
           <w:szCs w:val="24"/>
           <w:lang w:val="en-US"/>
         </w:rPr>
-        <w:t xml:space="preserve">    [adView release];</w:t>
+        <w:t xml:space="preserve">    [</w:t>
+      </w:r>
+      <w:proofErr w:type="spellStart"/>
+      <w:proofErr w:type="gramStart"/>
+      <w:r>
+        <w:rPr>
+          <w:rFonts w:cs="Menlo Regular"/>
+          <w:color w:val="000000"/>
+          <w:szCs w:val="24"/>
+          <w:lang w:val="en-US"/>
+        </w:rPr>
+        <w:t>adView</w:t>
+      </w:r>
+      <w:proofErr w:type="spellEnd"/>
+      <w:proofErr w:type="gramEnd"/>
+      <w:r>
+        <w:rPr>
+          <w:rFonts w:cs="Menlo Regular"/>
+          <w:color w:val="000000"/>
+          <w:szCs w:val="24"/>
+          <w:lang w:val="en-US"/>
+        </w:rPr>
+        <w:t xml:space="preserve"> release];</w:t>
       </w:r>
     </w:p>
     <w:p>
@@ -7586,14 +8613,34 @@
         </w:rPr>
         <w:t xml:space="preserve"> </w:t>
       </w:r>
-      <w:r>
-        <w:rPr>
-          <w:rFonts w:cs="Menlo Regular"/>
-          <w:szCs w:val="24"/>
-          <w:lang w:val="en-US"/>
-        </w:rPr>
-        <w:t>showCloseButtonTime or autocloseInterstitialTime</w:t>
-      </w:r>
+      <w:proofErr w:type="spellStart"/>
+      <w:r>
+        <w:rPr>
+          <w:rFonts w:cs="Menlo Regular"/>
+          <w:szCs w:val="24"/>
+          <w:lang w:val="en-US"/>
+        </w:rPr>
+        <w:t>showCloseButtonTime</w:t>
+      </w:r>
+      <w:proofErr w:type="spellEnd"/>
+      <w:r>
+        <w:rPr>
+          <w:rFonts w:cs="Menlo Regular"/>
+          <w:szCs w:val="24"/>
+          <w:lang w:val="en-US"/>
+        </w:rPr>
+        <w:t xml:space="preserve"> or </w:t>
+      </w:r>
+      <w:proofErr w:type="spellStart"/>
+      <w:r>
+        <w:rPr>
+          <w:rFonts w:cs="Menlo Regular"/>
+          <w:szCs w:val="24"/>
+          <w:lang w:val="en-US"/>
+        </w:rPr>
+        <w:t>autocloseInterstitialTime</w:t>
+      </w:r>
+      <w:proofErr w:type="spellEnd"/>
       <w:r>
         <w:rPr>
           <w:rFonts w:cs="Menlo Regular"/>
@@ -7648,14 +8695,25 @@
         </w:rPr>
         <w:t>void</w:t>
       </w:r>
-      <w:r>
-        <w:rPr>
-          <w:rFonts w:cs="Menlo Regular"/>
-          <w:color w:val="000000"/>
-          <w:szCs w:val="24"/>
-          <w:lang w:val="en-US"/>
-        </w:rPr>
-        <w:t>)didRotateFromInterfaceOrientation:(</w:t>
+      <w:proofErr w:type="gramStart"/>
+      <w:r>
+        <w:rPr>
+          <w:rFonts w:cs="Menlo Regular"/>
+          <w:color w:val="000000"/>
+          <w:szCs w:val="24"/>
+          <w:lang w:val="en-US"/>
+        </w:rPr>
+        <w:t>)didRotateFromInterfaceOrientation</w:t>
+      </w:r>
+      <w:proofErr w:type="gramEnd"/>
+      <w:r>
+        <w:rPr>
+          <w:rFonts w:cs="Menlo Regular"/>
+          <w:color w:val="000000"/>
+          <w:szCs w:val="24"/>
+          <w:lang w:val="en-US"/>
+        </w:rPr>
+        <w:t>:(</w:t>
       </w:r>
       <w:r>
         <w:rPr>
@@ -7729,6 +8787,7 @@
         </w:rPr>
         <w:t xml:space="preserve">    </w:t>
       </w:r>
+      <w:proofErr w:type="spellStart"/>
       <w:r>
         <w:rPr>
           <w:rFonts w:cs="Menlo Regular"/>
@@ -7756,6 +8815,7 @@
         </w:rPr>
         <w:t>minSize</w:t>
       </w:r>
+      <w:proofErr w:type="spellEnd"/>
       <w:r>
         <w:rPr>
           <w:rFonts w:cs="Menlo Regular"/>
@@ -7765,6 +8825,8 @@
         </w:rPr>
         <w:t xml:space="preserve"> = </w:t>
       </w:r>
+      <w:proofErr w:type="spellStart"/>
+      <w:proofErr w:type="gramStart"/>
       <w:r>
         <w:rPr>
           <w:rFonts w:cs="Menlo Regular"/>
@@ -7774,6 +8836,7 @@
         </w:rPr>
         <w:t>CGSizeMake</w:t>
       </w:r>
+      <w:proofErr w:type="spellEnd"/>
       <w:r>
         <w:rPr>
           <w:rFonts w:cs="Menlo Regular"/>
@@ -7783,6 +8846,8 @@
         </w:rPr>
         <w:t>(</w:t>
       </w:r>
+      <w:proofErr w:type="spellStart"/>
+      <w:proofErr w:type="gramEnd"/>
       <w:r>
         <w:rPr>
           <w:rFonts w:cs="Menlo Regular"/>
@@ -7864,6 +8929,7 @@
         </w:rPr>
         <w:t>width</w:t>
       </w:r>
+      <w:proofErr w:type="spellEnd"/>
       <w:r>
         <w:rPr>
           <w:rFonts w:cs="Menlo Regular"/>
@@ -7873,6 +8939,7 @@
         </w:rPr>
         <w:t xml:space="preserve">, </w:t>
       </w:r>
+      <w:proofErr w:type="spellStart"/>
       <w:r>
         <w:rPr>
           <w:rFonts w:cs="Menlo Regular"/>
@@ -7954,6 +9021,7 @@
         </w:rPr>
         <w:t>height</w:t>
       </w:r>
+      <w:proofErr w:type="spellEnd"/>
       <w:r>
         <w:rPr>
           <w:rFonts w:cs="Menlo Regular"/>
@@ -7997,8 +9065,19 @@
           <w:szCs w:val="24"/>
           <w:lang w:val="en-US"/>
         </w:rPr>
-        <w:t>_adView</w:t>
-      </w:r>
+        <w:t>_</w:t>
+      </w:r>
+      <w:proofErr w:type="spellStart"/>
+      <w:r>
+        <w:rPr>
+          <w:rFonts w:cs="Menlo Regular"/>
+          <w:color w:val="3F6E74"/>
+          <w:szCs w:val="24"/>
+          <w:lang w:val="en-US"/>
+        </w:rPr>
+        <w:t>adView</w:t>
+      </w:r>
+      <w:proofErr w:type="spellEnd"/>
       <w:r>
         <w:rPr>
           <w:rFonts w:cs="Menlo Regular"/>
@@ -8226,7 +9305,21 @@
         <w:rPr>
           <w:lang w:val="en-US"/>
         </w:rPr>
-        <w:t>To enable animation on ad changes set the isAdChangeAnimated property to YES.</w:t>
+        <w:t xml:space="preserve">To enable animation on ad changes set the </w:t>
+      </w:r>
+      <w:proofErr w:type="spellStart"/>
+      <w:r>
+        <w:rPr>
+          <w:lang w:val="en-US"/>
+        </w:rPr>
+        <w:t>isAdChangeAnimated</w:t>
+      </w:r>
+      <w:proofErr w:type="spellEnd"/>
+      <w:r>
+        <w:rPr>
+          <w:lang w:val="en-US"/>
+        </w:rPr>
+        <w:t xml:space="preserve"> property to YES.</w:t>
       </w:r>
     </w:p>
     <w:p>
@@ -8244,7 +9337,21 @@
         <w:rPr>
           <w:lang w:val="en-US"/>
         </w:rPr>
-        <w:t>Ad links are opened in Safari by default.  To enable the internal browser set the internalOpenMode property to YES.</w:t>
+        <w:t xml:space="preserve">Ad links are opened in Safari by default.  To enable the internal browser set the </w:t>
+      </w:r>
+      <w:proofErr w:type="spellStart"/>
+      <w:r>
+        <w:rPr>
+          <w:lang w:val="en-US"/>
+        </w:rPr>
+        <w:t>internalOpenMode</w:t>
+      </w:r>
+      <w:proofErr w:type="spellEnd"/>
+      <w:r>
+        <w:rPr>
+          <w:lang w:val="en-US"/>
+        </w:rPr>
+        <w:t xml:space="preserve"> property to YES.</w:t>
       </w:r>
     </w:p>
     <w:p>
@@ -8262,7 +9369,21 @@
         <w:rPr>
           <w:lang w:val="en-US"/>
         </w:rPr>
-        <w:t>To center ad content in the view vertically and horizontally set the contentAlignment property to YES.  Note: Rich media ads do not support this property.</w:t>
+        <w:t xml:space="preserve">To center ad content in the view vertically and horizontally set the </w:t>
+      </w:r>
+      <w:proofErr w:type="spellStart"/>
+      <w:r>
+        <w:rPr>
+          <w:lang w:val="en-US"/>
+        </w:rPr>
+        <w:t>contentAlignment</w:t>
+      </w:r>
+      <w:proofErr w:type="spellEnd"/>
+      <w:r>
+        <w:rPr>
+          <w:lang w:val="en-US"/>
+        </w:rPr>
+        <w:t xml:space="preserve"> property to YES.  Note: Rich media ads do not support this property.</w:t>
       </w:r>
     </w:p>
     <w:p>
@@ -8316,14 +9437,37 @@
         <w:rPr>
           <w:lang w:val="en-US"/>
         </w:rPr>
-        <w:t xml:space="preserve"> defaultImage</w:t>
-      </w:r>
-      <w:r>
-        <w:rPr>
-          <w:lang w:val="en-US"/>
-        </w:rPr>
-        <w:t xml:space="preserve">, autoCollapse and </w:t>
-      </w:r>
+        <w:t xml:space="preserve"> </w:t>
+      </w:r>
+      <w:proofErr w:type="spellStart"/>
+      <w:r>
+        <w:rPr>
+          <w:lang w:val="en-US"/>
+        </w:rPr>
+        <w:t>defaultImage</w:t>
+      </w:r>
+      <w:proofErr w:type="spellEnd"/>
+      <w:r>
+        <w:rPr>
+          <w:lang w:val="en-US"/>
+        </w:rPr>
+        <w:t xml:space="preserve">, </w:t>
+      </w:r>
+      <w:proofErr w:type="spellStart"/>
+      <w:r>
+        <w:rPr>
+          <w:lang w:val="en-US"/>
+        </w:rPr>
+        <w:t>autoCollapse</w:t>
+      </w:r>
+      <w:proofErr w:type="spellEnd"/>
+      <w:r>
+        <w:rPr>
+          <w:lang w:val="en-US"/>
+        </w:rPr>
+        <w:t xml:space="preserve"> and </w:t>
+      </w:r>
+      <w:proofErr w:type="spellStart"/>
       <w:r>
         <w:rPr>
           <w:rFonts w:cs="Menlo Regular"/>
@@ -8332,6 +9476,7 @@
         </w:rPr>
         <w:t>showPreviousAdOnError</w:t>
       </w:r>
+      <w:proofErr w:type="spellEnd"/>
       <w:r>
         <w:rPr>
           <w:lang w:val="en-US"/>
@@ -8451,10 +9596,10 @@
             <v:path o:extrusionok="f" gradientshapeok="t" o:connecttype="rect"/>
             <o:lock v:ext="edit" aspectratio="t"/>
           </v:shapetype>
-          <v:shape id="_x0000_i1025" type="#_x0000_t75" style="width:466.25pt;height:382.85pt" o:ole="">
+          <v:shape id="_x0000_i1025" type="#_x0000_t75" style="width:465.95pt;height:383.15pt" o:ole="">
             <v:imagedata r:id="rId13" o:title=""/>
           </v:shape>
-          <o:OLEObject Type="Embed" ProgID="Visio.Drawing.11" ShapeID="_x0000_i1025" DrawAspect="Content" ObjectID="_1402172432" r:id="rId14"/>
+          <o:OLEObject Type="Embed" ProgID="Visio.Drawing.11" ShapeID="_x0000_i1025" DrawAspect="Content" ObjectID="_1402783377" r:id="rId14"/>
         </w:object>
       </w:r>
     </w:p>
@@ -8546,7 +9691,35 @@
         <w:rPr>
           <w:lang w:val="en-US"/>
         </w:rPr>
-        <w:t>By default the ad view includes a close button.  The button can be replaced by setting the closeButton property to a custom button.  If this property is used to set a custom button then the implementation MUST also implement the close logic.  To display the default button set the hidden property of the default closeButton to NO.</w:t>
+        <w:t xml:space="preserve">By default the ad view includes a close button.  The button can be replaced by setting the </w:t>
+      </w:r>
+      <w:proofErr w:type="spellStart"/>
+      <w:r>
+        <w:rPr>
+          <w:lang w:val="en-US"/>
+        </w:rPr>
+        <w:t>closeButton</w:t>
+      </w:r>
+      <w:proofErr w:type="spellEnd"/>
+      <w:r>
+        <w:rPr>
+          <w:lang w:val="en-US"/>
+        </w:rPr>
+        <w:t xml:space="preserve"> property to a custom button.  If this property is used to set a custom button then the implementation MUST also implement the close logic.  To display the default button set the hidden property of the default </w:t>
+      </w:r>
+      <w:proofErr w:type="spellStart"/>
+      <w:r>
+        <w:rPr>
+          <w:lang w:val="en-US"/>
+        </w:rPr>
+        <w:t>closeButton</w:t>
+      </w:r>
+      <w:proofErr w:type="spellEnd"/>
+      <w:r>
+        <w:rPr>
+          <w:lang w:val="en-US"/>
+        </w:rPr>
+        <w:t xml:space="preserve"> to NO.</w:t>
       </w:r>
     </w:p>
     <w:p>
@@ -8564,7 +9737,21 @@
         <w:rPr>
           <w:lang w:val="en-US"/>
         </w:rPr>
-        <w:t>To enable auto close behavior of the ad set the autoCloseInterstitial property to a positive value.</w:t>
+        <w:t xml:space="preserve">To enable auto close behavior of the ad set the </w:t>
+      </w:r>
+      <w:proofErr w:type="spellStart"/>
+      <w:r>
+        <w:rPr>
+          <w:lang w:val="en-US"/>
+        </w:rPr>
+        <w:t>autoCloseInterstitial</w:t>
+      </w:r>
+      <w:proofErr w:type="spellEnd"/>
+      <w:r>
+        <w:rPr>
+          <w:lang w:val="en-US"/>
+        </w:rPr>
+        <w:t xml:space="preserve"> property to a positive value.</w:t>
       </w:r>
     </w:p>
     <w:p>
@@ -8597,7 +9784,21 @@
         <w:rPr>
           <w:lang w:val="en-US"/>
         </w:rPr>
-        <w:t>To enable showing the close button after a delay set the showCloseButtonTime to a positive value.</w:t>
+        <w:t xml:space="preserve">To enable showing the close button after a delay set the </w:t>
+      </w:r>
+      <w:proofErr w:type="spellStart"/>
+      <w:r>
+        <w:rPr>
+          <w:lang w:val="en-US"/>
+        </w:rPr>
+        <w:t>showCloseButtonTime</w:t>
+      </w:r>
+      <w:proofErr w:type="spellEnd"/>
+      <w:r>
+        <w:rPr>
+          <w:lang w:val="en-US"/>
+        </w:rPr>
+        <w:t xml:space="preserve"> to a positive value.</w:t>
       </w:r>
     </w:p>
     <w:p>
@@ -8642,7 +9843,21 @@
         <w:rPr>
           <w:lang w:val="en-US"/>
         </w:rPr>
-        <w:t>The content can be filtered by setting the various content filtering properties for keywords, city, carrier, dma, etc.  See the API documentation for the full list.</w:t>
+        <w:t xml:space="preserve">The content can be filtered by setting the various content filtering properties for keywords, city, carrier, </w:t>
+      </w:r>
+      <w:proofErr w:type="spellStart"/>
+      <w:r>
+        <w:rPr>
+          <w:lang w:val="en-US"/>
+        </w:rPr>
+        <w:t>dma</w:t>
+      </w:r>
+      <w:proofErr w:type="spellEnd"/>
+      <w:r>
+        <w:rPr>
+          <w:lang w:val="en-US"/>
+        </w:rPr>
+        <w:t>, etc.  See the API documentation for the full list.</w:t>
       </w:r>
     </w:p>
     <w:p>
@@ -8792,7 +10007,21 @@
         <w:rPr>
           <w:lang w:val="en-US"/>
         </w:rPr>
-        <w:t>Calling the update method.  Use this after initializing and during display of the owning view controller.  Also required after calling stopEverythingAndNotifyDelegateOnCleanup.</w:t>
+        <w:t xml:space="preserve">Calling the update method.  Use this after initializing and during display of the owning view controller.  Also required after calling </w:t>
+      </w:r>
+      <w:proofErr w:type="spellStart"/>
+      <w:r>
+        <w:rPr>
+          <w:lang w:val="en-US"/>
+        </w:rPr>
+        <w:t>stopEverythingAndNotifyDelegateOnCleanup</w:t>
+      </w:r>
+      <w:proofErr w:type="spellEnd"/>
+      <w:r>
+        <w:rPr>
+          <w:lang w:val="en-US"/>
+        </w:rPr>
+        <w:t>.</w:t>
       </w:r>
     </w:p>
     <w:p>
@@ -8810,7 +10039,21 @@
         <w:rPr>
           <w:lang w:val="en-US"/>
         </w:rPr>
-        <w:t>Every interval of the update timer AFTER update has been called.  If stopEverythingAndNotifyDelegateOnCleanup the timer is halted.</w:t>
+        <w:t xml:space="preserve">Every interval of the update timer AFTER update has been called.  If </w:t>
+      </w:r>
+      <w:proofErr w:type="spellStart"/>
+      <w:r>
+        <w:rPr>
+          <w:lang w:val="en-US"/>
+        </w:rPr>
+        <w:t>stopEverythingAndNotifyDelegateOnCleanup</w:t>
+      </w:r>
+      <w:proofErr w:type="spellEnd"/>
+      <w:r>
+        <w:rPr>
+          <w:lang w:val="en-US"/>
+        </w:rPr>
+        <w:t xml:space="preserve"> the timer is halted.</w:t>
       </w:r>
     </w:p>
     <w:p>
@@ -8958,7 +10201,29 @@
           <w:shd w:val="clear" w:color="auto" w:fill="FFFFFF"/>
           <w:lang w:val="en-US"/>
         </w:rPr>
-        <w:t>/Build/Products/Debug-iphoneos/libAdMobileSDK.a(SBJSON.o)"</w:t>
+        <w:t>/Build/Products/Debug-iphoneos/</w:t>
+      </w:r>
+      <w:proofErr w:type="gramStart"/>
+      <w:r>
+        <w:rPr>
+          <w:rFonts w:eastAsia="Times New Roman"/>
+          <w:color w:val="333333"/>
+          <w:szCs w:val="24"/>
+          <w:shd w:val="clear" w:color="auto" w:fill="FFFFFF"/>
+          <w:lang w:val="en-US"/>
+        </w:rPr>
+        <w:t>libAdMobileSDK.a(</w:t>
+      </w:r>
+      <w:proofErr w:type="gramEnd"/>
+      <w:r>
+        <w:rPr>
+          <w:rFonts w:eastAsia="Times New Roman"/>
+          <w:color w:val="333333"/>
+          <w:szCs w:val="24"/>
+          <w:shd w:val="clear" w:color="auto" w:fill="FFFFFF"/>
+          <w:lang w:val="en-US"/>
+        </w:rPr>
+        <w:t>SBJSON.o)"</w:t>
       </w:r>
     </w:p>
     <w:p>
@@ -9062,7 +10327,15 @@
           <w:szCs w:val="24"/>
           <w:lang w:val="en-US"/>
         </w:rPr>
-        <w:t xml:space="preserve">some framework. In this case – </w:t>
+        <w:t xml:space="preserve">some framework. </w:t>
+      </w:r>
+      <w:proofErr w:type="gramStart"/>
+      <w:r>
+        <w:rPr>
+          <w:szCs w:val="24"/>
+          <w:lang w:val="en-US"/>
+        </w:rPr>
+        <w:t xml:space="preserve">In this case – </w:t>
       </w:r>
       <w:r>
         <w:rPr>
@@ -9074,6 +10347,7 @@
         </w:rPr>
         <w:t>SBJSON.</w:t>
       </w:r>
+      <w:proofErr w:type="gramEnd"/>
     </w:p>
     <w:p>
       <w:pPr>
@@ -9110,8 +10384,9 @@
           <w:shd w:val="clear" w:color="auto" w:fill="FFFFFF"/>
           <w:lang w:val="en-US"/>
         </w:rPr>
-        <w:t>To solve this problem you need to remove .m files for all files than cause this error. In this case – keep SBJSON.h and remove SBJSON.</w:t>
-      </w:r>
+        <w:t xml:space="preserve">To solve this problem you need to remove .m files for all files than cause this error. In this case – keep </w:t>
+      </w:r>
+      <w:proofErr w:type="spellStart"/>
       <w:r>
         <w:rPr>
           <w:rFonts w:eastAsia="Times New Roman"/>
@@ -9120,7 +10395,50 @@
           <w:shd w:val="clear" w:color="auto" w:fill="FFFFFF"/>
           <w:lang w:val="en-US"/>
         </w:rPr>
-        <w:t>m and so</w:t>
+        <w:t>SBJSON.h</w:t>
+      </w:r>
+      <w:proofErr w:type="spellEnd"/>
+      <w:r>
+        <w:rPr>
+          <w:rFonts w:eastAsia="Times New Roman"/>
+          <w:color w:val="333333"/>
+          <w:szCs w:val="24"/>
+          <w:shd w:val="clear" w:color="auto" w:fill="FFFFFF"/>
+          <w:lang w:val="en-US"/>
+        </w:rPr>
+        <w:t xml:space="preserve"> and remove </w:t>
+      </w:r>
+      <w:proofErr w:type="spellStart"/>
+      <w:r>
+        <w:rPr>
+          <w:rFonts w:eastAsia="Times New Roman"/>
+          <w:color w:val="333333"/>
+          <w:szCs w:val="24"/>
+          <w:shd w:val="clear" w:color="auto" w:fill="FFFFFF"/>
+          <w:lang w:val="en-US"/>
+        </w:rPr>
+        <w:t>SBJSON.</w:t>
+      </w:r>
+      <w:r>
+        <w:rPr>
+          <w:rFonts w:eastAsia="Times New Roman"/>
+          <w:color w:val="333333"/>
+          <w:szCs w:val="24"/>
+          <w:shd w:val="clear" w:color="auto" w:fill="FFFFFF"/>
+          <w:lang w:val="en-US"/>
+        </w:rPr>
+        <w:t>m</w:t>
+      </w:r>
+      <w:proofErr w:type="spellEnd"/>
+      <w:r>
+        <w:rPr>
+          <w:rFonts w:eastAsia="Times New Roman"/>
+          <w:color w:val="333333"/>
+          <w:szCs w:val="24"/>
+          <w:shd w:val="clear" w:color="auto" w:fill="FFFFFF"/>
+          <w:lang w:val="en-US"/>
+        </w:rPr>
+        <w:t xml:space="preserve"> and so</w:t>
       </w:r>
       <w:r>
         <w:rPr>
@@ -9237,7 +10555,51 @@
           <w:u w:val="none"/>
           <w:lang w:val="en-US" w:eastAsia="ru-RU"/>
         </w:rPr>
-        <w:t>Enable verbose console logging by setting the logMode property to AdLogModeAll.</w:t>
+        <w:t xml:space="preserve">Enable verbose console logging by setting the </w:t>
+      </w:r>
+      <w:proofErr w:type="spellStart"/>
+      <w:r>
+        <w:rPr>
+          <w:rFonts w:eastAsia="Times New Roman"/>
+          <w:color w:val="auto"/>
+          <w:szCs w:val="24"/>
+          <w:u w:val="none"/>
+          <w:lang w:val="en-US" w:eastAsia="ru-RU"/>
+        </w:rPr>
+        <w:t>logMode</w:t>
+      </w:r>
+      <w:proofErr w:type="spellEnd"/>
+      <w:r>
+        <w:rPr>
+          <w:rFonts w:eastAsia="Times New Roman"/>
+          <w:color w:val="auto"/>
+          <w:szCs w:val="24"/>
+          <w:u w:val="none"/>
+          <w:lang w:val="en-US" w:eastAsia="ru-RU"/>
+        </w:rPr>
+        <w:t xml:space="preserve"> property to </w:t>
+      </w:r>
+      <w:proofErr w:type="spellStart"/>
+      <w:r>
+        <w:rPr>
+          <w:rFonts w:eastAsia="Times New Roman"/>
+          <w:color w:val="auto"/>
+          <w:szCs w:val="24"/>
+          <w:u w:val="none"/>
+          <w:lang w:val="en-US" w:eastAsia="ru-RU"/>
+        </w:rPr>
+        <w:t>AdLogModeAll</w:t>
+      </w:r>
+      <w:proofErr w:type="spellEnd"/>
+      <w:r>
+        <w:rPr>
+          <w:rFonts w:eastAsia="Times New Roman"/>
+          <w:color w:val="auto"/>
+          <w:szCs w:val="24"/>
+          <w:u w:val="none"/>
+          <w:lang w:val="en-US" w:eastAsia="ru-RU"/>
+        </w:rPr>
+        <w:t>.</w:t>
       </w:r>
     </w:p>
     <w:p>
@@ -9284,7 +10646,29 @@
           <w:u w:val="none"/>
           <w:lang w:val="en-US" w:eastAsia="ru-RU"/>
         </w:rPr>
-        <w:t xml:space="preserve"> the testMode property </w:t>
+        <w:t xml:space="preserve"> the </w:t>
+      </w:r>
+      <w:proofErr w:type="spellStart"/>
+      <w:r>
+        <w:rPr>
+          <w:rFonts w:eastAsia="Times New Roman"/>
+          <w:color w:val="auto"/>
+          <w:szCs w:val="24"/>
+          <w:u w:val="none"/>
+          <w:lang w:val="en-US" w:eastAsia="ru-RU"/>
+        </w:rPr>
+        <w:t>testMode</w:t>
+      </w:r>
+      <w:proofErr w:type="spellEnd"/>
+      <w:r>
+        <w:rPr>
+          <w:rFonts w:eastAsia="Times New Roman"/>
+          <w:color w:val="auto"/>
+          <w:szCs w:val="24"/>
+          <w:u w:val="none"/>
+          <w:lang w:val="en-US" w:eastAsia="ru-RU"/>
+        </w:rPr>
+        <w:t xml:space="preserve"> property </w:t>
       </w:r>
       <w:r>
         <w:rPr>
@@ -9345,13 +10729,41 @@
         <w:rPr>
           <w:lang w:val="en-US"/>
         </w:rPr>
-        <w:t>The API documentation can be found in the Documentation folder of the SDK package or the docs folder in the source tree.</w:t>
-      </w:r>
-      <w:r>
-        <w:rPr>
-          <w:lang w:val="en-US"/>
-        </w:rPr>
-        <w:t xml:space="preserve">  Both HTML and Xcode documentation packages are available.</w:t>
+        <w:t xml:space="preserve">The API documentation can be found in the Documentation folder of the SDK package or the </w:t>
+      </w:r>
+      <w:proofErr w:type="gramStart"/>
+      <w:r>
+        <w:rPr>
+          <w:lang w:val="en-US"/>
+        </w:rPr>
+        <w:t>docs</w:t>
+      </w:r>
+      <w:proofErr w:type="gramEnd"/>
+      <w:r>
+        <w:rPr>
+          <w:lang w:val="en-US"/>
+        </w:rPr>
+        <w:t xml:space="preserve"> folder in the source tree.</w:t>
+      </w:r>
+      <w:r>
+        <w:rPr>
+          <w:lang w:val="en-US"/>
+        </w:rPr>
+        <w:t xml:space="preserve">  Both HTML and </w:t>
+      </w:r>
+      <w:proofErr w:type="spellStart"/>
+      <w:r>
+        <w:rPr>
+          <w:lang w:val="en-US"/>
+        </w:rPr>
+        <w:t>Xcode</w:t>
+      </w:r>
+      <w:proofErr w:type="spellEnd"/>
+      <w:r>
+        <w:rPr>
+          <w:lang w:val="en-US"/>
+        </w:rPr>
+        <w:t xml:space="preserve"> documentation packages are available.</w:t>
       </w:r>
     </w:p>
     <w:p>
@@ -9471,7 +10883,7 @@
             <w:rPr>
               <w:noProof/>
             </w:rPr>
-            <w:t>6</w:t>
+            <w:t>13</w:t>
           </w:r>
           <w:r>
             <w:rPr>
@@ -9514,7 +10926,23 @@
         <w:sz w:val="16"/>
         <w:lang w:val="en-US"/>
       </w:rPr>
-      <w:t xml:space="preserve">2012 mOcean Mobile. All Rights Reserved. </w:t>
+      <w:t xml:space="preserve">2012 </w:t>
+    </w:r>
+    <w:proofErr w:type="spellStart"/>
+    <w:r>
+      <w:rPr>
+        <w:sz w:val="16"/>
+        <w:lang w:val="en-US"/>
+      </w:rPr>
+      <w:t>mOcean</w:t>
+    </w:r>
+    <w:proofErr w:type="spellEnd"/>
+    <w:r>
+      <w:rPr>
+        <w:sz w:val="16"/>
+        <w:lang w:val="en-US"/>
+      </w:rPr>
+      <w:t xml:space="preserve"> Mobile. All Rights Reserved. </w:t>
     </w:r>
     <w:r>
       <w:rPr>
@@ -9561,7 +10989,23 @@
         <w:sz w:val="16"/>
         <w:lang w:val="en-US"/>
       </w:rPr>
-      <w:t xml:space="preserve"> mOcean Mobile. All Rights Reserved. </w:t>
+      <w:t xml:space="preserve"> </w:t>
+    </w:r>
+    <w:proofErr w:type="spellStart"/>
+    <w:r>
+      <w:rPr>
+        <w:sz w:val="16"/>
+        <w:lang w:val="en-US"/>
+      </w:rPr>
+      <w:t>mOcean</w:t>
+    </w:r>
+    <w:proofErr w:type="spellEnd"/>
+    <w:r>
+      <w:rPr>
+        <w:sz w:val="16"/>
+        <w:lang w:val="en-US"/>
+      </w:rPr>
+      <w:t xml:space="preserve"> Mobile. All Rights Reserved. </w:t>
     </w:r>
     <w:r>
       <w:rPr>
@@ -13715,7 +15159,7 @@
 </file>
 
 <file path=customXml/itemProps2.xml><?xml version="1.0" encoding="utf-8"?>
-<ds:datastoreItem xmlns:ds="http://schemas.openxmlformats.org/officeDocument/2006/customXml" ds:itemID="{7B41D68F-7174-4DC8-9DAE-51548C8CE59E}">
+<ds:datastoreItem xmlns:ds="http://schemas.openxmlformats.org/officeDocument/2006/customXml" ds:itemID="{15AE1104-3D8A-4CDF-AEC3-C9A6FDCD5941}">
   <ds:schemaRefs>
     <ds:schemaRef ds:uri="http://schemas.openxmlformats.org/officeDocument/2006/bibliography"/>
   </ds:schemaRefs>

</xml_diff>